<commit_message>
add: added different option for ETP 2: Milly and Dunne method 3: Yang et al. Penman Montheith correction method
</commit_message>
<xml_diff>
--- a/pytesting/Pytest with CWATM.docx
+++ b/pytesting/Pytest with CWATM.docx
@@ -11,7 +11,6 @@
           <w:szCs w:val="32"/>
         </w:rPr>
       </w:pPr>
-      <w:proofErr w:type="spellStart"/>
       <w:r>
         <w:rPr>
           <w:b/>
@@ -19,41 +18,189 @@
           <w:sz w:val="32"/>
           <w:szCs w:val="32"/>
         </w:rPr>
-        <w:t>Pytest</w:t>
-      </w:r>
-      <w:proofErr w:type="spellEnd"/>
+        <w:t>Pytest with CWATM</w:t>
+      </w:r>
+    </w:p>
+    <w:p>
+      <w:pPr>
+        <w:pStyle w:val="Heading1"/>
+      </w:pPr>
+      <w:r>
+        <w:t>Purpose</w:t>
+      </w:r>
+    </w:p>
+    <w:p>
+      <w:r>
+        <w:t>Testing different settings files for different resolution, different basins and different input and output options in order to make sure that CWatM is properly running after each change</w:t>
+      </w:r>
+      <w:r>
+        <w:t>.</w:t>
+      </w:r>
+    </w:p>
+    <w:p>
+      <w:pPr>
+        <w:spacing w:after="0"/>
+      </w:pPr>
+      <w:r>
+        <w:t>Folder: pytesting</w:t>
+      </w:r>
+    </w:p>
+    <w:p>
+      <w:pPr>
+        <w:spacing w:after="0"/>
+      </w:pPr>
+      <w:r>
+        <w:t xml:space="preserve">Program: </w:t>
+      </w:r>
+      <w:r>
+        <w:t>test_cwatm3.py</w:t>
+      </w:r>
+    </w:p>
+    <w:p>
+      <w:pPr>
+        <w:spacing w:after="0"/>
+      </w:pPr>
+      <w:r>
+        <w:t>Requirement: libraries pytest and pytest-report</w:t>
+      </w:r>
+    </w:p>
+    <w:p>
+      <w:pPr>
+        <w:spacing w:line="240" w:lineRule="auto"/>
+        <w:ind w:left="794" w:hanging="794"/>
+      </w:pPr>
+    </w:p>
+    <w:p>
+      <w:pPr>
+        <w:spacing w:after="0" w:line="240" w:lineRule="auto"/>
+        <w:ind w:left="794" w:hanging="794"/>
+      </w:pPr>
+      <w:r>
+        <w:t>Execute:</w:t>
+      </w:r>
+    </w:p>
+    <w:p>
+      <w:pPr>
+        <w:spacing w:after="0" w:line="240" w:lineRule="auto"/>
+        <w:ind w:left="794" w:hanging="794"/>
+      </w:pPr>
+      <w:r>
+        <w:t xml:space="preserve">pytest </w:t>
+      </w:r>
+      <w:r>
+        <w:t>test_cwatm3.py</w:t>
+      </w:r>
+      <w:r>
+        <w:t xml:space="preserve"> </w:t>
+      </w:r>
+      <w:r>
+        <w:t>--html=C:/work/CWATM/report1.html</w:t>
+      </w:r>
+      <w:r>
+        <w:br/>
+      </w:r>
+      <w:r>
+        <w:t>--settingsfile=test_py_cwatm2.txt  --cwatm=C:/work/CWATM/run_cwatm.py</w:t>
+      </w:r>
+    </w:p>
+    <w:p>
+      <w:pPr>
+        <w:spacing w:after="0"/>
+        <w:rPr>
+          <w:sz w:val="20"/>
+          <w:szCs w:val="20"/>
+        </w:rPr>
+      </w:pPr>
+      <w:r>
+        <w:rPr>
+          <w:sz w:val="20"/>
+          <w:szCs w:val="20"/>
+        </w:rPr>
+        <w:t>Where:</w:t>
+      </w:r>
+    </w:p>
+    <w:p>
+      <w:pPr>
+        <w:spacing w:after="0"/>
+        <w:rPr>
+          <w:sz w:val="20"/>
+          <w:szCs w:val="20"/>
+        </w:rPr>
+      </w:pPr>
+      <w:r>
+        <w:rPr>
+          <w:sz w:val="20"/>
+          <w:szCs w:val="20"/>
+        </w:rPr>
+        <w:t>--html=C:/work/CWATM/report1.html: results of test are written into this HTML file</w:t>
+      </w:r>
+    </w:p>
+    <w:p>
+      <w:pPr>
+        <w:spacing w:after="0"/>
+        <w:rPr>
+          <w:sz w:val="20"/>
+          <w:szCs w:val="20"/>
+        </w:rPr>
+      </w:pPr>
+      <w:r>
+        <w:rPr>
+          <w:sz w:val="20"/>
+          <w:szCs w:val="20"/>
+        </w:rPr>
+        <w:t>--settingsfile=test_py_cwatm2.txt: settings file to tell which tests are ex</w:t>
+      </w:r>
+      <w:r>
+        <w:rPr>
+          <w:sz w:val="20"/>
+          <w:szCs w:val="20"/>
+        </w:rPr>
+        <w:t>e</w:t>
+      </w:r>
+      <w:r>
+        <w:rPr>
+          <w:sz w:val="20"/>
+          <w:szCs w:val="20"/>
+        </w:rPr>
+        <w:t>cuted</w:t>
+      </w:r>
+    </w:p>
+    <w:p>
+      <w:pPr>
+        <w:spacing w:after="0"/>
+        <w:rPr>
+          <w:sz w:val="20"/>
+          <w:szCs w:val="20"/>
+        </w:rPr>
+      </w:pPr>
+      <w:r>
+        <w:rPr>
+          <w:sz w:val="20"/>
+          <w:szCs w:val="20"/>
+        </w:rPr>
+        <w:t>--cwatm=C:/work/CWATM/run_cwatm.py: executable of CWatM</w:t>
+      </w:r>
+    </w:p>
+    <w:p/>
+    <w:p>
+      <w:r>
+        <w:t xml:space="preserve">Or in </w:t>
+      </w:r>
       <w:r>
         <w:rPr>
           <w:b/>
           <w:bCs/>
-          <w:sz w:val="32"/>
-          <w:szCs w:val="32"/>
-        </w:rPr>
-        <w:t xml:space="preserve"> with CWATM</w:t>
-      </w:r>
-    </w:p>
+        </w:rPr>
+        <w:t>PyCharm</w:t>
+      </w:r>
+    </w:p>
+    <w:p/>
     <w:p>
       <w:pPr>
         <w:pStyle w:val="Heading1"/>
       </w:pPr>
       <w:r>
-        <w:t>Purpose</w:t>
-      </w:r>
-    </w:p>
-    <w:p>
-      <w:r>
-        <w:t xml:space="preserve">Testing different settings files for different resolution, different basins and different input and output options in order to make sure that </w:t>
-      </w:r>
-      <w:proofErr w:type="spellStart"/>
-      <w:r>
-        <w:t>CWatM</w:t>
-      </w:r>
-      <w:proofErr w:type="spellEnd"/>
-      <w:r>
-        <w:t xml:space="preserve"> is properly running after each change</w:t>
-      </w:r>
-      <w:r>
-        <w:t>.</w:t>
+        <w:t>Files and folders:</w:t>
       </w:r>
     </w:p>
     <w:p>
@@ -61,294 +208,40 @@
         <w:spacing w:after="0"/>
       </w:pPr>
       <w:r>
-        <w:t xml:space="preserve">Folder: </w:t>
-      </w:r>
-      <w:proofErr w:type="spellStart"/>
-      <w:r>
-        <w:t>pytesting</w:t>
-      </w:r>
-      <w:proofErr w:type="spellEnd"/>
+        <w:t>o</w:t>
+      </w:r>
+      <w:r>
+        <w:t>utput:</w:t>
+      </w:r>
+      <w:r>
+        <w:tab/>
+      </w:r>
+      <w:r>
+        <w:tab/>
+      </w:r>
+      <w:r>
+        <w:t>F</w:t>
+      </w:r>
+      <w:r>
+        <w:t>older for CWatM testing results e.g. output/rhine</w:t>
+      </w:r>
     </w:p>
     <w:p>
       <w:pPr>
         <w:spacing w:after="0"/>
       </w:pPr>
       <w:r>
-        <w:t xml:space="preserve">Program: </w:t>
-      </w:r>
-      <w:r>
-        <w:t>test_cwatm3.py</w:t>
-      </w:r>
-    </w:p>
-    <w:p>
-      <w:pPr>
-        <w:spacing w:after="0"/>
-      </w:pPr>
-      <w:r>
-        <w:t xml:space="preserve">Requirement: libraries </w:t>
-      </w:r>
-      <w:proofErr w:type="spellStart"/>
-      <w:r>
-        <w:t>pytest</w:t>
-      </w:r>
-      <w:proofErr w:type="spellEnd"/>
-      <w:r>
-        <w:t xml:space="preserve"> and </w:t>
-      </w:r>
-      <w:proofErr w:type="spellStart"/>
-      <w:r>
-        <w:t>pytest</w:t>
-      </w:r>
-      <w:proofErr w:type="spellEnd"/>
-      <w:r>
-        <w:t>-report</w:t>
-      </w:r>
-    </w:p>
-    <w:p>
-      <w:pPr>
-        <w:spacing w:line="240" w:lineRule="auto"/>
-        <w:ind w:left="794" w:hanging="794"/>
-      </w:pPr>
-    </w:p>
-    <w:p>
-      <w:pPr>
-        <w:spacing w:after="0" w:line="240" w:lineRule="auto"/>
-        <w:ind w:left="794" w:hanging="794"/>
-      </w:pPr>
-      <w:r>
-        <w:t>Execute:</w:t>
-      </w:r>
-    </w:p>
-    <w:p>
-      <w:pPr>
-        <w:spacing w:after="0" w:line="240" w:lineRule="auto"/>
-        <w:ind w:left="794" w:hanging="794"/>
-      </w:pPr>
-      <w:proofErr w:type="spellStart"/>
-      <w:r>
-        <w:t>pytest</w:t>
-      </w:r>
-      <w:proofErr w:type="spellEnd"/>
-      <w:r>
-        <w:t xml:space="preserve"> </w:t>
-      </w:r>
-      <w:r>
-        <w:t>test_cwatm3.py</w:t>
-      </w:r>
-      <w:r>
-        <w:t xml:space="preserve"> </w:t>
-      </w:r>
-      <w:r>
-        <w:t>--html=C:/work/CWATM/report1.html</w:t>
-      </w:r>
-      <w:r>
-        <w:br/>
-      </w:r>
-      <w:r>
-        <w:t>--settingsfile=test_py_cwatm2.txt  --</w:t>
-      </w:r>
-      <w:proofErr w:type="spellStart"/>
-      <w:r>
-        <w:t>cwatm</w:t>
-      </w:r>
-      <w:proofErr w:type="spellEnd"/>
-      <w:r>
-        <w:t>=C:/work/CWATM/run_cwatm.py</w:t>
-      </w:r>
-    </w:p>
-    <w:p>
-      <w:pPr>
-        <w:spacing w:after="0"/>
-        <w:rPr>
-          <w:sz w:val="20"/>
-          <w:szCs w:val="20"/>
-        </w:rPr>
-      </w:pPr>
-      <w:r>
-        <w:rPr>
-          <w:sz w:val="20"/>
-          <w:szCs w:val="20"/>
-        </w:rPr>
-        <w:t>Where:</w:t>
-      </w:r>
-    </w:p>
-    <w:p>
-      <w:pPr>
-        <w:spacing w:after="0"/>
-        <w:rPr>
-          <w:sz w:val="20"/>
-          <w:szCs w:val="20"/>
-        </w:rPr>
-      </w:pPr>
-      <w:r>
-        <w:rPr>
-          <w:sz w:val="20"/>
-          <w:szCs w:val="20"/>
-        </w:rPr>
-        <w:t>--html=C:/work/CWATM/report1.html: results of test are written into this HTML file</w:t>
-      </w:r>
-    </w:p>
-    <w:p>
-      <w:pPr>
-        <w:spacing w:after="0"/>
-        <w:rPr>
-          <w:sz w:val="20"/>
-          <w:szCs w:val="20"/>
-        </w:rPr>
-      </w:pPr>
-      <w:r>
-        <w:rPr>
-          <w:sz w:val="20"/>
-          <w:szCs w:val="20"/>
-        </w:rPr>
-        <w:t>--</w:t>
-      </w:r>
-      <w:proofErr w:type="spellStart"/>
-      <w:r>
-        <w:rPr>
-          <w:sz w:val="20"/>
-          <w:szCs w:val="20"/>
-        </w:rPr>
-        <w:t>settingsfile</w:t>
-      </w:r>
-      <w:proofErr w:type="spellEnd"/>
-      <w:r>
-        <w:rPr>
-          <w:sz w:val="20"/>
-          <w:szCs w:val="20"/>
-        </w:rPr>
-        <w:t>=test_py_cwatm2.txt: settings file to tell which tests are ex</w:t>
-      </w:r>
-      <w:r>
-        <w:rPr>
-          <w:sz w:val="20"/>
-          <w:szCs w:val="20"/>
-        </w:rPr>
-        <w:t>e</w:t>
-      </w:r>
-      <w:r>
-        <w:rPr>
-          <w:sz w:val="20"/>
-          <w:szCs w:val="20"/>
-        </w:rPr>
-        <w:t>cuted</w:t>
-      </w:r>
-    </w:p>
-    <w:p>
-      <w:pPr>
-        <w:spacing w:after="0"/>
-        <w:rPr>
-          <w:sz w:val="20"/>
-          <w:szCs w:val="20"/>
-        </w:rPr>
-      </w:pPr>
-      <w:r>
-        <w:rPr>
-          <w:sz w:val="20"/>
-          <w:szCs w:val="20"/>
-        </w:rPr>
-        <w:t>--</w:t>
-      </w:r>
-      <w:proofErr w:type="spellStart"/>
-      <w:r>
-        <w:rPr>
-          <w:sz w:val="20"/>
-          <w:szCs w:val="20"/>
-        </w:rPr>
-        <w:t>cwatm</w:t>
-      </w:r>
-      <w:proofErr w:type="spellEnd"/>
-      <w:r>
-        <w:rPr>
-          <w:sz w:val="20"/>
-          <w:szCs w:val="20"/>
-        </w:rPr>
-        <w:t xml:space="preserve">=C:/work/CWATM/run_cwatm.py: executable of </w:t>
-      </w:r>
-      <w:proofErr w:type="spellStart"/>
-      <w:r>
-        <w:rPr>
-          <w:sz w:val="20"/>
-          <w:szCs w:val="20"/>
-        </w:rPr>
-        <w:t>CWatM</w:t>
-      </w:r>
-      <w:proofErr w:type="spellEnd"/>
-    </w:p>
-    <w:p/>
-    <w:p>
-      <w:pPr>
-        <w:pStyle w:val="Heading1"/>
-      </w:pPr>
-      <w:r>
-        <w:t>Files and folders:</w:t>
-      </w:r>
-    </w:p>
-    <w:p>
-      <w:pPr>
-        <w:spacing w:after="0"/>
-      </w:pPr>
-      <w:r>
-        <w:t>o</w:t>
-      </w:r>
-      <w:r>
-        <w:t>utput:</w:t>
+        <w:t>i</w:t>
+      </w:r>
+      <w:r>
+        <w:t>nit:</w:t>
       </w:r>
       <w:r>
         <w:tab/>
       </w:r>
       <w:r>
         <w:tab/>
-      </w:r>
-      <w:r>
-        <w:t>F</w:t>
-      </w:r>
-      <w:r>
-        <w:t xml:space="preserve">older for </w:t>
-      </w:r>
-      <w:proofErr w:type="spellStart"/>
-      <w:r>
-        <w:t>CWatM</w:t>
-      </w:r>
-      <w:proofErr w:type="spellEnd"/>
-      <w:r>
-        <w:t xml:space="preserve"> testing results e.g. output/</w:t>
-      </w:r>
-      <w:proofErr w:type="spellStart"/>
-      <w:r>
-        <w:t>rhine</w:t>
-      </w:r>
-      <w:proofErr w:type="spellEnd"/>
-    </w:p>
-    <w:p>
-      <w:pPr>
-        <w:spacing w:after="0"/>
-      </w:pPr>
-      <w:proofErr w:type="spellStart"/>
-      <w:r>
-        <w:t>i</w:t>
-      </w:r>
-      <w:r>
-        <w:t>nit</w:t>
-      </w:r>
-      <w:proofErr w:type="spellEnd"/>
-      <w:r>
-        <w:t>:</w:t>
-      </w:r>
-      <w:r>
-        <w:tab/>
-      </w:r>
-      <w:r>
-        <w:tab/>
-        <w:t xml:space="preserve">Folder for </w:t>
-      </w:r>
-      <w:proofErr w:type="spellStart"/>
-      <w:r>
-        <w:t>CWatM</w:t>
-      </w:r>
-      <w:proofErr w:type="spellEnd"/>
-      <w:r>
-        <w:t xml:space="preserve"> warm-start files</w:t>
+        <w:t>Folder for CWatM warm-start files</w:t>
       </w:r>
     </w:p>
     <w:p>
@@ -405,15 +298,7 @@
       </w:r>
       <w:r>
         <w:tab/>
-        <w:t xml:space="preserve">xml file with metadata for </w:t>
-      </w:r>
-      <w:proofErr w:type="spellStart"/>
-      <w:r>
-        <w:t>netcdf</w:t>
-      </w:r>
-      <w:proofErr w:type="spellEnd"/>
-      <w:r>
-        <w:t xml:space="preserve"> files</w:t>
+        <w:t>xml file with metadata for netcdf files</w:t>
       </w:r>
     </w:p>
     <w:p>
@@ -474,25 +359,15 @@
         <w:pStyle w:val="Heading1"/>
       </w:pPr>
       <w:r>
-        <w:t xml:space="preserve">Testing </w:t>
-      </w:r>
-      <w:proofErr w:type="spellStart"/>
-      <w:r>
-        <w:t>CW</w:t>
+        <w:t>Testing CW</w:t>
       </w:r>
       <w:r>
         <w:t>atM</w:t>
       </w:r>
-      <w:proofErr w:type="spellEnd"/>
-    </w:p>
-    <w:p>
-      <w:proofErr w:type="spellStart"/>
-      <w:r>
-        <w:t>CWatM</w:t>
-      </w:r>
-      <w:proofErr w:type="spellEnd"/>
-      <w:r>
-        <w:t xml:space="preserve"> can run with different resolution, different basins, different options. Each testing e.g. for the Rhine basin 30 arcmin is using a settings template and varies different options during the test. Examples for tests are given below, but other tests can </w:t>
+    </w:p>
+    <w:p>
+      <w:r>
+        <w:t xml:space="preserve">CWatM can run with different resolution, different basins, different options. Each testing e.g. for the Rhine basin 30 arcmin is using a settings template and varies different options during the test. Examples for tests are given below, but other tests can </w:t>
       </w:r>
       <w:r>
         <w:t xml:space="preserve">be </w:t>
@@ -653,17 +528,8 @@
           <w:sz w:val="20"/>
           <w:szCs w:val="20"/>
         </w:rPr>
-        <w:t>1.1 mask as .</w:t>
-      </w:r>
-      <w:proofErr w:type="spellStart"/>
-      <w:r>
-        <w:rPr>
-          <w:sz w:val="20"/>
-          <w:szCs w:val="20"/>
-        </w:rPr>
-        <w:t>tif</w:t>
-      </w:r>
-      <w:proofErr w:type="spellEnd"/>
+        <w:t>1.1 mask as .tif</w:t>
+      </w:r>
     </w:p>
     <w:p>
       <w:pPr>
@@ -696,39 +562,7 @@
           <w:sz w:val="20"/>
           <w:szCs w:val="20"/>
         </w:rPr>
-        <w:t xml:space="preserve">1.3 mask as outlet </w:t>
-      </w:r>
-      <w:proofErr w:type="spellStart"/>
-      <w:r>
-        <w:rPr>
-          <w:sz w:val="20"/>
-          <w:szCs w:val="20"/>
-        </w:rPr>
-        <w:t>lon</w:t>
-      </w:r>
-      <w:proofErr w:type="spellEnd"/>
-      <w:r>
-        <w:rPr>
-          <w:sz w:val="20"/>
-          <w:szCs w:val="20"/>
-        </w:rPr>
-        <w:t>/</w:t>
-      </w:r>
-      <w:proofErr w:type="spellStart"/>
-      <w:r>
-        <w:rPr>
-          <w:sz w:val="20"/>
-          <w:szCs w:val="20"/>
-        </w:rPr>
-        <w:t>lat</w:t>
-      </w:r>
-      <w:proofErr w:type="spellEnd"/>
-      <w:r>
-        <w:rPr>
-          <w:sz w:val="20"/>
-          <w:szCs w:val="20"/>
-        </w:rPr>
-        <w:t xml:space="preserve"> of a basin</w:t>
+        <w:t>1.3 mask as outlet lon/lat of a basin</w:t>
       </w:r>
     </w:p>
     <w:p>
@@ -818,23 +652,7 @@
           <w:sz w:val="20"/>
           <w:szCs w:val="20"/>
         </w:rPr>
-        <w:t xml:space="preserve">3.1 </w:t>
-      </w:r>
-      <w:proofErr w:type="spellStart"/>
-      <w:r>
-        <w:rPr>
-          <w:sz w:val="20"/>
-          <w:szCs w:val="20"/>
-        </w:rPr>
-        <w:t>includeIrrigation</w:t>
-      </w:r>
-      <w:proofErr w:type="spellEnd"/>
-      <w:r>
-        <w:rPr>
-          <w:sz w:val="20"/>
-          <w:szCs w:val="20"/>
-        </w:rPr>
-        <w:t xml:space="preserve"> = True</w:t>
+        <w:t>3.1 includeIrrigation = True</w:t>
       </w:r>
     </w:p>
     <w:p>
@@ -851,23 +669,7 @@
           <w:sz w:val="20"/>
           <w:szCs w:val="20"/>
         </w:rPr>
-        <w:t xml:space="preserve">3.2 </w:t>
-      </w:r>
-      <w:proofErr w:type="spellStart"/>
-      <w:r>
-        <w:rPr>
-          <w:sz w:val="20"/>
-          <w:szCs w:val="20"/>
-        </w:rPr>
-        <w:t>preferentialFlow</w:t>
-      </w:r>
-      <w:proofErr w:type="spellEnd"/>
-      <w:r>
-        <w:rPr>
-          <w:sz w:val="20"/>
-          <w:szCs w:val="20"/>
-        </w:rPr>
-        <w:t xml:space="preserve"> = True</w:t>
+        <w:t>3.2 preferentialFlow = True</w:t>
       </w:r>
     </w:p>
     <w:p>
@@ -884,23 +686,7 @@
           <w:sz w:val="20"/>
           <w:szCs w:val="20"/>
         </w:rPr>
-        <w:t xml:space="preserve">3.3 </w:t>
-      </w:r>
-      <w:proofErr w:type="spellStart"/>
-      <w:r>
-        <w:rPr>
-          <w:sz w:val="20"/>
-          <w:szCs w:val="20"/>
-        </w:rPr>
-        <w:t>CapillarRise</w:t>
-      </w:r>
-      <w:proofErr w:type="spellEnd"/>
-      <w:r>
-        <w:rPr>
-          <w:sz w:val="20"/>
-          <w:szCs w:val="20"/>
-        </w:rPr>
-        <w:t xml:space="preserve"> = True</w:t>
+        <w:t>3.3 CapillarRise = True</w:t>
       </w:r>
     </w:p>
     <w:p>
@@ -917,23 +703,7 @@
           <w:sz w:val="20"/>
           <w:szCs w:val="20"/>
         </w:rPr>
-        <w:t xml:space="preserve">3.4 </w:t>
-      </w:r>
-      <w:proofErr w:type="spellStart"/>
-      <w:r>
-        <w:rPr>
-          <w:sz w:val="20"/>
-          <w:szCs w:val="20"/>
-        </w:rPr>
-        <w:t>includeRunoffConcentration</w:t>
-      </w:r>
-      <w:proofErr w:type="spellEnd"/>
-      <w:r>
-        <w:rPr>
-          <w:sz w:val="20"/>
-          <w:szCs w:val="20"/>
-        </w:rPr>
-        <w:t xml:space="preserve"> = True</w:t>
+        <w:t>3.4 includeRunoffConcentration = True</w:t>
       </w:r>
     </w:p>
     <w:p>
@@ -950,23 +720,7 @@
           <w:sz w:val="20"/>
           <w:szCs w:val="20"/>
         </w:rPr>
-        <w:t xml:space="preserve">3.5 </w:t>
-      </w:r>
-      <w:proofErr w:type="spellStart"/>
-      <w:r>
-        <w:rPr>
-          <w:sz w:val="20"/>
-          <w:szCs w:val="20"/>
-        </w:rPr>
-        <w:t>includeWaterBodies</w:t>
-      </w:r>
-      <w:proofErr w:type="spellEnd"/>
-      <w:r>
-        <w:rPr>
-          <w:sz w:val="20"/>
-          <w:szCs w:val="20"/>
-        </w:rPr>
-        <w:t xml:space="preserve"> = True      =&gt;  3.1 - 3.5 together</w:t>
+        <w:t>3.5 includeWaterBodies = True      =&gt;  3.1 - 3.5 together</w:t>
       </w:r>
     </w:p>
     <w:p>
@@ -983,23 +737,7 @@
           <w:sz w:val="20"/>
           <w:szCs w:val="20"/>
         </w:rPr>
-        <w:t xml:space="preserve">3.6 </w:t>
-      </w:r>
-      <w:proofErr w:type="spellStart"/>
-      <w:r>
-        <w:rPr>
-          <w:sz w:val="20"/>
-          <w:szCs w:val="20"/>
-        </w:rPr>
-        <w:t>includeWaterDemand</w:t>
-      </w:r>
-      <w:proofErr w:type="spellEnd"/>
-      <w:r>
-        <w:rPr>
-          <w:sz w:val="20"/>
-          <w:szCs w:val="20"/>
-        </w:rPr>
-        <w:t xml:space="preserve"> = True</w:t>
+        <w:t>3.6 includeWaterDemand = True</w:t>
       </w:r>
     </w:p>
     <w:p>
@@ -1017,71 +755,7 @@
           <w:szCs w:val="20"/>
         </w:rPr>
         <w:lastRenderedPageBreak/>
-        <w:t xml:space="preserve">3.7 </w:t>
-      </w:r>
-      <w:proofErr w:type="spellStart"/>
-      <w:r>
-        <w:rPr>
-          <w:sz w:val="20"/>
-          <w:szCs w:val="20"/>
-        </w:rPr>
-        <w:t>calc_evaporation</w:t>
-      </w:r>
-      <w:proofErr w:type="spellEnd"/>
-      <w:r>
-        <w:rPr>
-          <w:sz w:val="20"/>
-          <w:szCs w:val="20"/>
-        </w:rPr>
-        <w:t xml:space="preserve"> = True    - store </w:t>
-      </w:r>
-      <w:proofErr w:type="spellStart"/>
-      <w:r>
-        <w:rPr>
-          <w:sz w:val="20"/>
-          <w:szCs w:val="20"/>
-        </w:rPr>
-        <w:t>OUT_MAP_Daily</w:t>
-      </w:r>
-      <w:proofErr w:type="spellEnd"/>
-      <w:r>
-        <w:rPr>
-          <w:sz w:val="20"/>
-          <w:szCs w:val="20"/>
-        </w:rPr>
-        <w:t xml:space="preserve"> = </w:t>
-      </w:r>
-      <w:proofErr w:type="spellStart"/>
-      <w:r>
-        <w:rPr>
-          <w:sz w:val="20"/>
-          <w:szCs w:val="20"/>
-        </w:rPr>
-        <w:t>ETRef</w:t>
-      </w:r>
-      <w:proofErr w:type="spellEnd"/>
-      <w:r>
-        <w:rPr>
-          <w:sz w:val="20"/>
-          <w:szCs w:val="20"/>
-        </w:rPr>
-        <w:t xml:space="preserve">, </w:t>
-      </w:r>
-      <w:proofErr w:type="spellStart"/>
-      <w:r>
-        <w:rPr>
-          <w:sz w:val="20"/>
-          <w:szCs w:val="20"/>
-        </w:rPr>
-        <w:t>EWRef</w:t>
-      </w:r>
-      <w:proofErr w:type="spellEnd"/>
-      <w:r>
-        <w:rPr>
-          <w:sz w:val="20"/>
-          <w:szCs w:val="20"/>
-        </w:rPr>
-        <w:t xml:space="preserve"> before!</w:t>
+        <w:t>3.7 calc_evaporation = True    - store OUT_MAP_Daily = ETRef, EWRef before!</w:t>
       </w:r>
     </w:p>
     <w:p>
@@ -1098,55 +772,7 @@
           <w:sz w:val="20"/>
           <w:szCs w:val="20"/>
         </w:rPr>
-        <w:t xml:space="preserve">3.8 </w:t>
-      </w:r>
-      <w:proofErr w:type="spellStart"/>
-      <w:r>
-        <w:rPr>
-          <w:sz w:val="20"/>
-          <w:szCs w:val="20"/>
-        </w:rPr>
-        <w:t>includeRouting</w:t>
-      </w:r>
-      <w:proofErr w:type="spellEnd"/>
-      <w:r>
-        <w:rPr>
-          <w:sz w:val="20"/>
-          <w:szCs w:val="20"/>
-        </w:rPr>
-        <w:t xml:space="preserve"> = False   (some more </w:t>
-      </w:r>
-      <w:proofErr w:type="spellStart"/>
-      <w:r>
-        <w:rPr>
-          <w:sz w:val="20"/>
-          <w:szCs w:val="20"/>
-        </w:rPr>
-        <w:t>calc_environflow</w:t>
-      </w:r>
-      <w:proofErr w:type="spellEnd"/>
-      <w:r>
-        <w:rPr>
-          <w:sz w:val="20"/>
-          <w:szCs w:val="20"/>
-        </w:rPr>
-        <w:t xml:space="preserve"> = True, inflow = True, </w:t>
-      </w:r>
-      <w:proofErr w:type="spellStart"/>
-      <w:r>
-        <w:rPr>
-          <w:sz w:val="20"/>
-          <w:szCs w:val="20"/>
-        </w:rPr>
-        <w:t>waterquality</w:t>
-      </w:r>
-      <w:proofErr w:type="spellEnd"/>
-      <w:r>
-        <w:rPr>
-          <w:sz w:val="20"/>
-          <w:szCs w:val="20"/>
-        </w:rPr>
-        <w:t xml:space="preserve"> = True</w:t>
+        <w:t>3.8 includeRouting = False   (some more calc_environflow = True, inflow = True, waterquality = True</w:t>
       </w:r>
     </w:p>
     <w:p>
@@ -1196,17 +822,8 @@
           <w:sz w:val="20"/>
           <w:szCs w:val="20"/>
         </w:rPr>
-        <w:t xml:space="preserve">4.2 with </w:t>
-      </w:r>
-      <w:proofErr w:type="spellStart"/>
-      <w:r>
-        <w:rPr>
-          <w:sz w:val="20"/>
-          <w:szCs w:val="20"/>
-        </w:rPr>
-        <w:t>SpinUp</w:t>
-      </w:r>
-      <w:proofErr w:type="spellEnd"/>
+        <w:t>4.2 with SpinUp</w:t>
+      </w:r>
     </w:p>
     <w:p>
       <w:pPr>
@@ -1222,17 +839,8 @@
           <w:sz w:val="20"/>
           <w:szCs w:val="20"/>
         </w:rPr>
-        <w:t xml:space="preserve">4.3 save </w:t>
-      </w:r>
-      <w:proofErr w:type="spellStart"/>
-      <w:r>
-        <w:rPr>
-          <w:sz w:val="20"/>
-          <w:szCs w:val="20"/>
-        </w:rPr>
-        <w:t>initital</w:t>
-      </w:r>
-      <w:proofErr w:type="spellEnd"/>
+        <w:t>4.3 save initital</w:t>
+      </w:r>
     </w:p>
     <w:p>
       <w:pPr>
@@ -1281,23 +889,7 @@
           <w:sz w:val="20"/>
           <w:szCs w:val="20"/>
         </w:rPr>
-        <w:t xml:space="preserve">5.1 with </w:t>
-      </w:r>
-      <w:proofErr w:type="spellStart"/>
-      <w:r>
-        <w:rPr>
-          <w:sz w:val="20"/>
-          <w:szCs w:val="20"/>
-        </w:rPr>
-        <w:t>tss</w:t>
-      </w:r>
-      <w:proofErr w:type="spellEnd"/>
-      <w:r>
-        <w:rPr>
-          <w:sz w:val="20"/>
-          <w:szCs w:val="20"/>
-        </w:rPr>
-        <w:t xml:space="preserve"> output for daily, monthly, yearly</w:t>
+        <w:t>5.1 with tss output for daily, monthly, yearly</w:t>
       </w:r>
     </w:p>
     <w:p>
@@ -1339,19 +931,12 @@
       <w:pPr>
         <w:pStyle w:val="Heading1"/>
       </w:pPr>
-      <w:proofErr w:type="spellStart"/>
       <w:r>
         <w:t>Settingsfile</w:t>
       </w:r>
-      <w:proofErr w:type="spellEnd"/>
-      <w:r>
-        <w:t xml:space="preserve"> for </w:t>
-      </w:r>
-      <w:proofErr w:type="spellStart"/>
-      <w:r>
-        <w:t>pytest</w:t>
-      </w:r>
-      <w:proofErr w:type="spellEnd"/>
+      <w:r>
+        <w:t xml:space="preserve"> for pytest</w:t>
+      </w:r>
     </w:p>
     <w:p>
       <w:pPr>
@@ -1379,21 +964,8 @@
         <w:t>s</w:t>
       </w:r>
       <w:r>
-        <w:t xml:space="preserve"> of the </w:t>
-      </w:r>
-      <w:proofErr w:type="spellStart"/>
-      <w:r>
-        <w:t>settingsfile</w:t>
-      </w:r>
-      <w:proofErr w:type="spellEnd"/>
-      <w:r>
-        <w:t xml:space="preserve"> for </w:t>
-      </w:r>
-      <w:proofErr w:type="spellStart"/>
-      <w:r>
-        <w:t>pytest</w:t>
-      </w:r>
-      <w:proofErr w:type="spellEnd"/>
+        <w:t xml:space="preserve"> of the settingsfile for pytest</w:t>
+      </w:r>
       <w:r>
         <w:t xml:space="preserve"> e.g. test_py_cwatm2.txt</w:t>
       </w:r>
@@ -1413,23 +985,10 @@
         <w:t xml:space="preserve"> ;</w:t>
       </w:r>
       <w:r>
-        <w:t xml:space="preserve"> for separating the changes of the </w:t>
-      </w:r>
-      <w:proofErr w:type="spellStart"/>
-      <w:r>
-        <w:t>settingsfile</w:t>
-      </w:r>
-      <w:proofErr w:type="spellEnd"/>
-      <w:r>
-        <w:t xml:space="preserve"> (each separated part with a ; is a change in the </w:t>
-      </w:r>
-      <w:proofErr w:type="spellStart"/>
-      <w:r>
-        <w:t>settingsfile</w:t>
-      </w:r>
-      <w:proofErr w:type="spellEnd"/>
-      <w:r>
-        <w:t>)</w:t>
+        <w:t xml:space="preserve"> for separating the changes of the settingsfile</w:t>
+      </w:r>
+      <w:r>
+        <w:t xml:space="preserve"> (each separated part with a ; is a change in the settingsfile)</w:t>
       </w:r>
     </w:p>
     <w:p>
@@ -1465,21 +1024,12 @@
           <w:szCs w:val="20"/>
         </w:rPr>
       </w:pPr>
-      <w:proofErr w:type="spellStart"/>
-      <w:r>
-        <w:rPr>
-          <w:sz w:val="20"/>
-          <w:szCs w:val="20"/>
-        </w:rPr>
-        <w:t>runtest</w:t>
-      </w:r>
-      <w:proofErr w:type="spellEnd"/>
-      <w:r>
-        <w:rPr>
-          <w:sz w:val="20"/>
-          <w:szCs w:val="20"/>
-        </w:rPr>
-        <w:t xml:space="preserve">: Rhine_30min  True    </w:t>
+      <w:r>
+        <w:rPr>
+          <w:sz w:val="20"/>
+          <w:szCs w:val="20"/>
+        </w:rPr>
+        <w:t xml:space="preserve">runtest: Rhine_30min  True    </w:t>
       </w:r>
       <w:r>
         <w:rPr>
@@ -1562,21 +1112,12 @@
           <w:szCs w:val="20"/>
         </w:rPr>
       </w:pPr>
-      <w:proofErr w:type="spellStart"/>
-      <w:r>
-        <w:rPr>
-          <w:sz w:val="20"/>
-          <w:szCs w:val="20"/>
-        </w:rPr>
-        <w:t>runtest</w:t>
-      </w:r>
-      <w:proofErr w:type="spellEnd"/>
-      <w:r>
-        <w:rPr>
-          <w:sz w:val="20"/>
-          <w:szCs w:val="20"/>
-        </w:rPr>
-        <w:t>: global_5min  False</w:t>
+      <w:r>
+        <w:rPr>
+          <w:sz w:val="20"/>
+          <w:szCs w:val="20"/>
+        </w:rPr>
+        <w:t>runtest: global_5min  False</w:t>
       </w:r>
     </w:p>
     <w:p>
@@ -1650,21 +1191,12 @@
           <w:szCs w:val="20"/>
         </w:rPr>
       </w:pPr>
-      <w:proofErr w:type="spellStart"/>
-      <w:r>
-        <w:rPr>
-          <w:sz w:val="20"/>
-          <w:szCs w:val="20"/>
-        </w:rPr>
-        <w:t>test_value</w:t>
-      </w:r>
-      <w:proofErr w:type="spellEnd"/>
-      <w:r>
-        <w:rPr>
-          <w:sz w:val="20"/>
-          <w:szCs w:val="20"/>
-        </w:rPr>
-        <w:t>: False</w:t>
+      <w:r>
+        <w:rPr>
+          <w:sz w:val="20"/>
+          <w:szCs w:val="20"/>
+        </w:rPr>
+        <w:t>test_value: False</w:t>
       </w:r>
       <w:r>
         <w:rPr>
@@ -1691,9 +1223,8 @@
           <w:sz w:val="20"/>
           <w:szCs w:val="20"/>
         </w:rPr>
-        <w:t xml:space="preserve">-&gt; if this is set to False, a check is done if </w:t>
-      </w:r>
-      <w:proofErr w:type="spellStart"/>
+        <w:t>-&gt; if this is set to False, a check is done if C</w:t>
+      </w:r>
       <w:r>
         <w:rPr>
           <w:b/>
@@ -1701,7 +1232,7 @@
           <w:sz w:val="20"/>
           <w:szCs w:val="20"/>
         </w:rPr>
-        <w:t>C</w:t>
+        <w:t>WatM</w:t>
       </w:r>
       <w:r>
         <w:rPr>
@@ -1710,19 +1241,19 @@
           <w:sz w:val="20"/>
           <w:szCs w:val="20"/>
         </w:rPr>
-        <w:t>WatM</w:t>
-      </w:r>
-      <w:proofErr w:type="spellEnd"/>
-      <w:r>
+        <w:t xml:space="preserve"> runs the settingsfile without error</w:t>
+      </w:r>
+    </w:p>
+    <w:p>
+      <w:pPr>
+        <w:spacing w:after="0" w:line="240" w:lineRule="auto"/>
         <w:rPr>
           <w:b/>
           <w:bCs/>
           <w:sz w:val="20"/>
           <w:szCs w:val="20"/>
         </w:rPr>
-        <w:t xml:space="preserve"> runs the </w:t>
-      </w:r>
-      <w:proofErr w:type="spellStart"/>
+      </w:pPr>
       <w:r>
         <w:rPr>
           <w:b/>
@@ -1730,9 +1261,8 @@
           <w:sz w:val="20"/>
           <w:szCs w:val="20"/>
         </w:rPr>
-        <w:t>settingsfile</w:t>
-      </w:r>
-      <w:proofErr w:type="spellEnd"/>
+        <w:t xml:space="preserve">-&gt; if this is set to </w:t>
+      </w:r>
       <w:r>
         <w:rPr>
           <w:b/>
@@ -1740,19 +1270,17 @@
           <w:sz w:val="20"/>
           <w:szCs w:val="20"/>
         </w:rPr>
-        <w:t xml:space="preserve"> without error</w:t>
-      </w:r>
-    </w:p>
-    <w:p>
-      <w:pPr>
-        <w:spacing w:after="0" w:line="240" w:lineRule="auto"/>
+        <w:t>T</w:t>
+      </w:r>
+      <w:r>
         <w:rPr>
           <w:b/>
           <w:bCs/>
           <w:sz w:val="20"/>
           <w:szCs w:val="20"/>
         </w:rPr>
-      </w:pPr>
+        <w:t>rue, a check is done by comparing the last discharge value with a value in the pytest</w:t>
+      </w:r>
       <w:r>
         <w:rPr>
           <w:b/>
@@ -1760,7 +1288,8 @@
           <w:sz w:val="20"/>
           <w:szCs w:val="20"/>
         </w:rPr>
-        <w:t xml:space="preserve">-&gt; if this is set to </w:t>
+        <w:br/>
+        <w:t xml:space="preserve">   </w:t>
       </w:r>
       <w:r>
         <w:rPr>
@@ -1769,58 +1298,8 @@
           <w:sz w:val="20"/>
           <w:szCs w:val="20"/>
         </w:rPr>
-        <w:t>T</w:t>
-      </w:r>
-      <w:r>
-        <w:rPr>
-          <w:b/>
-          <w:bCs/>
-          <w:sz w:val="20"/>
-          <w:szCs w:val="20"/>
-        </w:rPr>
-        <w:t xml:space="preserve">rue, a check is done by comparing the last discharge value with a value in the </w:t>
-      </w:r>
-      <w:proofErr w:type="spellStart"/>
-      <w:r>
-        <w:rPr>
-          <w:b/>
-          <w:bCs/>
-          <w:sz w:val="20"/>
-          <w:szCs w:val="20"/>
-        </w:rPr>
-        <w:t>pytest</w:t>
-      </w:r>
-      <w:proofErr w:type="spellEnd"/>
-      <w:r>
-        <w:rPr>
-          <w:b/>
-          <w:bCs/>
-          <w:sz w:val="20"/>
-          <w:szCs w:val="20"/>
-        </w:rPr>
-        <w:br/>
-        <w:t xml:space="preserve">   </w:t>
-      </w:r>
-      <w:r>
-        <w:rPr>
-          <w:b/>
-          <w:bCs/>
-          <w:sz w:val="20"/>
-          <w:szCs w:val="20"/>
-        </w:rPr>
-        <w:t xml:space="preserve"> </w:t>
-      </w:r>
-      <w:proofErr w:type="spellStart"/>
-      <w:r>
-        <w:rPr>
-          <w:b/>
-          <w:bCs/>
-          <w:sz w:val="20"/>
-          <w:szCs w:val="20"/>
-        </w:rPr>
-        <w:t>settingsfile</w:t>
-      </w:r>
-      <w:proofErr w:type="spellEnd"/>
+        <w:t xml:space="preserve"> settingsfile</w:t>
+      </w:r>
     </w:p>
     <w:p>
       <w:pPr>
@@ -1886,22 +1365,7 @@
           <w:szCs w:val="20"/>
         </w:rPr>
         <w:tab/>
-      </w:r>
-      <w:proofErr w:type="spellStart"/>
-      <w:r>
-        <w:rPr>
-          <w:sz w:val="20"/>
-          <w:szCs w:val="20"/>
-        </w:rPr>
-        <w:t>base_setting</w:t>
-      </w:r>
-      <w:proofErr w:type="spellEnd"/>
-      <w:r>
-        <w:rPr>
-          <w:sz w:val="20"/>
-          <w:szCs w:val="20"/>
-        </w:rPr>
-        <w:t>: ./settings/30min/rhine_30min/settings_rhine_30min.ini</w:t>
+        <w:t>base_setting: ./settings/30min/rhine_30min/settings_rhine_30min.ini</w:t>
       </w:r>
     </w:p>
     <w:p>
@@ -1926,47 +1390,7 @@
           <w:sz w:val="20"/>
           <w:szCs w:val="20"/>
         </w:rPr>
-        <w:t xml:space="preserve">this is the path to the template </w:t>
-      </w:r>
-      <w:proofErr w:type="spellStart"/>
-      <w:r>
-        <w:rPr>
-          <w:b/>
-          <w:bCs/>
-          <w:sz w:val="20"/>
-          <w:szCs w:val="20"/>
-        </w:rPr>
-        <w:t>CWatM</w:t>
-      </w:r>
-      <w:proofErr w:type="spellEnd"/>
-      <w:r>
-        <w:rPr>
-          <w:b/>
-          <w:bCs/>
-          <w:sz w:val="20"/>
-          <w:szCs w:val="20"/>
-        </w:rPr>
-        <w:t xml:space="preserve"> </w:t>
-      </w:r>
-      <w:proofErr w:type="spellStart"/>
-      <w:r>
-        <w:rPr>
-          <w:b/>
-          <w:bCs/>
-          <w:sz w:val="20"/>
-          <w:szCs w:val="20"/>
-        </w:rPr>
-        <w:t>settingsfile</w:t>
-      </w:r>
-      <w:proofErr w:type="spellEnd"/>
-      <w:r>
-        <w:rPr>
-          <w:b/>
-          <w:bCs/>
-          <w:sz w:val="20"/>
-          <w:szCs w:val="20"/>
-        </w:rPr>
-        <w:t>. This template file will be modified and executed</w:t>
+        <w:t>this is the path to the template CWatM settingsfile. This template file will be modified and executed</w:t>
       </w:r>
     </w:p>
     <w:p>
@@ -2033,21 +1457,12 @@
           <w:szCs w:val="20"/>
         </w:rPr>
       </w:pPr>
-      <w:proofErr w:type="spellStart"/>
-      <w:r>
-        <w:rPr>
-          <w:sz w:val="20"/>
-          <w:szCs w:val="20"/>
-        </w:rPr>
-        <w:t>path_system</w:t>
-      </w:r>
-      <w:proofErr w:type="spellEnd"/>
-      <w:r>
-        <w:rPr>
-          <w:sz w:val="20"/>
-          <w:szCs w:val="20"/>
-        </w:rPr>
-        <w:t>: P:/</w:t>
+      <w:r>
+        <w:rPr>
+          <w:sz w:val="20"/>
+          <w:szCs w:val="20"/>
+        </w:rPr>
+        <w:t>path_system: P:/</w:t>
       </w:r>
     </w:p>
     <w:p>
@@ -2064,22 +1479,7 @@
           <w:szCs w:val="20"/>
         </w:rPr>
         <w:tab/>
-      </w:r>
-      <w:proofErr w:type="spellStart"/>
-      <w:r>
-        <w:rPr>
-          <w:sz w:val="20"/>
-          <w:szCs w:val="20"/>
-        </w:rPr>
-        <w:t>path_root</w:t>
-      </w:r>
-      <w:proofErr w:type="spellEnd"/>
-      <w:r>
-        <w:rPr>
-          <w:sz w:val="20"/>
-          <w:szCs w:val="20"/>
-        </w:rPr>
-        <w:t>: ./</w:t>
+        <w:t>path_root: ./</w:t>
       </w:r>
     </w:p>
     <w:p>
@@ -2096,32 +1496,8 @@
           <w:szCs w:val="20"/>
         </w:rPr>
         <w:tab/>
-      </w:r>
-      <w:proofErr w:type="spellStart"/>
-      <w:r>
-        <w:rPr>
-          <w:sz w:val="20"/>
-          <w:szCs w:val="20"/>
-        </w:rPr>
-        <w:t>path_init</w:t>
-      </w:r>
-      <w:proofErr w:type="spellEnd"/>
-      <w:r>
-        <w:rPr>
-          <w:sz w:val="20"/>
-          <w:szCs w:val="20"/>
-        </w:rPr>
-        <w:t>: ./</w:t>
-      </w:r>
-      <w:proofErr w:type="spellStart"/>
-      <w:r>
-        <w:rPr>
-          <w:sz w:val="20"/>
-          <w:szCs w:val="20"/>
-        </w:rPr>
-        <w:t>init</w:t>
-      </w:r>
-      <w:proofErr w:type="spellEnd"/>
+        <w:t>path_init: ./init</w:t>
+      </w:r>
     </w:p>
     <w:p>
       <w:pPr>
@@ -2137,32 +1513,8 @@
           <w:szCs w:val="20"/>
         </w:rPr>
         <w:tab/>
-      </w:r>
-      <w:proofErr w:type="spellStart"/>
-      <w:r>
-        <w:rPr>
-          <w:sz w:val="20"/>
-          <w:szCs w:val="20"/>
-        </w:rPr>
-        <w:t>path_out</w:t>
-      </w:r>
-      <w:proofErr w:type="spellEnd"/>
-      <w:r>
-        <w:rPr>
-          <w:sz w:val="20"/>
-          <w:szCs w:val="20"/>
-        </w:rPr>
-        <w:t>: ./output/</w:t>
-      </w:r>
-      <w:proofErr w:type="spellStart"/>
-      <w:r>
-        <w:rPr>
-          <w:sz w:val="20"/>
-          <w:szCs w:val="20"/>
-        </w:rPr>
-        <w:t>rhine</w:t>
-      </w:r>
-      <w:proofErr w:type="spellEnd"/>
+        <w:t>path_out: ./output/rhine</w:t>
+      </w:r>
     </w:p>
     <w:p>
       <w:pPr>
@@ -2178,22 +1530,7 @@
           <w:szCs w:val="20"/>
         </w:rPr>
         <w:tab/>
-      </w:r>
-      <w:proofErr w:type="spellStart"/>
-      <w:r>
-        <w:rPr>
-          <w:sz w:val="20"/>
-          <w:szCs w:val="20"/>
-        </w:rPr>
-        <w:t>path_maps</w:t>
-      </w:r>
-      <w:proofErr w:type="spellEnd"/>
-      <w:r>
-        <w:rPr>
-          <w:sz w:val="20"/>
-          <w:szCs w:val="20"/>
-        </w:rPr>
-        <w:t>: P:/watmodel/CWATM/cwatm_input</w:t>
+        <w:t>path_maps: P:/watmodel/CWATM/cwatm_input</w:t>
       </w:r>
     </w:p>
     <w:p>
@@ -2210,22 +1547,7 @@
           <w:szCs w:val="20"/>
         </w:rPr>
         <w:tab/>
-      </w:r>
-      <w:proofErr w:type="spellStart"/>
-      <w:r>
-        <w:rPr>
-          <w:sz w:val="20"/>
-          <w:szCs w:val="20"/>
-        </w:rPr>
-        <w:t>path_meteo</w:t>
-      </w:r>
-      <w:proofErr w:type="spellEnd"/>
-      <w:r>
-        <w:rPr>
-          <w:sz w:val="20"/>
-          <w:szCs w:val="20"/>
-        </w:rPr>
-        <w:t>: M:/climate/Isi-Mip2/wfdei</w:t>
+        <w:t>path_meteo: M:/climate/Isi-Mip2/wfdei</w:t>
       </w:r>
     </w:p>
     <w:p>
@@ -2252,7 +1574,6 @@
         </w:rPr>
         <w:t xml:space="preserve">Main paths of the </w:t>
       </w:r>
-      <w:proofErr w:type="spellStart"/>
       <w:r>
         <w:rPr>
           <w:b/>
@@ -2260,37 +1581,7 @@
           <w:sz w:val="20"/>
           <w:szCs w:val="20"/>
         </w:rPr>
-        <w:t>CWatM</w:t>
-      </w:r>
-      <w:proofErr w:type="spellEnd"/>
-      <w:r>
-        <w:rPr>
-          <w:b/>
-          <w:bCs/>
-          <w:sz w:val="20"/>
-          <w:szCs w:val="20"/>
-        </w:rPr>
-        <w:t xml:space="preserve"> </w:t>
-      </w:r>
-      <w:proofErr w:type="spellStart"/>
-      <w:r>
-        <w:rPr>
-          <w:b/>
-          <w:bCs/>
-          <w:sz w:val="20"/>
-          <w:szCs w:val="20"/>
-        </w:rPr>
-        <w:t>settingsfile</w:t>
-      </w:r>
-      <w:proofErr w:type="spellEnd"/>
-      <w:r>
-        <w:rPr>
-          <w:b/>
-          <w:bCs/>
-          <w:sz w:val="20"/>
-          <w:szCs w:val="20"/>
-        </w:rPr>
-        <w:t xml:space="preserve"> can be changed here</w:t>
+        <w:t>CWatM settingsfile can be changed here</w:t>
       </w:r>
     </w:p>
     <w:p>
@@ -2431,21 +1722,12 @@
           <w:szCs w:val="20"/>
         </w:rPr>
       </w:pPr>
-      <w:proofErr w:type="spellStart"/>
-      <w:r>
-        <w:rPr>
-          <w:sz w:val="20"/>
-          <w:szCs w:val="20"/>
-        </w:rPr>
-        <w:t>set_save</w:t>
-      </w:r>
-      <w:proofErr w:type="spellEnd"/>
-      <w:r>
-        <w:rPr>
-          <w:sz w:val="20"/>
-          <w:szCs w:val="20"/>
-        </w:rPr>
-        <w:t>:    settings_rhine_30min_01.ini</w:t>
+      <w:r>
+        <w:rPr>
+          <w:sz w:val="20"/>
+          <w:szCs w:val="20"/>
+        </w:rPr>
+        <w:t>set_save:    settings_rhine_30min_01.ini</w:t>
       </w:r>
       <w:r>
         <w:rPr>
@@ -2481,9 +1763,24 @@
           <w:sz w:val="20"/>
           <w:szCs w:val="20"/>
         </w:rPr>
-        <w:t xml:space="preserve">name of the changed settings file, this file is added in the template </w:t>
-      </w:r>
-      <w:proofErr w:type="spellStart"/>
+        <w:t>name of the changed settings file, this file is added in the template settingsfile folder</w:t>
+      </w:r>
+    </w:p>
+    <w:p>
+      <w:pPr>
+        <w:spacing w:after="0" w:line="240" w:lineRule="auto"/>
+        <w:rPr>
+          <w:sz w:val="20"/>
+          <w:szCs w:val="20"/>
+        </w:rPr>
+      </w:pPr>
+      <w:r>
+        <w:rPr>
+          <w:sz w:val="20"/>
+          <w:szCs w:val="20"/>
+        </w:rPr>
+        <w:t xml:space="preserve">changes:     </w:t>
+      </w:r>
       <w:r>
         <w:rPr>
           <w:b/>
@@ -2491,9 +1788,31 @@
           <w:sz w:val="20"/>
           <w:szCs w:val="20"/>
         </w:rPr>
-        <w:t>settingsfile</w:t>
-      </w:r>
-      <w:proofErr w:type="spellEnd"/>
+        <w:t>-&gt; changes of the CWatM settingsfile, here: no changes</w:t>
+      </w:r>
+    </w:p>
+    <w:p>
+      <w:pPr>
+        <w:spacing w:after="0" w:line="240" w:lineRule="auto"/>
+        <w:rPr>
+          <w:sz w:val="20"/>
+          <w:szCs w:val="20"/>
+        </w:rPr>
+      </w:pPr>
+      <w:r>
+        <w:rPr>
+          <w:sz w:val="20"/>
+          <w:szCs w:val="20"/>
+        </w:rPr>
+        <w:t xml:space="preserve">adds:        </w:t>
+      </w:r>
+      <w:r>
+        <w:rPr>
+          <w:sz w:val="20"/>
+          <w:szCs w:val="20"/>
+        </w:rPr>
+        <w:t xml:space="preserve">   </w:t>
+      </w:r>
       <w:r>
         <w:rPr>
           <w:b/>
@@ -2501,23 +1820,30 @@
           <w:sz w:val="20"/>
           <w:szCs w:val="20"/>
         </w:rPr>
-        <w:t xml:space="preserve"> folder</w:t>
-      </w:r>
-    </w:p>
-    <w:p>
-      <w:pPr>
-        <w:spacing w:after="0" w:line="240" w:lineRule="auto"/>
-        <w:rPr>
-          <w:sz w:val="20"/>
-          <w:szCs w:val="20"/>
-        </w:rPr>
-      </w:pPr>
-      <w:r>
-        <w:rPr>
-          <w:sz w:val="20"/>
-          <w:szCs w:val="20"/>
-        </w:rPr>
-        <w:t xml:space="preserve">changes:     </w:t>
+        <w:t>-&gt; add to the CWatM settingsfile, here: no adds</w:t>
+      </w:r>
+    </w:p>
+    <w:p>
+      <w:pPr>
+        <w:spacing w:after="0" w:line="240" w:lineRule="auto"/>
+        <w:rPr>
+          <w:sz w:val="20"/>
+          <w:szCs w:val="20"/>
+        </w:rPr>
+      </w:pPr>
+      <w:r>
+        <w:rPr>
+          <w:sz w:val="20"/>
+          <w:szCs w:val="20"/>
+        </w:rPr>
+        <w:t>last_value:  4.22</w:t>
+      </w:r>
+      <w:r>
+        <w:rPr>
+          <w:sz w:val="20"/>
+          <w:szCs w:val="20"/>
+        </w:rPr>
+        <w:t xml:space="preserve"> </w:t>
       </w:r>
       <w:r>
         <w:rPr>
@@ -2526,9 +1852,65 @@
           <w:sz w:val="20"/>
           <w:szCs w:val="20"/>
         </w:rPr>
-        <w:t xml:space="preserve">-&gt; changes of the </w:t>
-      </w:r>
-      <w:proofErr w:type="spellStart"/>
+        <w:t xml:space="preserve"> -&gt; last value of discharge to check against if test_value=True</w:t>
+      </w:r>
+    </w:p>
+    <w:p>
+      <w:pPr>
+        <w:spacing w:after="0" w:line="240" w:lineRule="auto"/>
+        <w:rPr>
+          <w:sz w:val="20"/>
+          <w:szCs w:val="20"/>
+        </w:rPr>
+      </w:pPr>
+    </w:p>
+    <w:p>
+      <w:pPr>
+        <w:spacing w:after="0" w:line="240" w:lineRule="auto"/>
+        <w:rPr>
+          <w:sz w:val="20"/>
+          <w:szCs w:val="20"/>
+        </w:rPr>
+      </w:pPr>
+      <w:r>
+        <w:rPr>
+          <w:sz w:val="20"/>
+          <w:szCs w:val="20"/>
+        </w:rPr>
+        <w:t>….</w:t>
+      </w:r>
+    </w:p>
+    <w:p>
+      <w:pPr>
+        <w:spacing w:after="0" w:line="240" w:lineRule="auto"/>
+        <w:rPr>
+          <w:sz w:val="20"/>
+          <w:szCs w:val="20"/>
+        </w:rPr>
+      </w:pPr>
+    </w:p>
+    <w:p>
+      <w:pPr>
+        <w:spacing w:after="0" w:line="240" w:lineRule="auto"/>
+        <w:rPr>
+          <w:sz w:val="20"/>
+          <w:szCs w:val="20"/>
+        </w:rPr>
+      </w:pPr>
+      <w:r>
+        <w:rPr>
+          <w:sz w:val="20"/>
+          <w:szCs w:val="20"/>
+        </w:rPr>
+        <w:t># 7th setup Rhine</w:t>
+      </w:r>
+      <w:r>
+        <w:rPr>
+          <w:sz w:val="20"/>
+          <w:szCs w:val="20"/>
+        </w:rPr>
+        <w:t xml:space="preserve">  </w:t>
+      </w:r>
       <w:r>
         <w:rPr>
           <w:b/>
@@ -2536,19 +1918,128 @@
           <w:sz w:val="20"/>
           <w:szCs w:val="20"/>
         </w:rPr>
-        <w:t>CWatM</w:t>
-      </w:r>
-      <w:proofErr w:type="spellEnd"/>
-      <w:r>
+        <w:t>-&gt; sub test no. 7</w:t>
+      </w:r>
+    </w:p>
+    <w:p>
+      <w:pPr>
+        <w:spacing w:after="0" w:line="240" w:lineRule="auto"/>
+        <w:rPr>
+          <w:sz w:val="20"/>
+          <w:szCs w:val="20"/>
+        </w:rPr>
+      </w:pPr>
+      <w:r>
+        <w:rPr>
+          <w:sz w:val="20"/>
+          <w:szCs w:val="20"/>
+        </w:rPr>
+        <w:t>header:      Rhine_30min_7</w:t>
+      </w:r>
+    </w:p>
+    <w:p>
+      <w:pPr>
+        <w:spacing w:after="0" w:line="240" w:lineRule="auto"/>
+        <w:rPr>
+          <w:sz w:val="20"/>
+          <w:szCs w:val="20"/>
+        </w:rPr>
+      </w:pPr>
+      <w:r>
+        <w:rPr>
+          <w:sz w:val="20"/>
+          <w:szCs w:val="20"/>
+        </w:rPr>
+        <w:t>description: 7th Rhine 30min with waterdemand TRUE</w:t>
+      </w:r>
+    </w:p>
+    <w:p>
+      <w:pPr>
+        <w:spacing w:after="0" w:line="240" w:lineRule="auto"/>
+        <w:rPr>
+          <w:sz w:val="20"/>
+          <w:szCs w:val="20"/>
+        </w:rPr>
+      </w:pPr>
+      <w:r>
+        <w:rPr>
+          <w:sz w:val="20"/>
+          <w:szCs w:val="20"/>
+        </w:rPr>
+        <w:t>set_save:    settings_rhine_30min_07.ini</w:t>
+      </w:r>
+    </w:p>
+    <w:p>
+      <w:pPr>
+        <w:spacing w:after="0" w:line="240" w:lineRule="auto"/>
+        <w:rPr>
+          <w:sz w:val="18"/>
+          <w:szCs w:val="18"/>
+        </w:rPr>
+      </w:pPr>
+      <w:r>
+        <w:rPr>
+          <w:sz w:val="20"/>
+          <w:szCs w:val="20"/>
+        </w:rPr>
+        <w:t xml:space="preserve">changes:     </w:t>
+      </w:r>
+      <w:r>
+        <w:rPr>
+          <w:sz w:val="18"/>
+          <w:szCs w:val="18"/>
+        </w:rPr>
+        <w:t>calc_evaporation = False; includeIrrigation = True; preferentialFlow = True; CapillarRise = True;</w:t>
+      </w:r>
+      <w:r>
+        <w:rPr>
+          <w:sz w:val="18"/>
+          <w:szCs w:val="18"/>
+        </w:rPr>
+        <w:br/>
+        <w:t xml:space="preserve">                       </w:t>
+      </w:r>
+      <w:r>
+        <w:rPr>
+          <w:sz w:val="18"/>
+          <w:szCs w:val="18"/>
+        </w:rPr>
+        <w:t>includeRunoffConcentration = True; includeWaterBodies = True; includeWaterDemand = True; StepEnd = 40</w:t>
+      </w:r>
+    </w:p>
+    <w:p>
+      <w:pPr>
+        <w:spacing w:after="0" w:line="240" w:lineRule="auto"/>
+        <w:rPr>
+          <w:sz w:val="20"/>
+          <w:szCs w:val="20"/>
+        </w:rPr>
+      </w:pPr>
+      <w:r>
+        <w:rPr>
+          <w:sz w:val="20"/>
+          <w:szCs w:val="20"/>
+        </w:rPr>
+        <w:t>adds:        OUT_TSS_Daily = discharge</w:t>
+      </w:r>
+    </w:p>
+    <w:p>
+      <w:pPr>
+        <w:spacing w:after="0" w:line="240" w:lineRule="auto"/>
         <w:rPr>
           <w:b/>
           <w:bCs/>
           <w:sz w:val="20"/>
           <w:szCs w:val="20"/>
         </w:rPr>
-        <w:t xml:space="preserve"> </w:t>
-      </w:r>
-      <w:proofErr w:type="spellStart"/>
+      </w:pPr>
+      <w:r>
+        <w:rPr>
+          <w:sz w:val="20"/>
+          <w:szCs w:val="20"/>
+        </w:rPr>
+        <w:t>last_value:  443.03</w:t>
+      </w:r>
       <w:r>
         <w:rPr>
           <w:b/>
@@ -2556,9 +2047,81 @@
           <w:sz w:val="20"/>
           <w:szCs w:val="20"/>
         </w:rPr>
-        <w:t>settingsfile</w:t>
-      </w:r>
-      <w:proofErr w:type="spellEnd"/>
+        <w:tab/>
+      </w:r>
+    </w:p>
+    <w:p>
+      <w:pPr>
+        <w:spacing w:after="0" w:line="240" w:lineRule="auto"/>
+        <w:rPr>
+          <w:sz w:val="20"/>
+          <w:szCs w:val="20"/>
+        </w:rPr>
+      </w:pPr>
+    </w:p>
+    <w:p>
+      <w:pPr>
+        <w:spacing w:after="0" w:line="240" w:lineRule="auto"/>
+        <w:rPr>
+          <w:sz w:val="20"/>
+          <w:szCs w:val="20"/>
+        </w:rPr>
+      </w:pPr>
+      <w:r>
+        <w:rPr>
+          <w:sz w:val="20"/>
+          <w:szCs w:val="20"/>
+        </w:rPr>
+        <w:t>….</w:t>
+      </w:r>
+    </w:p>
+    <w:p>
+      <w:pPr>
+        <w:spacing w:after="0" w:line="240" w:lineRule="auto"/>
+        <w:rPr>
+          <w:sz w:val="20"/>
+          <w:szCs w:val="20"/>
+        </w:rPr>
+      </w:pPr>
+    </w:p>
+    <w:p>
+      <w:pPr>
+        <w:spacing w:after="0" w:line="240" w:lineRule="auto"/>
+        <w:rPr>
+          <w:sz w:val="20"/>
+          <w:szCs w:val="20"/>
+        </w:rPr>
+      </w:pPr>
+      <w:r>
+        <w:rPr>
+          <w:sz w:val="20"/>
+          <w:szCs w:val="20"/>
+        </w:rPr>
+        <w:t># -----------------------------</w:t>
+      </w:r>
+    </w:p>
+    <w:p>
+      <w:pPr>
+        <w:spacing w:after="0" w:line="240" w:lineRule="auto"/>
+        <w:rPr>
+          <w:sz w:val="20"/>
+          <w:szCs w:val="20"/>
+        </w:rPr>
+      </w:pPr>
+      <w:r>
+        <w:rPr>
+          <w:sz w:val="20"/>
+          <w:szCs w:val="20"/>
+        </w:rPr>
+        <w:t xml:space="preserve">    # Global</w:t>
+      </w:r>
+      <w:r>
+        <w:rPr>
+          <w:sz w:val="20"/>
+          <w:szCs w:val="20"/>
+        </w:rPr>
+        <w:t xml:space="preserve">  </w:t>
+      </w:r>
       <w:r>
         <w:rPr>
           <w:b/>
@@ -2566,613 +2129,24 @@
           <w:sz w:val="20"/>
           <w:szCs w:val="20"/>
         </w:rPr>
-        <w:t>, here: no changes</w:t>
-      </w:r>
-    </w:p>
-    <w:p>
-      <w:pPr>
-        <w:spacing w:after="0" w:line="240" w:lineRule="auto"/>
-        <w:rPr>
-          <w:sz w:val="20"/>
-          <w:szCs w:val="20"/>
-        </w:rPr>
-      </w:pPr>
-      <w:r>
-        <w:rPr>
-          <w:sz w:val="20"/>
-          <w:szCs w:val="20"/>
-        </w:rPr>
-        <w:t xml:space="preserve">adds:        </w:t>
-      </w:r>
-      <w:r>
-        <w:rPr>
-          <w:sz w:val="20"/>
-          <w:szCs w:val="20"/>
-        </w:rPr>
-        <w:t xml:space="preserve">   </w:t>
-      </w:r>
-      <w:r>
-        <w:rPr>
-          <w:b/>
-          <w:bCs/>
-          <w:sz w:val="20"/>
-          <w:szCs w:val="20"/>
-        </w:rPr>
-        <w:t xml:space="preserve">-&gt; add to the </w:t>
-      </w:r>
-      <w:proofErr w:type="spellStart"/>
-      <w:r>
-        <w:rPr>
-          <w:b/>
-          <w:bCs/>
-          <w:sz w:val="20"/>
-          <w:szCs w:val="20"/>
-        </w:rPr>
-        <w:t>CWatM</w:t>
-      </w:r>
-      <w:proofErr w:type="spellEnd"/>
-      <w:r>
-        <w:rPr>
-          <w:b/>
-          <w:bCs/>
-          <w:sz w:val="20"/>
-          <w:szCs w:val="20"/>
-        </w:rPr>
-        <w:t xml:space="preserve"> </w:t>
-      </w:r>
-      <w:proofErr w:type="spellStart"/>
-      <w:r>
-        <w:rPr>
-          <w:b/>
-          <w:bCs/>
-          <w:sz w:val="20"/>
-          <w:szCs w:val="20"/>
-        </w:rPr>
-        <w:t>settingsfile</w:t>
-      </w:r>
-      <w:proofErr w:type="spellEnd"/>
-      <w:r>
-        <w:rPr>
-          <w:b/>
-          <w:bCs/>
-          <w:sz w:val="20"/>
-          <w:szCs w:val="20"/>
-        </w:rPr>
-        <w:t>, here: no adds</w:t>
-      </w:r>
-    </w:p>
-    <w:p>
-      <w:pPr>
-        <w:spacing w:after="0" w:line="240" w:lineRule="auto"/>
-        <w:rPr>
-          <w:sz w:val="20"/>
-          <w:szCs w:val="20"/>
-        </w:rPr>
-      </w:pPr>
-      <w:proofErr w:type="spellStart"/>
-      <w:r>
-        <w:rPr>
-          <w:sz w:val="20"/>
-          <w:szCs w:val="20"/>
-        </w:rPr>
-        <w:t>last_value</w:t>
-      </w:r>
-      <w:proofErr w:type="spellEnd"/>
-      <w:r>
-        <w:rPr>
-          <w:sz w:val="20"/>
-          <w:szCs w:val="20"/>
-        </w:rPr>
-        <w:t>:  4.22</w:t>
-      </w:r>
-      <w:r>
-        <w:rPr>
-          <w:sz w:val="20"/>
-          <w:szCs w:val="20"/>
-        </w:rPr>
-        <w:t xml:space="preserve"> </w:t>
-      </w:r>
-      <w:r>
-        <w:rPr>
-          <w:b/>
-          <w:bCs/>
-          <w:sz w:val="20"/>
-          <w:szCs w:val="20"/>
-        </w:rPr>
-        <w:t xml:space="preserve"> -&gt; last value of discharge to check against if </w:t>
-      </w:r>
-      <w:proofErr w:type="spellStart"/>
-      <w:r>
-        <w:rPr>
-          <w:b/>
-          <w:bCs/>
-          <w:sz w:val="20"/>
-          <w:szCs w:val="20"/>
-        </w:rPr>
-        <w:t>test_value</w:t>
-      </w:r>
-      <w:proofErr w:type="spellEnd"/>
-      <w:r>
-        <w:rPr>
-          <w:b/>
-          <w:bCs/>
-          <w:sz w:val="20"/>
-          <w:szCs w:val="20"/>
-        </w:rPr>
-        <w:t>=True</w:t>
-      </w:r>
-    </w:p>
-    <w:p>
-      <w:pPr>
-        <w:spacing w:after="0" w:line="240" w:lineRule="auto"/>
-        <w:rPr>
-          <w:sz w:val="20"/>
-          <w:szCs w:val="20"/>
-        </w:rPr>
-      </w:pPr>
-    </w:p>
-    <w:p>
-      <w:pPr>
-        <w:spacing w:after="0" w:line="240" w:lineRule="auto"/>
-        <w:rPr>
-          <w:sz w:val="20"/>
-          <w:szCs w:val="20"/>
-        </w:rPr>
-      </w:pPr>
-      <w:r>
-        <w:rPr>
-          <w:sz w:val="20"/>
-          <w:szCs w:val="20"/>
-        </w:rPr>
-        <w:t>….</w:t>
-      </w:r>
-    </w:p>
-    <w:p>
-      <w:pPr>
-        <w:spacing w:after="0" w:line="240" w:lineRule="auto"/>
-        <w:rPr>
-          <w:sz w:val="20"/>
-          <w:szCs w:val="20"/>
-        </w:rPr>
-      </w:pPr>
-    </w:p>
-    <w:p>
-      <w:pPr>
-        <w:spacing w:after="0" w:line="240" w:lineRule="auto"/>
-        <w:rPr>
-          <w:sz w:val="20"/>
-          <w:szCs w:val="20"/>
-        </w:rPr>
-      </w:pPr>
-      <w:r>
-        <w:rPr>
-          <w:sz w:val="20"/>
-          <w:szCs w:val="20"/>
-        </w:rPr>
-        <w:t># 7th setup Rhine</w:t>
-      </w:r>
-      <w:r>
-        <w:rPr>
-          <w:sz w:val="20"/>
-          <w:szCs w:val="20"/>
-        </w:rPr>
-        <w:t xml:space="preserve">  </w:t>
-      </w:r>
-      <w:r>
-        <w:rPr>
-          <w:b/>
-          <w:bCs/>
-          <w:sz w:val="20"/>
-          <w:szCs w:val="20"/>
-        </w:rPr>
-        <w:t>-&gt; sub test no. 7</w:t>
-      </w:r>
-    </w:p>
-    <w:p>
-      <w:pPr>
-        <w:spacing w:after="0" w:line="240" w:lineRule="auto"/>
-        <w:rPr>
-          <w:sz w:val="20"/>
-          <w:szCs w:val="20"/>
-        </w:rPr>
-      </w:pPr>
-      <w:r>
-        <w:rPr>
-          <w:sz w:val="20"/>
-          <w:szCs w:val="20"/>
-        </w:rPr>
-        <w:t>header:      Rhine_30min_7</w:t>
-      </w:r>
-    </w:p>
-    <w:p>
-      <w:pPr>
-        <w:spacing w:after="0" w:line="240" w:lineRule="auto"/>
-        <w:rPr>
-          <w:sz w:val="20"/>
-          <w:szCs w:val="20"/>
-        </w:rPr>
-      </w:pPr>
-      <w:r>
-        <w:rPr>
-          <w:sz w:val="20"/>
-          <w:szCs w:val="20"/>
-        </w:rPr>
-        <w:t xml:space="preserve">description: 7th Rhine 30min with </w:t>
-      </w:r>
-      <w:proofErr w:type="spellStart"/>
-      <w:r>
-        <w:rPr>
-          <w:sz w:val="20"/>
-          <w:szCs w:val="20"/>
-        </w:rPr>
-        <w:t>waterdemand</w:t>
-      </w:r>
-      <w:proofErr w:type="spellEnd"/>
-      <w:r>
-        <w:rPr>
-          <w:sz w:val="20"/>
-          <w:szCs w:val="20"/>
-        </w:rPr>
-        <w:t xml:space="preserve"> TRUE</w:t>
-      </w:r>
-    </w:p>
-    <w:p>
-      <w:pPr>
-        <w:spacing w:after="0" w:line="240" w:lineRule="auto"/>
-        <w:rPr>
-          <w:sz w:val="20"/>
-          <w:szCs w:val="20"/>
-        </w:rPr>
-      </w:pPr>
-      <w:proofErr w:type="spellStart"/>
-      <w:r>
-        <w:rPr>
-          <w:sz w:val="20"/>
-          <w:szCs w:val="20"/>
-        </w:rPr>
-        <w:t>set_save</w:t>
-      </w:r>
-      <w:proofErr w:type="spellEnd"/>
-      <w:r>
-        <w:rPr>
-          <w:sz w:val="20"/>
-          <w:szCs w:val="20"/>
-        </w:rPr>
-        <w:t>:    settings_rhine_30min_07.ini</w:t>
-      </w:r>
-    </w:p>
-    <w:p>
-      <w:pPr>
-        <w:spacing w:after="0" w:line="240" w:lineRule="auto"/>
-        <w:rPr>
-          <w:sz w:val="18"/>
-          <w:szCs w:val="18"/>
-        </w:rPr>
-      </w:pPr>
-      <w:r>
-        <w:rPr>
-          <w:sz w:val="20"/>
-          <w:szCs w:val="20"/>
-        </w:rPr>
-        <w:t xml:space="preserve">changes:     </w:t>
-      </w:r>
-      <w:proofErr w:type="spellStart"/>
-      <w:r>
-        <w:rPr>
-          <w:sz w:val="18"/>
-          <w:szCs w:val="18"/>
-        </w:rPr>
-        <w:t>calc_evaporation</w:t>
-      </w:r>
-      <w:proofErr w:type="spellEnd"/>
-      <w:r>
-        <w:rPr>
-          <w:sz w:val="18"/>
-          <w:szCs w:val="18"/>
-        </w:rPr>
-        <w:t xml:space="preserve"> = False; </w:t>
-      </w:r>
-      <w:proofErr w:type="spellStart"/>
-      <w:r>
-        <w:rPr>
-          <w:sz w:val="18"/>
-          <w:szCs w:val="18"/>
-        </w:rPr>
-        <w:t>includeIrrigation</w:t>
-      </w:r>
-      <w:proofErr w:type="spellEnd"/>
-      <w:r>
-        <w:rPr>
-          <w:sz w:val="18"/>
-          <w:szCs w:val="18"/>
-        </w:rPr>
-        <w:t xml:space="preserve"> = True; </w:t>
-      </w:r>
-      <w:proofErr w:type="spellStart"/>
-      <w:r>
-        <w:rPr>
-          <w:sz w:val="18"/>
-          <w:szCs w:val="18"/>
-        </w:rPr>
-        <w:t>preferentialFlow</w:t>
-      </w:r>
-      <w:proofErr w:type="spellEnd"/>
-      <w:r>
-        <w:rPr>
-          <w:sz w:val="18"/>
-          <w:szCs w:val="18"/>
-        </w:rPr>
-        <w:t xml:space="preserve"> = True; </w:t>
-      </w:r>
-      <w:proofErr w:type="spellStart"/>
-      <w:r>
-        <w:rPr>
-          <w:sz w:val="18"/>
-          <w:szCs w:val="18"/>
-        </w:rPr>
-        <w:t>CapillarRise</w:t>
-      </w:r>
-      <w:proofErr w:type="spellEnd"/>
-      <w:r>
-        <w:rPr>
-          <w:sz w:val="18"/>
-          <w:szCs w:val="18"/>
-        </w:rPr>
-        <w:t xml:space="preserve"> = True;</w:t>
-      </w:r>
-      <w:r>
-        <w:rPr>
-          <w:sz w:val="18"/>
-          <w:szCs w:val="18"/>
-        </w:rPr>
-        <w:br/>
-        <w:t xml:space="preserve">                       </w:t>
-      </w:r>
-      <w:proofErr w:type="spellStart"/>
-      <w:r>
-        <w:rPr>
-          <w:sz w:val="18"/>
-          <w:szCs w:val="18"/>
-        </w:rPr>
-        <w:t>includeRunoffConcentration</w:t>
-      </w:r>
-      <w:proofErr w:type="spellEnd"/>
-      <w:r>
-        <w:rPr>
-          <w:sz w:val="18"/>
-          <w:szCs w:val="18"/>
-        </w:rPr>
-        <w:t xml:space="preserve"> = True; </w:t>
-      </w:r>
-      <w:proofErr w:type="spellStart"/>
-      <w:r>
-        <w:rPr>
-          <w:sz w:val="18"/>
-          <w:szCs w:val="18"/>
-        </w:rPr>
-        <w:t>includeWaterBodies</w:t>
-      </w:r>
-      <w:proofErr w:type="spellEnd"/>
-      <w:r>
-        <w:rPr>
-          <w:sz w:val="18"/>
-          <w:szCs w:val="18"/>
-        </w:rPr>
-        <w:t xml:space="preserve"> = True; </w:t>
-      </w:r>
-      <w:proofErr w:type="spellStart"/>
-      <w:r>
-        <w:rPr>
-          <w:sz w:val="18"/>
-          <w:szCs w:val="18"/>
-        </w:rPr>
-        <w:t>includeWaterDemand</w:t>
-      </w:r>
-      <w:proofErr w:type="spellEnd"/>
-      <w:r>
-        <w:rPr>
-          <w:sz w:val="18"/>
-          <w:szCs w:val="18"/>
-        </w:rPr>
-        <w:t xml:space="preserve"> = True; </w:t>
-      </w:r>
-      <w:proofErr w:type="spellStart"/>
-      <w:r>
-        <w:rPr>
-          <w:sz w:val="18"/>
-          <w:szCs w:val="18"/>
-        </w:rPr>
-        <w:t>StepEnd</w:t>
-      </w:r>
-      <w:proofErr w:type="spellEnd"/>
-      <w:r>
-        <w:rPr>
-          <w:sz w:val="18"/>
-          <w:szCs w:val="18"/>
-        </w:rPr>
-        <w:t xml:space="preserve"> = 40</w:t>
-      </w:r>
-    </w:p>
-    <w:p>
-      <w:pPr>
-        <w:spacing w:after="0" w:line="240" w:lineRule="auto"/>
-        <w:rPr>
-          <w:sz w:val="20"/>
-          <w:szCs w:val="20"/>
-        </w:rPr>
-      </w:pPr>
-      <w:r>
-        <w:rPr>
-          <w:sz w:val="20"/>
-          <w:szCs w:val="20"/>
-        </w:rPr>
-        <w:t xml:space="preserve">adds:        </w:t>
-      </w:r>
-      <w:proofErr w:type="spellStart"/>
-      <w:r>
-        <w:rPr>
-          <w:sz w:val="20"/>
-          <w:szCs w:val="20"/>
-        </w:rPr>
-        <w:t>OUT_TSS_Daily</w:t>
-      </w:r>
-      <w:proofErr w:type="spellEnd"/>
-      <w:r>
-        <w:rPr>
-          <w:sz w:val="20"/>
-          <w:szCs w:val="20"/>
-        </w:rPr>
-        <w:t xml:space="preserve"> = discharge</w:t>
-      </w:r>
-    </w:p>
-    <w:p>
-      <w:pPr>
-        <w:spacing w:after="0" w:line="240" w:lineRule="auto"/>
-        <w:rPr>
-          <w:b/>
-          <w:bCs/>
-          <w:sz w:val="20"/>
-          <w:szCs w:val="20"/>
-        </w:rPr>
-      </w:pPr>
-      <w:proofErr w:type="spellStart"/>
-      <w:r>
-        <w:rPr>
-          <w:sz w:val="20"/>
-          <w:szCs w:val="20"/>
-        </w:rPr>
-        <w:t>last_value</w:t>
-      </w:r>
-      <w:proofErr w:type="spellEnd"/>
-      <w:r>
-        <w:rPr>
-          <w:sz w:val="20"/>
-          <w:szCs w:val="20"/>
-        </w:rPr>
-        <w:t>:  443.03</w:t>
-      </w:r>
-      <w:r>
-        <w:rPr>
-          <w:b/>
-          <w:bCs/>
+        <w:t>-&gt; next test</w:t>
+      </w:r>
+    </w:p>
+    <w:p>
+      <w:pPr>
+        <w:spacing w:after="0" w:line="240" w:lineRule="auto"/>
+        <w:rPr>
+          <w:sz w:val="20"/>
+          <w:szCs w:val="20"/>
+        </w:rPr>
+      </w:pPr>
+      <w:r>
+        <w:rPr>
           <w:sz w:val="20"/>
           <w:szCs w:val="20"/>
         </w:rPr>
         <w:tab/>
-      </w:r>
-    </w:p>
-    <w:p>
-      <w:pPr>
-        <w:spacing w:after="0" w:line="240" w:lineRule="auto"/>
-        <w:rPr>
-          <w:sz w:val="20"/>
-          <w:szCs w:val="20"/>
-        </w:rPr>
-      </w:pPr>
-    </w:p>
-    <w:p>
-      <w:pPr>
-        <w:spacing w:after="0" w:line="240" w:lineRule="auto"/>
-        <w:rPr>
-          <w:sz w:val="20"/>
-          <w:szCs w:val="20"/>
-        </w:rPr>
-      </w:pPr>
-      <w:r>
-        <w:rPr>
-          <w:sz w:val="20"/>
-          <w:szCs w:val="20"/>
-        </w:rPr>
-        <w:t>….</w:t>
-      </w:r>
-    </w:p>
-    <w:p>
-      <w:pPr>
-        <w:spacing w:after="0" w:line="240" w:lineRule="auto"/>
-        <w:rPr>
-          <w:sz w:val="20"/>
-          <w:szCs w:val="20"/>
-        </w:rPr>
-      </w:pPr>
-    </w:p>
-    <w:p>
-      <w:pPr>
-        <w:spacing w:after="0" w:line="240" w:lineRule="auto"/>
-        <w:rPr>
-          <w:sz w:val="20"/>
-          <w:szCs w:val="20"/>
-        </w:rPr>
-      </w:pPr>
-      <w:r>
-        <w:rPr>
-          <w:sz w:val="20"/>
-          <w:szCs w:val="20"/>
-        </w:rPr>
-        <w:t># -----------------------------</w:t>
-      </w:r>
-    </w:p>
-    <w:p>
-      <w:pPr>
-        <w:spacing w:after="0" w:line="240" w:lineRule="auto"/>
-        <w:rPr>
-          <w:sz w:val="20"/>
-          <w:szCs w:val="20"/>
-        </w:rPr>
-      </w:pPr>
-      <w:r>
-        <w:rPr>
-          <w:sz w:val="20"/>
-          <w:szCs w:val="20"/>
-        </w:rPr>
-        <w:t xml:space="preserve">    # Global</w:t>
-      </w:r>
-      <w:r>
-        <w:rPr>
-          <w:sz w:val="20"/>
-          <w:szCs w:val="20"/>
-        </w:rPr>
-        <w:t xml:space="preserve">  </w:t>
-      </w:r>
-      <w:r>
-        <w:rPr>
-          <w:b/>
-          <w:bCs/>
-          <w:sz w:val="20"/>
-          <w:szCs w:val="20"/>
-        </w:rPr>
-        <w:t>-&gt; next test</w:t>
-      </w:r>
-    </w:p>
-    <w:p>
-      <w:pPr>
-        <w:spacing w:after="0" w:line="240" w:lineRule="auto"/>
-        <w:rPr>
-          <w:sz w:val="20"/>
-          <w:szCs w:val="20"/>
-        </w:rPr>
-      </w:pPr>
-      <w:r>
-        <w:rPr>
-          <w:sz w:val="20"/>
-          <w:szCs w:val="20"/>
-        </w:rPr>
-        <w:tab/>
-      </w:r>
-      <w:proofErr w:type="spellStart"/>
-      <w:r>
-        <w:rPr>
-          <w:sz w:val="20"/>
-          <w:szCs w:val="20"/>
-        </w:rPr>
-        <w:t>base_setting</w:t>
-      </w:r>
-      <w:proofErr w:type="spellEnd"/>
-      <w:r>
-        <w:rPr>
-          <w:sz w:val="20"/>
-          <w:szCs w:val="20"/>
-        </w:rPr>
-        <w:t>: ./settings/30min/global_30min/settings_global_30min.ini</w:t>
+        <w:t>base_setting: ./settings/30min/global_30min/settings_global_30min.ini</w:t>
       </w:r>
     </w:p>
     <w:p>
@@ -3206,22 +2180,7 @@
           <w:szCs w:val="20"/>
         </w:rPr>
         <w:tab/>
-      </w:r>
-      <w:proofErr w:type="spellStart"/>
-      <w:r>
-        <w:rPr>
-          <w:sz w:val="20"/>
-          <w:szCs w:val="20"/>
-        </w:rPr>
-        <w:t>path_out</w:t>
-      </w:r>
-      <w:proofErr w:type="spellEnd"/>
-      <w:r>
-        <w:rPr>
-          <w:sz w:val="20"/>
-          <w:szCs w:val="20"/>
-        </w:rPr>
-        <w:t>: ./output/global</w:t>
+        <w:t>path_out: ./output/global</w:t>
       </w:r>
     </w:p>
     <w:p>
@@ -3301,23 +2260,7 @@
           <w:sz w:val="20"/>
           <w:szCs w:val="20"/>
         </w:rPr>
-        <w:t xml:space="preserve">        </w:t>
-      </w:r>
-      <w:proofErr w:type="spellStart"/>
-      <w:r>
-        <w:rPr>
-          <w:sz w:val="20"/>
-          <w:szCs w:val="20"/>
-        </w:rPr>
-        <w:t>set_save</w:t>
-      </w:r>
-      <w:proofErr w:type="spellEnd"/>
-      <w:r>
-        <w:rPr>
-          <w:sz w:val="20"/>
-          <w:szCs w:val="20"/>
-        </w:rPr>
-        <w:t>:    settings_global_30min_01.ini</w:t>
+        <w:t xml:space="preserve">        set_save:    settings_global_30min_01.ini</w:t>
       </w:r>
     </w:p>
     <w:p>
@@ -3365,23 +2308,7 @@
           <w:sz w:val="20"/>
           <w:szCs w:val="20"/>
         </w:rPr>
-        <w:t xml:space="preserve">        </w:t>
-      </w:r>
-      <w:proofErr w:type="spellStart"/>
-      <w:r>
-        <w:rPr>
-          <w:sz w:val="20"/>
-          <w:szCs w:val="20"/>
-        </w:rPr>
-        <w:t>last_value</w:t>
-      </w:r>
-      <w:proofErr w:type="spellEnd"/>
-      <w:r>
-        <w:rPr>
-          <w:sz w:val="20"/>
-          <w:szCs w:val="20"/>
-        </w:rPr>
-        <w:t xml:space="preserve">:  1864.96 </w:t>
+        <w:t xml:space="preserve">        last_value:  1864.96 </w:t>
       </w:r>
     </w:p>
     <w:p>
@@ -3398,15 +2325,7 @@
         <w:pStyle w:val="Heading1"/>
       </w:pPr>
       <w:r>
-        <w:t xml:space="preserve">Updating the </w:t>
-      </w:r>
-      <w:proofErr w:type="spellStart"/>
-      <w:r>
-        <w:t>settingsfile</w:t>
-      </w:r>
-      <w:proofErr w:type="spellEnd"/>
-      <w:r>
-        <w:t xml:space="preserve"> for tests</w:t>
+        <w:t>Updating the settingsfile for tests</w:t>
       </w:r>
     </w:p>
     <w:p>
@@ -3539,57 +2458,22 @@
         <w:rPr>
           <w:sz w:val="16"/>
           <w:szCs w:val="16"/>
-          <w:lang w:val="de-AT"/>
-        </w:rPr>
-      </w:pPr>
-      <w:r>
-        <w:rPr>
-          <w:sz w:val="16"/>
-          <w:szCs w:val="16"/>
-          <w:lang w:val="de-AT"/>
-        </w:rPr>
-        <w:t xml:space="preserve">runtest: </w:t>
-      </w:r>
-      <w:r>
-        <w:rPr>
-          <w:sz w:val="16"/>
-          <w:szCs w:val="16"/>
-          <w:lang w:val="de-AT"/>
-        </w:rPr>
-        <w:t>XXXX</w:t>
-      </w:r>
-      <w:r>
-        <w:rPr>
-          <w:sz w:val="16"/>
-          <w:szCs w:val="16"/>
-          <w:lang w:val="de-AT"/>
-        </w:rPr>
-        <w:t>_</w:t>
-      </w:r>
-      <w:r>
-        <w:rPr>
-          <w:sz w:val="16"/>
-          <w:szCs w:val="16"/>
-          <w:lang w:val="de-AT"/>
-        </w:rPr>
-        <w:t>XX</w:t>
-      </w:r>
-      <w:r>
-        <w:rPr>
-          <w:sz w:val="16"/>
-          <w:szCs w:val="16"/>
-          <w:lang w:val="de-AT"/>
-        </w:rPr>
-        <w:t>min  True</w:t>
-      </w:r>
-    </w:p>
-    <w:p>
-      <w:pPr>
-        <w:spacing w:after="0" w:line="240" w:lineRule="auto"/>
-        <w:rPr>
-          <w:sz w:val="20"/>
-          <w:szCs w:val="20"/>
-          <w:lang w:val="de-AT"/>
+        </w:rPr>
+      </w:pPr>
+      <w:r>
+        <w:rPr>
+          <w:sz w:val="16"/>
+          <w:szCs w:val="16"/>
+        </w:rPr>
+        <w:t>runtest: XXXX_XXmin  True</w:t>
+      </w:r>
+    </w:p>
+    <w:p>
+      <w:pPr>
+        <w:spacing w:after="0" w:line="240" w:lineRule="auto"/>
+        <w:rPr>
+          <w:sz w:val="20"/>
+          <w:szCs w:val="20"/>
         </w:rPr>
       </w:pPr>
     </w:p>
@@ -3617,21 +2501,12 @@
           <w:szCs w:val="16"/>
         </w:rPr>
       </w:pPr>
-      <w:proofErr w:type="spellStart"/>
-      <w:r>
-        <w:rPr>
-          <w:sz w:val="16"/>
-          <w:szCs w:val="16"/>
-        </w:rPr>
-        <w:t>test_value</w:t>
-      </w:r>
-      <w:proofErr w:type="spellEnd"/>
-      <w:r>
-        <w:rPr>
-          <w:sz w:val="16"/>
-          <w:szCs w:val="16"/>
-        </w:rPr>
-        <w:t xml:space="preserve">: </w:t>
+      <w:r>
+        <w:rPr>
+          <w:sz w:val="16"/>
+          <w:szCs w:val="16"/>
+        </w:rPr>
+        <w:t xml:space="preserve">test_value: </w:t>
       </w:r>
       <w:r>
         <w:rPr>
@@ -3748,24 +2623,8 @@
           <w:szCs w:val="16"/>
         </w:rPr>
         <w:tab/>
-      </w:r>
-      <w:proofErr w:type="spellStart"/>
-      <w:r>
-        <w:rPr>
-          <w:sz w:val="16"/>
-          <w:szCs w:val="16"/>
-        </w:rPr>
-        <w:t>base_setting</w:t>
-      </w:r>
-      <w:proofErr w:type="spellEnd"/>
-      <w:r>
-        <w:rPr>
-          <w:sz w:val="16"/>
-          <w:szCs w:val="16"/>
-        </w:rPr>
-        <w:t>: ./settings/</w:t>
-      </w:r>
-      <w:proofErr w:type="spellStart"/>
+        <w:t>base_setting: ./settings/</w:t>
+      </w:r>
       <w:r>
         <w:rPr>
           <w:sz w:val="16"/>
@@ -3778,17 +2637,8 @@
           <w:sz w:val="16"/>
           <w:szCs w:val="16"/>
         </w:rPr>
-        <w:t>min</w:t>
-      </w:r>
-      <w:proofErr w:type="spellEnd"/>
-      <w:r>
-        <w:rPr>
-          <w:sz w:val="16"/>
-          <w:szCs w:val="16"/>
-        </w:rPr>
-        <w:t>/</w:t>
-      </w:r>
-      <w:proofErr w:type="spellStart"/>
+        <w:t>min/</w:t>
+      </w:r>
       <w:r>
         <w:rPr>
           <w:sz w:val="16"/>
@@ -3801,15 +2651,7 @@
           <w:sz w:val="16"/>
           <w:szCs w:val="16"/>
         </w:rPr>
-        <w:t>min</w:t>
-      </w:r>
-      <w:proofErr w:type="spellEnd"/>
-      <w:r>
-        <w:rPr>
-          <w:sz w:val="16"/>
-          <w:szCs w:val="16"/>
-        </w:rPr>
-        <w:t>/settings_</w:t>
+        <w:t>min/settings_</w:t>
       </w:r>
       <w:r>
         <w:rPr>
@@ -3863,7 +2705,6 @@
         <w:tab/>
         <w:t xml:space="preserve">name: </w:t>
       </w:r>
-      <w:proofErr w:type="spellStart"/>
       <w:r>
         <w:rPr>
           <w:sz w:val="16"/>
@@ -3892,7 +2733,6 @@
         </w:rPr>
         <w:t>min</w:t>
       </w:r>
-      <w:proofErr w:type="spellEnd"/>
     </w:p>
     <w:p>
       <w:pPr>
@@ -3908,22 +2748,7 @@
           <w:szCs w:val="16"/>
         </w:rPr>
         <w:tab/>
-      </w:r>
-      <w:proofErr w:type="spellStart"/>
-      <w:r>
-        <w:rPr>
-          <w:sz w:val="16"/>
-          <w:szCs w:val="16"/>
-        </w:rPr>
-        <w:t>path_system</w:t>
-      </w:r>
-      <w:proofErr w:type="spellEnd"/>
-      <w:r>
-        <w:rPr>
-          <w:sz w:val="16"/>
-          <w:szCs w:val="16"/>
-        </w:rPr>
-        <w:t>: P:/</w:t>
+        <w:t>path_system: P:/</w:t>
       </w:r>
     </w:p>
     <w:p>
@@ -3940,22 +2765,7 @@
           <w:szCs w:val="16"/>
         </w:rPr>
         <w:tab/>
-      </w:r>
-      <w:proofErr w:type="spellStart"/>
-      <w:r>
-        <w:rPr>
-          <w:sz w:val="16"/>
-          <w:szCs w:val="16"/>
-        </w:rPr>
-        <w:t>path_root</w:t>
-      </w:r>
-      <w:proofErr w:type="spellEnd"/>
-      <w:r>
-        <w:rPr>
-          <w:sz w:val="16"/>
-          <w:szCs w:val="16"/>
-        </w:rPr>
-        <w:t>: ./</w:t>
+        <w:t>path_root: ./</w:t>
       </w:r>
     </w:p>
     <w:p>
@@ -3972,32 +2782,8 @@
           <w:szCs w:val="16"/>
         </w:rPr>
         <w:tab/>
-      </w:r>
-      <w:proofErr w:type="spellStart"/>
-      <w:r>
-        <w:rPr>
-          <w:sz w:val="16"/>
-          <w:szCs w:val="16"/>
-        </w:rPr>
-        <w:t>path_init</w:t>
-      </w:r>
-      <w:proofErr w:type="spellEnd"/>
-      <w:r>
-        <w:rPr>
-          <w:sz w:val="16"/>
-          <w:szCs w:val="16"/>
-        </w:rPr>
-        <w:t>: ./</w:t>
-      </w:r>
-      <w:proofErr w:type="spellStart"/>
-      <w:r>
-        <w:rPr>
-          <w:sz w:val="16"/>
-          <w:szCs w:val="16"/>
-        </w:rPr>
-        <w:t>init</w:t>
-      </w:r>
-      <w:proofErr w:type="spellEnd"/>
+        <w:t>path_init: ./init</w:t>
+      </w:r>
     </w:p>
     <w:p>
       <w:pPr>
@@ -4013,22 +2799,7 @@
           <w:szCs w:val="16"/>
         </w:rPr>
         <w:tab/>
-      </w:r>
-      <w:proofErr w:type="spellStart"/>
-      <w:r>
-        <w:rPr>
-          <w:sz w:val="16"/>
-          <w:szCs w:val="16"/>
-        </w:rPr>
-        <w:t>path_out</w:t>
-      </w:r>
-      <w:proofErr w:type="spellEnd"/>
-      <w:r>
-        <w:rPr>
-          <w:sz w:val="16"/>
-          <w:szCs w:val="16"/>
-        </w:rPr>
-        <w:t>: ./output/</w:t>
+        <w:t>path_out: ./output/</w:t>
       </w:r>
       <w:r>
         <w:rPr>
@@ -4052,22 +2823,7 @@
           <w:szCs w:val="16"/>
         </w:rPr>
         <w:tab/>
-      </w:r>
-      <w:proofErr w:type="spellStart"/>
-      <w:r>
-        <w:rPr>
-          <w:sz w:val="16"/>
-          <w:szCs w:val="16"/>
-        </w:rPr>
-        <w:t>path_maps</w:t>
-      </w:r>
-      <w:proofErr w:type="spellEnd"/>
-      <w:r>
-        <w:rPr>
-          <w:sz w:val="16"/>
-          <w:szCs w:val="16"/>
-        </w:rPr>
-        <w:t>: P:/watmodel/CWATM/</w:t>
+        <w:t>path_maps: P:/watmodel/CWATM/</w:t>
       </w:r>
       <w:r>
         <w:rPr>
@@ -4091,22 +2847,7 @@
           <w:szCs w:val="16"/>
         </w:rPr>
         <w:tab/>
-      </w:r>
-      <w:proofErr w:type="spellStart"/>
-      <w:r>
-        <w:rPr>
-          <w:sz w:val="16"/>
-          <w:szCs w:val="16"/>
-        </w:rPr>
-        <w:t>path_meteo</w:t>
-      </w:r>
-      <w:proofErr w:type="spellEnd"/>
-      <w:r>
-        <w:rPr>
-          <w:sz w:val="16"/>
-          <w:szCs w:val="16"/>
-        </w:rPr>
-        <w:t xml:space="preserve">: </w:t>
+        <w:t xml:space="preserve">path_meteo: </w:t>
       </w:r>
       <w:r>
         <w:rPr>
@@ -4161,7 +2902,6 @@
         </w:rPr>
         <w:t xml:space="preserve"> </w:t>
       </w:r>
-      <w:proofErr w:type="spellStart"/>
       <w:r>
         <w:rPr>
           <w:sz w:val="16"/>
@@ -4176,7 +2916,6 @@
         </w:rPr>
         <w:t>min</w:t>
       </w:r>
-      <w:proofErr w:type="spellEnd"/>
     </w:p>
     <w:p>
       <w:pPr>
@@ -4251,7 +2990,6 @@
         </w:rPr>
         <w:t xml:space="preserve"> </w:t>
       </w:r>
-      <w:proofErr w:type="spellStart"/>
       <w:r>
         <w:rPr>
           <w:sz w:val="16"/>
@@ -4264,47 +3002,23 @@
           <w:sz w:val="16"/>
           <w:szCs w:val="16"/>
         </w:rPr>
-        <w:t>min</w:t>
-      </w:r>
-      <w:proofErr w:type="spellEnd"/>
-      <w:r>
-        <w:rPr>
-          <w:sz w:val="16"/>
-          <w:szCs w:val="16"/>
-        </w:rPr>
-        <w:t xml:space="preserve"> basic version</w:t>
-      </w:r>
-    </w:p>
-    <w:p>
-      <w:pPr>
-        <w:spacing w:after="0" w:line="240" w:lineRule="auto"/>
-        <w:rPr>
-          <w:sz w:val="16"/>
-          <w:szCs w:val="16"/>
-        </w:rPr>
-      </w:pPr>
-      <w:r>
-        <w:rPr>
-          <w:sz w:val="16"/>
-          <w:szCs w:val="16"/>
-        </w:rPr>
-        <w:t xml:space="preserve">        </w:t>
-      </w:r>
-      <w:proofErr w:type="spellStart"/>
-      <w:r>
-        <w:rPr>
-          <w:sz w:val="16"/>
-          <w:szCs w:val="16"/>
-        </w:rPr>
-        <w:t>set_save</w:t>
-      </w:r>
-      <w:proofErr w:type="spellEnd"/>
-      <w:r>
-        <w:rPr>
-          <w:sz w:val="16"/>
-          <w:szCs w:val="16"/>
-        </w:rPr>
-        <w:t>:    settings_</w:t>
+        <w:t>min basic version</w:t>
+      </w:r>
+    </w:p>
+    <w:p>
+      <w:pPr>
+        <w:spacing w:after="0" w:line="240" w:lineRule="auto"/>
+        <w:rPr>
+          <w:sz w:val="16"/>
+          <w:szCs w:val="16"/>
+        </w:rPr>
+      </w:pPr>
+      <w:r>
+        <w:rPr>
+          <w:sz w:val="16"/>
+          <w:szCs w:val="16"/>
+        </w:rPr>
+        <w:t xml:space="preserve">        set_save:    settings_</w:t>
       </w:r>
       <w:r>
         <w:rPr>
@@ -4366,23 +3080,7 @@
           <w:sz w:val="16"/>
           <w:szCs w:val="16"/>
         </w:rPr>
-        <w:t xml:space="preserve">        </w:t>
-      </w:r>
-      <w:proofErr w:type="spellStart"/>
-      <w:r>
-        <w:rPr>
-          <w:sz w:val="16"/>
-          <w:szCs w:val="16"/>
-        </w:rPr>
-        <w:t>last_value</w:t>
-      </w:r>
-      <w:proofErr w:type="spellEnd"/>
-      <w:r>
-        <w:rPr>
-          <w:sz w:val="16"/>
-          <w:szCs w:val="16"/>
-        </w:rPr>
-        <w:t xml:space="preserve">:  </w:t>
+        <w:t xml:space="preserve">        last_value:  </w:t>
       </w:r>
       <w:r>
         <w:rPr>
@@ -4488,7 +3186,6 @@
         </w:rPr>
         <w:t xml:space="preserve"> </w:t>
       </w:r>
-      <w:proofErr w:type="spellStart"/>
       <w:r>
         <w:rPr>
           <w:sz w:val="16"/>
@@ -4501,47 +3198,23 @@
           <w:sz w:val="16"/>
           <w:szCs w:val="16"/>
         </w:rPr>
-        <w:t>min</w:t>
-      </w:r>
-      <w:proofErr w:type="spellEnd"/>
-      <w:r>
-        <w:rPr>
-          <w:sz w:val="16"/>
-          <w:szCs w:val="16"/>
-        </w:rPr>
-        <w:t xml:space="preserve"> with box as mask and basic outputs</w:t>
-      </w:r>
-    </w:p>
-    <w:p>
-      <w:pPr>
-        <w:spacing w:after="0" w:line="240" w:lineRule="auto"/>
-        <w:rPr>
-          <w:sz w:val="16"/>
-          <w:szCs w:val="16"/>
-        </w:rPr>
-      </w:pPr>
-      <w:r>
-        <w:rPr>
-          <w:sz w:val="16"/>
-          <w:szCs w:val="16"/>
-        </w:rPr>
-        <w:t xml:space="preserve">        </w:t>
-      </w:r>
-      <w:proofErr w:type="spellStart"/>
-      <w:r>
-        <w:rPr>
-          <w:sz w:val="16"/>
-          <w:szCs w:val="16"/>
-        </w:rPr>
-        <w:t>set_save</w:t>
-      </w:r>
-      <w:proofErr w:type="spellEnd"/>
-      <w:r>
-        <w:rPr>
-          <w:sz w:val="16"/>
-          <w:szCs w:val="16"/>
-        </w:rPr>
-        <w:t>:    settings_</w:t>
+        <w:t>min with box as mask and basic outputs</w:t>
+      </w:r>
+    </w:p>
+    <w:p>
+      <w:pPr>
+        <w:spacing w:after="0" w:line="240" w:lineRule="auto"/>
+        <w:rPr>
+          <w:sz w:val="16"/>
+          <w:szCs w:val="16"/>
+        </w:rPr>
+      </w:pPr>
+      <w:r>
+        <w:rPr>
+          <w:sz w:val="16"/>
+          <w:szCs w:val="16"/>
+        </w:rPr>
+        <w:t xml:space="preserve">        set_save:    settings_</w:t>
       </w:r>
       <w:r>
         <w:rPr>
@@ -4585,103 +3258,39 @@
           <w:sz w:val="16"/>
           <w:szCs w:val="16"/>
         </w:rPr>
-        <w:t xml:space="preserve">        changes:     </w:t>
-      </w:r>
-      <w:proofErr w:type="spellStart"/>
-      <w:r>
-        <w:rPr>
-          <w:sz w:val="16"/>
-          <w:szCs w:val="16"/>
-        </w:rPr>
-        <w:t>MaskMap</w:t>
-      </w:r>
-      <w:proofErr w:type="spellEnd"/>
-      <w:r>
-        <w:rPr>
-          <w:sz w:val="16"/>
-          <w:szCs w:val="16"/>
-        </w:rPr>
-        <w:t xml:space="preserve"> = 14 12 0.5 5.0 52.0</w:t>
-      </w:r>
-    </w:p>
-    <w:p>
-      <w:pPr>
-        <w:spacing w:after="0" w:line="240" w:lineRule="auto"/>
-        <w:rPr>
-          <w:sz w:val="16"/>
-          <w:szCs w:val="16"/>
-        </w:rPr>
-      </w:pPr>
-      <w:r>
-        <w:rPr>
-          <w:sz w:val="16"/>
-          <w:szCs w:val="16"/>
-        </w:rPr>
-        <w:t xml:space="preserve">        adds:        </w:t>
-      </w:r>
-      <w:proofErr w:type="spellStart"/>
-      <w:r>
-        <w:rPr>
-          <w:sz w:val="16"/>
-          <w:szCs w:val="16"/>
-        </w:rPr>
-        <w:t>OUT_TSS_Daily</w:t>
-      </w:r>
-      <w:proofErr w:type="spellEnd"/>
-      <w:r>
-        <w:rPr>
-          <w:sz w:val="16"/>
-          <w:szCs w:val="16"/>
-        </w:rPr>
-        <w:t xml:space="preserve"> = discharge; </w:t>
-      </w:r>
-      <w:proofErr w:type="spellStart"/>
-      <w:r>
-        <w:rPr>
-          <w:sz w:val="16"/>
-          <w:szCs w:val="16"/>
-        </w:rPr>
-        <w:t>OUT_MAP_Daily</w:t>
-      </w:r>
-      <w:proofErr w:type="spellEnd"/>
-      <w:r>
-        <w:rPr>
-          <w:sz w:val="16"/>
-          <w:szCs w:val="16"/>
-        </w:rPr>
-        <w:t xml:space="preserve"> = discharge</w:t>
-      </w:r>
-    </w:p>
-    <w:p>
-      <w:pPr>
-        <w:spacing w:after="0" w:line="240" w:lineRule="auto"/>
-        <w:rPr>
-          <w:sz w:val="16"/>
-          <w:szCs w:val="16"/>
-        </w:rPr>
-      </w:pPr>
-      <w:r>
-        <w:rPr>
-          <w:sz w:val="16"/>
-          <w:szCs w:val="16"/>
-        </w:rPr>
-        <w:t xml:space="preserve">        </w:t>
-      </w:r>
-      <w:proofErr w:type="spellStart"/>
-      <w:r>
-        <w:rPr>
-          <w:sz w:val="16"/>
-          <w:szCs w:val="16"/>
-        </w:rPr>
-        <w:t>last_value</w:t>
-      </w:r>
-      <w:proofErr w:type="spellEnd"/>
-      <w:r>
-        <w:rPr>
-          <w:sz w:val="16"/>
-          <w:szCs w:val="16"/>
-        </w:rPr>
-        <w:t xml:space="preserve">:  </w:t>
+        <w:t xml:space="preserve">        changes:     MaskMap = 14 12 0.5 5.0 52.0</w:t>
+      </w:r>
+    </w:p>
+    <w:p>
+      <w:pPr>
+        <w:spacing w:after="0" w:line="240" w:lineRule="auto"/>
+        <w:rPr>
+          <w:sz w:val="16"/>
+          <w:szCs w:val="16"/>
+        </w:rPr>
+      </w:pPr>
+      <w:r>
+        <w:rPr>
+          <w:sz w:val="16"/>
+          <w:szCs w:val="16"/>
+        </w:rPr>
+        <w:t xml:space="preserve">        adds:        OUT_TSS_Daily = discharge; OUT_MAP_Daily = discharge</w:t>
+      </w:r>
+    </w:p>
+    <w:p>
+      <w:pPr>
+        <w:spacing w:after="0" w:line="240" w:lineRule="auto"/>
+        <w:rPr>
+          <w:sz w:val="16"/>
+          <w:szCs w:val="16"/>
+        </w:rPr>
+      </w:pPr>
+      <w:r>
+        <w:rPr>
+          <w:sz w:val="16"/>
+          <w:szCs w:val="16"/>
+        </w:rPr>
+        <w:t xml:space="preserve">        last_value:  </w:t>
       </w:r>
       <w:r>
         <w:rPr>
@@ -4775,54 +3384,13 @@
         </w:rPr>
         <w:t xml:space="preserve">Add </w:t>
       </w:r>
-      <w:proofErr w:type="spellStart"/>
-      <w:r>
-        <w:rPr>
-          <w:sz w:val="16"/>
-          <w:szCs w:val="16"/>
-        </w:rPr>
-        <w:t>runtest</w:t>
-      </w:r>
-      <w:proofErr w:type="spellEnd"/>
-      <w:r>
-        <w:rPr>
-          <w:sz w:val="16"/>
-          <w:szCs w:val="16"/>
-        </w:rPr>
-        <w:t xml:space="preserve">: </w:t>
-      </w:r>
-      <w:proofErr w:type="spellStart"/>
-      <w:r>
-        <w:rPr>
-          <w:sz w:val="16"/>
-          <w:szCs w:val="16"/>
-        </w:rPr>
-        <w:t>XXXX_XXmin</w:t>
-      </w:r>
-      <w:proofErr w:type="spellEnd"/>
-      <w:r>
-        <w:rPr>
-          <w:sz w:val="16"/>
-          <w:szCs w:val="16"/>
-        </w:rPr>
-        <w:t xml:space="preserve">  True</w:t>
-      </w:r>
-      <w:r>
-        <w:rPr>
-          <w:sz w:val="16"/>
-          <w:szCs w:val="16"/>
-        </w:rPr>
-        <w:t xml:space="preserve"> below the existing </w:t>
-      </w:r>
-      <w:proofErr w:type="spellStart"/>
-      <w:r>
-        <w:rPr>
-          <w:sz w:val="16"/>
-          <w:szCs w:val="16"/>
-        </w:rPr>
-        <w:t>runtest</w:t>
-      </w:r>
-      <w:proofErr w:type="spellEnd"/>
+      <w:r>
+        <w:rPr>
+          <w:sz w:val="16"/>
+          <w:szCs w:val="16"/>
+        </w:rPr>
+        <w:t>runtest: XXXX_XXmin  True below the existing runtest</w:t>
+      </w:r>
     </w:p>
     <w:p>
       <w:pPr>
@@ -4878,51 +3446,28 @@
       <w:pPr>
         <w:pStyle w:val="Heading1"/>
       </w:pPr>
-      <w:proofErr w:type="spellStart"/>
-      <w:r>
-        <w:t>Settingsfile</w:t>
-      </w:r>
-      <w:proofErr w:type="spellEnd"/>
+      <w:r>
+        <w:t>Settingsfile for CWatM</w:t>
+      </w:r>
+    </w:p>
+    <w:p>
+      <w:r>
+        <w:t xml:space="preserve">The </w:t>
+      </w:r>
+      <w:r>
+        <w:t>templa</w:t>
+      </w:r>
+      <w:r>
+        <w:t>te</w:t>
+      </w:r>
       <w:r>
         <w:t xml:space="preserve"> for </w:t>
       </w:r>
-      <w:proofErr w:type="spellStart"/>
-      <w:r>
-        <w:t>CWatM</w:t>
-      </w:r>
-      <w:proofErr w:type="spellEnd"/>
-    </w:p>
-    <w:p>
-      <w:r>
-        <w:t xml:space="preserve">The </w:t>
-      </w:r>
-      <w:r>
-        <w:t>templa</w:t>
-      </w:r>
-      <w:r>
-        <w:t>te</w:t>
-      </w:r>
-      <w:r>
-        <w:t xml:space="preserve"> for </w:t>
-      </w:r>
-      <w:proofErr w:type="spellStart"/>
       <w:r>
         <w:t>settings</w:t>
       </w:r>
       <w:r>
-        <w:t>file</w:t>
-      </w:r>
-      <w:proofErr w:type="spellEnd"/>
-      <w:r>
-        <w:t xml:space="preserve"> for </w:t>
-      </w:r>
-      <w:proofErr w:type="spellStart"/>
-      <w:r>
-        <w:t>CWatM</w:t>
-      </w:r>
-      <w:proofErr w:type="spellEnd"/>
-      <w:r>
-        <w:t xml:space="preserve"> can be</w:t>
+        <w:t>file for CWatM can be</w:t>
       </w:r>
       <w:r>
         <w:t xml:space="preserve"> as individual as needed for specific region, resolutions, options and outputs.</w:t>
@@ -4930,15 +3475,7 @@
     </w:p>
     <w:p>
       <w:r>
-        <w:t xml:space="preserve">Only the file path sections should contain these keys (key values are changed in the settings file for </w:t>
-      </w:r>
-      <w:proofErr w:type="spellStart"/>
-      <w:r>
-        <w:t>pytest</w:t>
-      </w:r>
-      <w:proofErr w:type="spellEnd"/>
-      <w:r>
-        <w:t>)</w:t>
+        <w:t>Only the file path sections should contain these keys (key values are changed in the settings file for pytest)</w:t>
       </w:r>
     </w:p>
     <w:p>
@@ -4997,330 +3534,392 @@
           <w:szCs w:val="20"/>
         </w:rPr>
       </w:pPr>
-      <w:proofErr w:type="spellStart"/>
-      <w:r>
-        <w:rPr>
-          <w:sz w:val="20"/>
-          <w:szCs w:val="20"/>
-        </w:rPr>
-        <w:t>PathSystem</w:t>
-      </w:r>
-      <w:proofErr w:type="spellEnd"/>
-      <w:r>
-        <w:rPr>
-          <w:sz w:val="20"/>
-          <w:szCs w:val="20"/>
-        </w:rPr>
-        <w:t xml:space="preserve"> = P:/</w:t>
-      </w:r>
-    </w:p>
-    <w:p>
-      <w:pPr>
-        <w:spacing w:after="0" w:line="240" w:lineRule="auto"/>
-        <w:rPr>
-          <w:sz w:val="20"/>
-          <w:szCs w:val="20"/>
-        </w:rPr>
-      </w:pPr>
-      <w:proofErr w:type="spellStart"/>
-      <w:r>
-        <w:rPr>
-          <w:sz w:val="20"/>
-          <w:szCs w:val="20"/>
-        </w:rPr>
-        <w:t>PathRoot</w:t>
-      </w:r>
-      <w:proofErr w:type="spellEnd"/>
-      <w:r>
-        <w:rPr>
-          <w:sz w:val="20"/>
-          <w:szCs w:val="20"/>
-        </w:rPr>
-        <w:t xml:space="preserve"> = $(</w:t>
-      </w:r>
-      <w:proofErr w:type="spellStart"/>
-      <w:r>
-        <w:rPr>
-          <w:sz w:val="20"/>
-          <w:szCs w:val="20"/>
-        </w:rPr>
-        <w:t>PathSystem</w:t>
-      </w:r>
-      <w:proofErr w:type="spellEnd"/>
-      <w:r>
-        <w:rPr>
-          <w:sz w:val="20"/>
-          <w:szCs w:val="20"/>
-        </w:rPr>
-        <w:t>)</w:t>
-      </w:r>
-    </w:p>
-    <w:p>
-      <w:pPr>
-        <w:spacing w:after="0" w:line="240" w:lineRule="auto"/>
-        <w:rPr>
-          <w:sz w:val="20"/>
-          <w:szCs w:val="20"/>
-        </w:rPr>
-      </w:pPr>
-      <w:proofErr w:type="spellStart"/>
-      <w:r>
-        <w:rPr>
-          <w:sz w:val="20"/>
-          <w:szCs w:val="20"/>
-        </w:rPr>
-        <w:t>PathOut</w:t>
-      </w:r>
-      <w:proofErr w:type="spellEnd"/>
-      <w:r>
-        <w:rPr>
-          <w:sz w:val="20"/>
-          <w:szCs w:val="20"/>
-        </w:rPr>
-        <w:t xml:space="preserve"> = $(</w:t>
-      </w:r>
-      <w:proofErr w:type="spellStart"/>
-      <w:r>
-        <w:rPr>
-          <w:sz w:val="20"/>
-          <w:szCs w:val="20"/>
-        </w:rPr>
-        <w:t>PathRoot</w:t>
-      </w:r>
-      <w:proofErr w:type="spellEnd"/>
-      <w:r>
-        <w:rPr>
-          <w:sz w:val="20"/>
-          <w:szCs w:val="20"/>
-        </w:rPr>
-        <w:t>)/output/</w:t>
-      </w:r>
-    </w:p>
-    <w:p>
-      <w:pPr>
-        <w:spacing w:after="0" w:line="240" w:lineRule="auto"/>
-        <w:rPr>
-          <w:sz w:val="20"/>
-          <w:szCs w:val="20"/>
-        </w:rPr>
-      </w:pPr>
-      <w:proofErr w:type="spellStart"/>
-      <w:r>
-        <w:rPr>
-          <w:sz w:val="20"/>
-          <w:szCs w:val="20"/>
-        </w:rPr>
-        <w:t>PathInit</w:t>
-      </w:r>
-      <w:proofErr w:type="spellEnd"/>
-      <w:r>
-        <w:rPr>
-          <w:sz w:val="20"/>
-          <w:szCs w:val="20"/>
-        </w:rPr>
-        <w:t xml:space="preserve"> = $(</w:t>
-      </w:r>
-      <w:proofErr w:type="spellStart"/>
-      <w:r>
-        <w:rPr>
-          <w:sz w:val="20"/>
-          <w:szCs w:val="20"/>
-        </w:rPr>
-        <w:t>PathRoot</w:t>
-      </w:r>
-      <w:proofErr w:type="spellEnd"/>
-      <w:r>
-        <w:rPr>
-          <w:sz w:val="20"/>
-          <w:szCs w:val="20"/>
-        </w:rPr>
-        <w:t>)/</w:t>
-      </w:r>
-      <w:proofErr w:type="spellStart"/>
-      <w:r>
-        <w:rPr>
-          <w:sz w:val="20"/>
-          <w:szCs w:val="20"/>
-        </w:rPr>
-        <w:t>init</w:t>
-      </w:r>
-      <w:proofErr w:type="spellEnd"/>
-      <w:r>
-        <w:rPr>
-          <w:sz w:val="20"/>
-          <w:szCs w:val="20"/>
-        </w:rPr>
-        <w:t>/</w:t>
-      </w:r>
-    </w:p>
-    <w:p>
-      <w:pPr>
-        <w:spacing w:after="0" w:line="240" w:lineRule="auto"/>
-        <w:rPr>
-          <w:sz w:val="20"/>
-          <w:szCs w:val="20"/>
-        </w:rPr>
-      </w:pPr>
-      <w:proofErr w:type="spellStart"/>
-      <w:r>
-        <w:rPr>
-          <w:sz w:val="20"/>
-          <w:szCs w:val="20"/>
-        </w:rPr>
-        <w:t>PathMaps</w:t>
-      </w:r>
-      <w:proofErr w:type="spellEnd"/>
-      <w:r>
-        <w:rPr>
-          <w:sz w:val="20"/>
-          <w:szCs w:val="20"/>
-        </w:rPr>
-        <w:t xml:space="preserve"> = $(</w:t>
-      </w:r>
-      <w:proofErr w:type="spellStart"/>
-      <w:r>
-        <w:rPr>
-          <w:sz w:val="20"/>
-          <w:szCs w:val="20"/>
-        </w:rPr>
-        <w:t>PathSystem</w:t>
-      </w:r>
-      <w:proofErr w:type="spellEnd"/>
-      <w:r>
-        <w:rPr>
-          <w:sz w:val="20"/>
-          <w:szCs w:val="20"/>
-        </w:rPr>
-        <w:t>)/</w:t>
-      </w:r>
-      <w:proofErr w:type="spellStart"/>
-      <w:r>
-        <w:rPr>
-          <w:sz w:val="20"/>
-          <w:szCs w:val="20"/>
-        </w:rPr>
-        <w:t>watmodel</w:t>
-      </w:r>
-      <w:proofErr w:type="spellEnd"/>
-      <w:r>
-        <w:rPr>
-          <w:sz w:val="20"/>
-          <w:szCs w:val="20"/>
-        </w:rPr>
-        <w:t>/CWATM/</w:t>
-      </w:r>
-      <w:proofErr w:type="spellStart"/>
-      <w:r>
-        <w:rPr>
-          <w:sz w:val="20"/>
-          <w:szCs w:val="20"/>
-        </w:rPr>
-        <w:t>cwatm_input</w:t>
-      </w:r>
-      <w:proofErr w:type="spellEnd"/>
-    </w:p>
-    <w:p>
-      <w:pPr>
-        <w:spacing w:after="0" w:line="240" w:lineRule="auto"/>
-        <w:rPr>
-          <w:sz w:val="20"/>
-          <w:szCs w:val="20"/>
-        </w:rPr>
-      </w:pPr>
-      <w:proofErr w:type="spellStart"/>
-      <w:r>
-        <w:rPr>
-          <w:sz w:val="20"/>
-          <w:szCs w:val="20"/>
-        </w:rPr>
-        <w:t>PathWaterdemand</w:t>
-      </w:r>
-      <w:proofErr w:type="spellEnd"/>
-      <w:r>
-        <w:rPr>
-          <w:sz w:val="20"/>
-          <w:szCs w:val="20"/>
-        </w:rPr>
-        <w:t xml:space="preserve"> = $(</w:t>
-      </w:r>
-      <w:proofErr w:type="spellStart"/>
-      <w:r>
-        <w:rPr>
-          <w:sz w:val="20"/>
-          <w:szCs w:val="20"/>
-        </w:rPr>
-        <w:t>PathMaps</w:t>
-      </w:r>
-      <w:proofErr w:type="spellEnd"/>
-      <w:r>
-        <w:rPr>
-          <w:sz w:val="20"/>
-          <w:szCs w:val="20"/>
-        </w:rPr>
-        <w:t>)/</w:t>
-      </w:r>
-      <w:proofErr w:type="spellStart"/>
-      <w:r>
-        <w:rPr>
-          <w:sz w:val="20"/>
-          <w:szCs w:val="20"/>
-        </w:rPr>
-        <w:t>landsurface</w:t>
-      </w:r>
-      <w:proofErr w:type="spellEnd"/>
-      <w:r>
-        <w:rPr>
-          <w:sz w:val="20"/>
-          <w:szCs w:val="20"/>
-        </w:rPr>
-        <w:t>/</w:t>
-      </w:r>
-      <w:proofErr w:type="spellStart"/>
-      <w:r>
-        <w:rPr>
-          <w:sz w:val="20"/>
-          <w:szCs w:val="20"/>
-        </w:rPr>
-        <w:t>waterDemand</w:t>
-      </w:r>
-      <w:proofErr w:type="spellEnd"/>
-    </w:p>
-    <w:p>
-      <w:pPr>
-        <w:spacing w:after="0" w:line="240" w:lineRule="auto"/>
-      </w:pPr>
-      <w:proofErr w:type="spellStart"/>
-      <w:r>
-        <w:rPr>
-          <w:sz w:val="20"/>
-          <w:szCs w:val="20"/>
-        </w:rPr>
-        <w:t>PathMeteo</w:t>
-      </w:r>
-      <w:proofErr w:type="spellEnd"/>
-      <w:r>
-        <w:rPr>
-          <w:sz w:val="20"/>
-          <w:szCs w:val="20"/>
-        </w:rPr>
-        <w:t xml:space="preserve"> = $(</w:t>
-      </w:r>
-      <w:proofErr w:type="spellStart"/>
-      <w:r>
-        <w:rPr>
-          <w:sz w:val="20"/>
-          <w:szCs w:val="20"/>
-        </w:rPr>
-        <w:t>PathSystem</w:t>
-      </w:r>
-      <w:proofErr w:type="spellEnd"/>
-      <w:r>
-        <w:rPr>
-          <w:sz w:val="20"/>
-          <w:szCs w:val="20"/>
-        </w:rPr>
-        <w:t>)</w:t>
-      </w:r>
+      <w:r>
+        <w:rPr>
+          <w:sz w:val="20"/>
+          <w:szCs w:val="20"/>
+        </w:rPr>
+        <w:t>PathSystem = P:/</w:t>
+      </w:r>
+    </w:p>
+    <w:p>
+      <w:pPr>
+        <w:spacing w:after="0" w:line="240" w:lineRule="auto"/>
+        <w:rPr>
+          <w:sz w:val="20"/>
+          <w:szCs w:val="20"/>
+        </w:rPr>
+      </w:pPr>
+      <w:r>
+        <w:rPr>
+          <w:sz w:val="20"/>
+          <w:szCs w:val="20"/>
+        </w:rPr>
+        <w:t>PathRoot = $(PathSystem)</w:t>
+      </w:r>
+    </w:p>
+    <w:p>
+      <w:pPr>
+        <w:spacing w:after="0" w:line="240" w:lineRule="auto"/>
+        <w:rPr>
+          <w:sz w:val="20"/>
+          <w:szCs w:val="20"/>
+        </w:rPr>
+      </w:pPr>
+      <w:r>
+        <w:rPr>
+          <w:sz w:val="20"/>
+          <w:szCs w:val="20"/>
+        </w:rPr>
+        <w:t>PathOut = $(PathRoot)/output/</w:t>
+      </w:r>
+    </w:p>
+    <w:p>
+      <w:pPr>
+        <w:spacing w:after="0" w:line="240" w:lineRule="auto"/>
+        <w:rPr>
+          <w:sz w:val="20"/>
+          <w:szCs w:val="20"/>
+        </w:rPr>
+      </w:pPr>
+      <w:r>
+        <w:rPr>
+          <w:sz w:val="20"/>
+          <w:szCs w:val="20"/>
+        </w:rPr>
+        <w:t>PathInit = $(PathRoot)/init/</w:t>
+      </w:r>
+    </w:p>
+    <w:p>
+      <w:pPr>
+        <w:spacing w:after="0" w:line="240" w:lineRule="auto"/>
+        <w:rPr>
+          <w:sz w:val="20"/>
+          <w:szCs w:val="20"/>
+        </w:rPr>
+      </w:pPr>
+      <w:r>
+        <w:rPr>
+          <w:sz w:val="20"/>
+          <w:szCs w:val="20"/>
+        </w:rPr>
+        <w:t>PathMaps = $(PathSystem)/watmodel/CWATM/cwatm_input</w:t>
+      </w:r>
+    </w:p>
+    <w:p>
+      <w:pPr>
+        <w:spacing w:after="0" w:line="240" w:lineRule="auto"/>
+        <w:rPr>
+          <w:sz w:val="20"/>
+          <w:szCs w:val="20"/>
+        </w:rPr>
+      </w:pPr>
+      <w:r>
+        <w:rPr>
+          <w:sz w:val="20"/>
+          <w:szCs w:val="20"/>
+        </w:rPr>
+        <w:t>PathWaterdemand = $(PathMaps)/landsurface/waterDemand</w:t>
+      </w:r>
+    </w:p>
+    <w:p>
+      <w:pPr>
+        <w:spacing w:after="0" w:line="240" w:lineRule="auto"/>
+        <w:rPr>
+          <w:sz w:val="20"/>
+          <w:szCs w:val="20"/>
+        </w:rPr>
+      </w:pPr>
+      <w:r>
+        <w:rPr>
+          <w:sz w:val="20"/>
+          <w:szCs w:val="20"/>
+        </w:rPr>
+        <w:t>PathMeteo = $(PathSystem)</w:t>
+      </w:r>
+    </w:p>
+    <w:p>
+      <w:pPr>
+        <w:spacing w:after="0" w:line="240" w:lineRule="auto"/>
+        <w:rPr>
+          <w:sz w:val="20"/>
+          <w:szCs w:val="20"/>
+        </w:rPr>
+      </w:pPr>
+    </w:p>
+    <w:p>
+      <w:pPr>
+        <w:spacing w:after="0" w:line="240" w:lineRule="auto"/>
+        <w:rPr>
+          <w:sz w:val="20"/>
+          <w:szCs w:val="20"/>
+        </w:rPr>
+      </w:pPr>
+    </w:p>
+    <w:p>
+      <w:pPr>
+        <w:pStyle w:val="Heading1"/>
+      </w:pPr>
+      <w:r>
+        <w:lastRenderedPageBreak/>
+        <w:t>Executing in PyCharm</w:t>
+      </w:r>
+    </w:p>
+    <w:p/>
+    <w:p>
+      <w:pPr>
+        <w:pStyle w:val="ListParagraph"/>
+        <w:numPr>
+          <w:ilvl w:val="0"/>
+          <w:numId w:val="6"/>
+        </w:numPr>
+      </w:pPr>
+      <w:r>
+        <w:t xml:space="preserve">Load </w:t>
+      </w:r>
+      <w:r>
+        <w:t>test_cwatm3.py</w:t>
+      </w:r>
+      <w:r>
+        <w:t xml:space="preserve"> in Pycharm</w:t>
+      </w:r>
+    </w:p>
+    <w:p>
+      <w:pPr>
+        <w:pStyle w:val="ListParagraph"/>
+        <w:numPr>
+          <w:ilvl w:val="0"/>
+          <w:numId w:val="6"/>
+        </w:numPr>
+      </w:pPr>
+      <w:r>
+        <w:t>Open Add configuration (right corner)</w:t>
+      </w:r>
+    </w:p>
+    <w:p>
+      <w:pPr>
+        <w:pStyle w:val="ListParagraph"/>
+        <w:numPr>
+          <w:ilvl w:val="0"/>
+          <w:numId w:val="6"/>
+        </w:numPr>
+      </w:pPr>
+      <w:r>
+        <w:t>Look for templates Python test / pytest</w:t>
+      </w:r>
+    </w:p>
+    <w:p>
+      <w:r>
+        <w:rPr>
+          <w:noProof/>
+        </w:rPr>
+        <w:drawing>
+          <wp:inline distT="0" distB="0" distL="0" distR="0" wp14:anchorId="4A4BE026" wp14:editId="47314320">
+            <wp:extent cx="1470355" cy="1759877"/>
+            <wp:effectExtent l="0" t="0" r="0" b="0"/>
+            <wp:docPr id="3" name="Picture 3"/>
+            <wp:cNvGraphicFramePr>
+              <a:graphicFrameLocks xmlns:a="http://schemas.openxmlformats.org/drawingml/2006/main" noChangeAspect="1"/>
+            </wp:cNvGraphicFramePr>
+            <a:graphic xmlns:a="http://schemas.openxmlformats.org/drawingml/2006/main">
+              <a:graphicData uri="http://schemas.openxmlformats.org/drawingml/2006/picture">
+                <pic:pic xmlns:pic="http://schemas.openxmlformats.org/drawingml/2006/picture">
+                  <pic:nvPicPr>
+                    <pic:cNvPr id="1" name=""/>
+                    <pic:cNvPicPr/>
+                  </pic:nvPicPr>
+                  <pic:blipFill rotWithShape="1">
+                    <a:blip r:embed="rId6"/>
+                    <a:srcRect l="20929" t="16201" r="65292" b="54480"/>
+                    <a:stretch/>
+                  </pic:blipFill>
+                  <pic:spPr bwMode="auto">
+                    <a:xfrm>
+                      <a:off x="0" y="0"/>
+                      <a:ext cx="1480267" cy="1771740"/>
+                    </a:xfrm>
+                    <a:prstGeom prst="rect">
+                      <a:avLst/>
+                    </a:prstGeom>
+                    <a:ln>
+                      <a:noFill/>
+                    </a:ln>
+                    <a:extLst>
+                      <a:ext uri="{53640926-AAD7-44D8-BBD7-CCE9431645EC}">
+                        <a14:shadowObscured xmlns:a14="http://schemas.microsoft.com/office/drawing/2010/main"/>
+                      </a:ext>
+                    </a:extLst>
+                  </pic:spPr>
+                </pic:pic>
+              </a:graphicData>
+            </a:graphic>
+          </wp:inline>
+        </w:drawing>
+      </w:r>
+    </w:p>
+    <w:p>
+      <w:pPr>
+        <w:pStyle w:val="ListParagraph"/>
+        <w:numPr>
+          <w:ilvl w:val="0"/>
+          <w:numId w:val="6"/>
+        </w:numPr>
+      </w:pPr>
+      <w:r>
+        <w:t>Insert in Script path:</w:t>
+      </w:r>
+      <w:r>
+        <w:br/>
+      </w:r>
+      <w:r>
+        <w:rPr>
+          <w:sz w:val="20"/>
+          <w:szCs w:val="20"/>
+        </w:rPr>
+        <w:t xml:space="preserve">e.g.: </w:t>
+      </w:r>
+      <w:r>
+        <w:rPr>
+          <w:sz w:val="20"/>
+          <w:szCs w:val="20"/>
+        </w:rPr>
+        <w:tab/>
+      </w:r>
+      <w:r>
+        <w:rPr>
+          <w:sz w:val="20"/>
+          <w:szCs w:val="20"/>
+        </w:rPr>
+        <w:t>C:/work/CWATM/pytesting/test_cwatm3.py</w:t>
+      </w:r>
+    </w:p>
+    <w:p>
+      <w:pPr>
+        <w:pStyle w:val="ListParagraph"/>
+        <w:numPr>
+          <w:ilvl w:val="0"/>
+          <w:numId w:val="6"/>
+        </w:numPr>
+      </w:pPr>
+      <w:r>
+        <w:t>Insert in Additional Arguments:</w:t>
+      </w:r>
+      <w:r>
+        <w:br/>
+      </w:r>
+      <w:r>
+        <w:rPr>
+          <w:sz w:val="20"/>
+          <w:szCs w:val="20"/>
+        </w:rPr>
+        <w:t>e.g.:</w:t>
+      </w:r>
+      <w:r>
+        <w:rPr>
+          <w:sz w:val="20"/>
+          <w:szCs w:val="20"/>
+        </w:rPr>
+        <w:tab/>
+      </w:r>
+      <w:r>
+        <w:rPr>
+          <w:sz w:val="20"/>
+          <w:szCs w:val="20"/>
+        </w:rPr>
+        <w:t>--html=report1.html --settingsfile=test_py_cwatm2.txt --cwatm=C:/work/CWATM/run_cwatm.py</w:t>
+      </w:r>
+    </w:p>
+    <w:p>
+      <w:pPr>
+        <w:pStyle w:val="ListParagraph"/>
+        <w:numPr>
+          <w:ilvl w:val="0"/>
+          <w:numId w:val="6"/>
+        </w:numPr>
+      </w:pPr>
+      <w:r>
+        <w:t>Right corner of the window: click on set configuration set</w:t>
+      </w:r>
+    </w:p>
+    <w:p>
+      <w:pPr>
+        <w:pStyle w:val="ListParagraph"/>
+        <w:numPr>
+          <w:ilvl w:val="0"/>
+          <w:numId w:val="6"/>
+        </w:numPr>
+      </w:pPr>
+      <w:r>
+        <w:t>Run pytest in test_cwatm3.py (right corner)</w:t>
+      </w:r>
+    </w:p>
+    <w:p>
+      <w:r>
+        <w:rPr>
+          <w:noProof/>
+        </w:rPr>
+        <w:drawing>
+          <wp:inline distT="0" distB="0" distL="0" distR="0" wp14:anchorId="37C31F10" wp14:editId="538B7012">
+            <wp:extent cx="5400156" cy="3350362"/>
+            <wp:effectExtent l="0" t="0" r="0" b="2540"/>
+            <wp:docPr id="2" name="Picture 2"/>
+            <wp:cNvGraphicFramePr>
+              <a:graphicFrameLocks xmlns:a="http://schemas.openxmlformats.org/drawingml/2006/main" noChangeAspect="1"/>
+            </wp:cNvGraphicFramePr>
+            <a:graphic xmlns:a="http://schemas.openxmlformats.org/drawingml/2006/main">
+              <a:graphicData uri="http://schemas.openxmlformats.org/drawingml/2006/picture">
+                <pic:pic xmlns:pic="http://schemas.openxmlformats.org/drawingml/2006/picture">
+                  <pic:nvPicPr>
+                    <pic:cNvPr id="1" name=""/>
+                    <pic:cNvPicPr/>
+                  </pic:nvPicPr>
+                  <pic:blipFill rotWithShape="1">
+                    <a:blip r:embed="rId7"/>
+                    <a:srcRect l="21425" t="17066" r="36714" b="36761"/>
+                    <a:stretch/>
+                  </pic:blipFill>
+                  <pic:spPr bwMode="auto">
+                    <a:xfrm>
+                      <a:off x="0" y="0"/>
+                      <a:ext cx="5418164" cy="3361534"/>
+                    </a:xfrm>
+                    <a:prstGeom prst="rect">
+                      <a:avLst/>
+                    </a:prstGeom>
+                    <a:ln>
+                      <a:noFill/>
+                    </a:ln>
+                    <a:extLst>
+                      <a:ext uri="{53640926-AAD7-44D8-BBD7-CCE9431645EC}">
+                        <a14:shadowObscured xmlns:a14="http://schemas.microsoft.com/office/drawing/2010/main"/>
+                      </a:ext>
+                    </a:extLst>
+                  </pic:spPr>
+                </pic:pic>
+              </a:graphicData>
+            </a:graphic>
+          </wp:inline>
+        </w:drawing>
+      </w:r>
+    </w:p>
+    <w:p/>
+    <w:p>
+      <w:pPr>
+        <w:spacing w:after="0" w:line="240" w:lineRule="auto"/>
+        <w:rPr>
+          <w:sz w:val="20"/>
+          <w:szCs w:val="20"/>
+        </w:rPr>
+      </w:pPr>
+    </w:p>
+    <w:p>
+      <w:pPr>
+        <w:spacing w:after="0" w:line="240" w:lineRule="auto"/>
+        <w:rPr>
+          <w:b/>
+          <w:bCs/>
+        </w:rPr>
+      </w:pPr>
     </w:p>
     <w:sectPr>
       <w:pgSz w:w="12240" w:h="15840"/>
@@ -5538,6 +4137,95 @@
     </w:lvl>
   </w:abstractNum>
   <w:abstractNum w:abstractNumId="2" w15:restartNumberingAfterBreak="0">
+    <w:nsid w:val="119A62BA"/>
+    <w:multiLevelType w:val="hybridMultilevel"/>
+    <w:tmpl w:val="7D14E3DE"/>
+    <w:lvl w:ilvl="0" w:tplc="49EAEABA">
+      <w:start w:val="1"/>
+      <w:numFmt w:val="decimal"/>
+      <w:lvlText w:val="%1.)"/>
+      <w:lvlJc w:val="left"/>
+      <w:pPr>
+        <w:ind w:left="720" w:hanging="360"/>
+      </w:pPr>
+      <w:rPr>
+        <w:rFonts w:hint="default"/>
+      </w:rPr>
+    </w:lvl>
+    <w:lvl w:ilvl="1" w:tplc="04090019" w:tentative="1">
+      <w:start w:val="1"/>
+      <w:numFmt w:val="lowerLetter"/>
+      <w:lvlText w:val="%2."/>
+      <w:lvlJc w:val="left"/>
+      <w:pPr>
+        <w:ind w:left="1440" w:hanging="360"/>
+      </w:pPr>
+    </w:lvl>
+    <w:lvl w:ilvl="2" w:tplc="0409001B" w:tentative="1">
+      <w:start w:val="1"/>
+      <w:numFmt w:val="lowerRoman"/>
+      <w:lvlText w:val="%3."/>
+      <w:lvlJc w:val="right"/>
+      <w:pPr>
+        <w:ind w:left="2160" w:hanging="180"/>
+      </w:pPr>
+    </w:lvl>
+    <w:lvl w:ilvl="3" w:tplc="0409000F" w:tentative="1">
+      <w:start w:val="1"/>
+      <w:numFmt w:val="decimal"/>
+      <w:lvlText w:val="%4."/>
+      <w:lvlJc w:val="left"/>
+      <w:pPr>
+        <w:ind w:left="2880" w:hanging="360"/>
+      </w:pPr>
+    </w:lvl>
+    <w:lvl w:ilvl="4" w:tplc="04090019" w:tentative="1">
+      <w:start w:val="1"/>
+      <w:numFmt w:val="lowerLetter"/>
+      <w:lvlText w:val="%5."/>
+      <w:lvlJc w:val="left"/>
+      <w:pPr>
+        <w:ind w:left="3600" w:hanging="360"/>
+      </w:pPr>
+    </w:lvl>
+    <w:lvl w:ilvl="5" w:tplc="0409001B" w:tentative="1">
+      <w:start w:val="1"/>
+      <w:numFmt w:val="lowerRoman"/>
+      <w:lvlText w:val="%6."/>
+      <w:lvlJc w:val="right"/>
+      <w:pPr>
+        <w:ind w:left="4320" w:hanging="180"/>
+      </w:pPr>
+    </w:lvl>
+    <w:lvl w:ilvl="6" w:tplc="0409000F" w:tentative="1">
+      <w:start w:val="1"/>
+      <w:numFmt w:val="decimal"/>
+      <w:lvlText w:val="%7."/>
+      <w:lvlJc w:val="left"/>
+      <w:pPr>
+        <w:ind w:left="5040" w:hanging="360"/>
+      </w:pPr>
+    </w:lvl>
+    <w:lvl w:ilvl="7" w:tplc="04090019" w:tentative="1">
+      <w:start w:val="1"/>
+      <w:numFmt w:val="lowerLetter"/>
+      <w:lvlText w:val="%8."/>
+      <w:lvlJc w:val="left"/>
+      <w:pPr>
+        <w:ind w:left="5760" w:hanging="360"/>
+      </w:pPr>
+    </w:lvl>
+    <w:lvl w:ilvl="8" w:tplc="0409001B" w:tentative="1">
+      <w:start w:val="1"/>
+      <w:numFmt w:val="lowerRoman"/>
+      <w:lvlText w:val="%9."/>
+      <w:lvlJc w:val="right"/>
+      <w:pPr>
+        <w:ind w:left="6480" w:hanging="180"/>
+      </w:pPr>
+    </w:lvl>
+  </w:abstractNum>
+  <w:abstractNum w:abstractNumId="3" w15:restartNumberingAfterBreak="0">
     <w:nsid w:val="20FF04B0"/>
     <w:multiLevelType w:val="hybridMultilevel"/>
     <w:tmpl w:val="734A3DC4"/>
@@ -5650,7 +4338,7 @@
       </w:rPr>
     </w:lvl>
   </w:abstractNum>
-  <w:abstractNum w:abstractNumId="3" w15:restartNumberingAfterBreak="0">
+  <w:abstractNum w:abstractNumId="4" w15:restartNumberingAfterBreak="0">
     <w:nsid w:val="655B1710"/>
     <w:multiLevelType w:val="hybridMultilevel"/>
     <w:tmpl w:val="3A4CC14A"/>
@@ -5763,7 +4451,7 @@
       </w:rPr>
     </w:lvl>
   </w:abstractNum>
-  <w:abstractNum w:abstractNumId="4" w15:restartNumberingAfterBreak="0">
+  <w:abstractNum w:abstractNumId="5" w15:restartNumberingAfterBreak="0">
     <w:nsid w:val="6EAC009D"/>
     <w:multiLevelType w:val="hybridMultilevel"/>
     <w:tmpl w:val="AB4CF34E"/>
@@ -5877,19 +4565,22 @@
     </w:lvl>
   </w:abstractNum>
   <w:num w:numId="1">
-    <w:abstractNumId w:val="3"/>
+    <w:abstractNumId w:val="4"/>
   </w:num>
   <w:num w:numId="2">
-    <w:abstractNumId w:val="2"/>
+    <w:abstractNumId w:val="3"/>
   </w:num>
   <w:num w:numId="3">
     <w:abstractNumId w:val="0"/>
   </w:num>
   <w:num w:numId="4">
-    <w:abstractNumId w:val="4"/>
+    <w:abstractNumId w:val="5"/>
   </w:num>
   <w:num w:numId="5">
     <w:abstractNumId w:val="1"/>
+  </w:num>
+  <w:num w:numId="6">
+    <w:abstractNumId w:val="2"/>
   </w:num>
 </w:numbering>
 </file>

</xml_diff>

<commit_message>
requirement pytest-report to pytest-html
</commit_message>
<xml_diff>
--- a/pytesting/Pytest with CWATM.docx
+++ b/pytesting/Pytest with CWATM.docx
@@ -11,6 +11,7 @@
           <w:szCs w:val="32"/>
         </w:rPr>
       </w:pPr>
+      <w:proofErr w:type="spellStart"/>
       <w:r>
         <w:rPr>
           <w:b/>
@@ -18,7 +19,17 @@
           <w:sz w:val="32"/>
           <w:szCs w:val="32"/>
         </w:rPr>
-        <w:t>Pytest with CWATM</w:t>
+        <w:t>Pytest</w:t>
+      </w:r>
+      <w:proofErr w:type="spellEnd"/>
+      <w:r>
+        <w:rPr>
+          <w:b/>
+          <w:bCs/>
+          <w:sz w:val="32"/>
+          <w:szCs w:val="32"/>
+        </w:rPr>
+        <w:t xml:space="preserve"> with CWATM</w:t>
       </w:r>
     </w:p>
     <w:p>
@@ -31,7 +42,15 @@
     </w:p>
     <w:p>
       <w:r>
-        <w:t>Testing different settings files for different resolution, different basins and different input and output options in order to make sure that CWatM is properly running after each change</w:t>
+        <w:t xml:space="preserve">Testing different settings files for different resolution, different basins and different input and output options in order to make sure that </w:t>
+      </w:r>
+      <w:proofErr w:type="spellStart"/>
+      <w:r>
+        <w:t>CWatM</w:t>
+      </w:r>
+      <w:proofErr w:type="spellEnd"/>
+      <w:r>
+        <w:t xml:space="preserve"> is properly running after each change</w:t>
       </w:r>
       <w:r>
         <w:t>.</w:t>
@@ -42,8 +61,13 @@
         <w:spacing w:after="0"/>
       </w:pPr>
       <w:r>
-        <w:t>Folder: pytesting</w:t>
-      </w:r>
+        <w:t xml:space="preserve">Folder: </w:t>
+      </w:r>
+      <w:proofErr w:type="spellStart"/>
+      <w:r>
+        <w:t>pytesting</w:t>
+      </w:r>
+      <w:proofErr w:type="spellEnd"/>
     </w:p>
     <w:p>
       <w:pPr>
@@ -61,7 +85,26 @@
         <w:spacing w:after="0"/>
       </w:pPr>
       <w:r>
-        <w:t>Requirement: libraries pytest and pytest-report</w:t>
+        <w:t xml:space="preserve">Requirement: libraries </w:t>
+      </w:r>
+      <w:proofErr w:type="spellStart"/>
+      <w:r>
+        <w:t>pytest</w:t>
+      </w:r>
+      <w:proofErr w:type="spellEnd"/>
+      <w:r>
+        <w:t xml:space="preserve"> and </w:t>
+      </w:r>
+      <w:proofErr w:type="spellStart"/>
+      <w:r>
+        <w:t>pytest</w:t>
+      </w:r>
+      <w:proofErr w:type="spellEnd"/>
+      <w:r>
+        <w:t>-</w:t>
+      </w:r>
+      <w:r>
+        <w:t>html</w:t>
       </w:r>
     </w:p>
     <w:p>
@@ -84,8 +127,13 @@
         <w:spacing w:after="0" w:line="240" w:lineRule="auto"/>
         <w:ind w:left="794" w:hanging="794"/>
       </w:pPr>
-      <w:r>
-        <w:t xml:space="preserve">pytest </w:t>
+      <w:proofErr w:type="spellStart"/>
+      <w:r>
+        <w:t>pytest</w:t>
+      </w:r>
+      <w:proofErr w:type="spellEnd"/>
+      <w:r>
+        <w:t xml:space="preserve"> </w:t>
       </w:r>
       <w:r>
         <w:t>test_cwatm3.py</w:t>
@@ -100,7 +148,15 @@
         <w:br/>
       </w:r>
       <w:r>
-        <w:t>--settingsfile=test_py_cwatm2.txt  --cwatm=C:/work/CWATM/run_cwatm.py</w:t>
+        <w:t>--settingsfile=test_py_cwatm2.txt  --</w:t>
+      </w:r>
+      <w:proofErr w:type="spellStart"/>
+      <w:r>
+        <w:t>cwatm</w:t>
+      </w:r>
+      <w:proofErr w:type="spellEnd"/>
+      <w:r>
+        <w:t>=C:/work/CWATM/run_cwatm.py</w:t>
       </w:r>
     </w:p>
     <w:p>
@@ -148,7 +204,23 @@
           <w:sz w:val="20"/>
           <w:szCs w:val="20"/>
         </w:rPr>
-        <w:t>--settingsfile=test_py_cwatm2.txt: settings file to tell which tests are ex</w:t>
+        <w:t>--</w:t>
+      </w:r>
+      <w:proofErr w:type="spellStart"/>
+      <w:r>
+        <w:rPr>
+          <w:sz w:val="20"/>
+          <w:szCs w:val="20"/>
+        </w:rPr>
+        <w:t>settingsfile</w:t>
+      </w:r>
+      <w:proofErr w:type="spellEnd"/>
+      <w:r>
+        <w:rPr>
+          <w:sz w:val="20"/>
+          <w:szCs w:val="20"/>
+        </w:rPr>
+        <w:t>=test_py_cwatm2.txt: settings file to tell which tests are ex</w:t>
       </w:r>
       <w:r>
         <w:rPr>
@@ -178,8 +250,33 @@
           <w:sz w:val="20"/>
           <w:szCs w:val="20"/>
         </w:rPr>
-        <w:t>--cwatm=C:/work/CWATM/run_cwatm.py: executable of CWatM</w:t>
-      </w:r>
+        <w:t>--</w:t>
+      </w:r>
+      <w:proofErr w:type="spellStart"/>
+      <w:r>
+        <w:rPr>
+          <w:sz w:val="20"/>
+          <w:szCs w:val="20"/>
+        </w:rPr>
+        <w:t>cwatm</w:t>
+      </w:r>
+      <w:proofErr w:type="spellEnd"/>
+      <w:r>
+        <w:rPr>
+          <w:sz w:val="20"/>
+          <w:szCs w:val="20"/>
+        </w:rPr>
+        <w:t xml:space="preserve">=C:/work/CWATM/run_cwatm.py: executable of </w:t>
+      </w:r>
+      <w:proofErr w:type="spellStart"/>
+      <w:r>
+        <w:rPr>
+          <w:sz w:val="20"/>
+          <w:szCs w:val="20"/>
+        </w:rPr>
+        <w:t>CWatM</w:t>
+      </w:r>
+      <w:proofErr w:type="spellEnd"/>
     </w:p>
     <w:p/>
     <w:p>
@@ -223,25 +320,51 @@
         <w:t>F</w:t>
       </w:r>
       <w:r>
-        <w:t>older for CWatM testing results e.g. output/rhine</w:t>
-      </w:r>
+        <w:t xml:space="preserve">older for </w:t>
+      </w:r>
+      <w:proofErr w:type="spellStart"/>
+      <w:r>
+        <w:t>CWatM</w:t>
+      </w:r>
+      <w:proofErr w:type="spellEnd"/>
+      <w:r>
+        <w:t xml:space="preserve"> testing results e.g. output/</w:t>
+      </w:r>
+      <w:proofErr w:type="spellStart"/>
+      <w:r>
+        <w:t>rhine</w:t>
+      </w:r>
+      <w:proofErr w:type="spellEnd"/>
     </w:p>
     <w:p>
       <w:pPr>
         <w:spacing w:after="0"/>
       </w:pPr>
+      <w:proofErr w:type="spellStart"/>
       <w:r>
         <w:t>i</w:t>
       </w:r>
       <w:r>
-        <w:t>nit:</w:t>
+        <w:t>nit</w:t>
+      </w:r>
+      <w:proofErr w:type="spellEnd"/>
+      <w:r>
+        <w:t>:</w:t>
       </w:r>
       <w:r>
         <w:tab/>
       </w:r>
       <w:r>
         <w:tab/>
-        <w:t>Folder for CWatM warm-start files</w:t>
+        <w:t xml:space="preserve">Folder for </w:t>
+      </w:r>
+      <w:proofErr w:type="spellStart"/>
+      <w:r>
+        <w:t>CWatM</w:t>
+      </w:r>
+      <w:proofErr w:type="spellEnd"/>
+      <w:r>
+        <w:t xml:space="preserve"> warm-start files</w:t>
       </w:r>
     </w:p>
     <w:p>
@@ -359,15 +482,25 @@
         <w:pStyle w:val="Heading1"/>
       </w:pPr>
       <w:r>
-        <w:t>Testing CW</w:t>
+        <w:t xml:space="preserve">Testing </w:t>
+      </w:r>
+      <w:proofErr w:type="spellStart"/>
+      <w:r>
+        <w:t>CW</w:t>
       </w:r>
       <w:r>
         <w:t>atM</w:t>
       </w:r>
-    </w:p>
-    <w:p>
-      <w:r>
-        <w:t xml:space="preserve">CWatM can run with different resolution, different basins, different options. Each testing e.g. for the Rhine basin 30 arcmin is using a settings template and varies different options during the test. Examples for tests are given below, but other tests can </w:t>
+      <w:proofErr w:type="spellEnd"/>
+    </w:p>
+    <w:p>
+      <w:proofErr w:type="spellStart"/>
+      <w:r>
+        <w:t>CWatM</w:t>
+      </w:r>
+      <w:proofErr w:type="spellEnd"/>
+      <w:r>
+        <w:t xml:space="preserve"> can run with different resolution, different basins, different options. Each testing e.g. for the Rhine basin 30 arcmin is using a settings template and varies different options during the test. Examples for tests are given below, but other tests can </w:t>
       </w:r>
       <w:r>
         <w:t xml:space="preserve">be </w:t>
@@ -528,8 +661,17 @@
           <w:sz w:val="20"/>
           <w:szCs w:val="20"/>
         </w:rPr>
-        <w:t>1.1 mask as .tif</w:t>
-      </w:r>
+        <w:t>1.1 mask as .</w:t>
+      </w:r>
+      <w:proofErr w:type="spellStart"/>
+      <w:r>
+        <w:rPr>
+          <w:sz w:val="20"/>
+          <w:szCs w:val="20"/>
+        </w:rPr>
+        <w:t>tif</w:t>
+      </w:r>
+      <w:proofErr w:type="spellEnd"/>
     </w:p>
     <w:p>
       <w:pPr>
@@ -562,7 +704,39 @@
           <w:sz w:val="20"/>
           <w:szCs w:val="20"/>
         </w:rPr>
-        <w:t>1.3 mask as outlet lon/lat of a basin</w:t>
+        <w:t xml:space="preserve">1.3 mask as outlet </w:t>
+      </w:r>
+      <w:proofErr w:type="spellStart"/>
+      <w:r>
+        <w:rPr>
+          <w:sz w:val="20"/>
+          <w:szCs w:val="20"/>
+        </w:rPr>
+        <w:t>lon</w:t>
+      </w:r>
+      <w:proofErr w:type="spellEnd"/>
+      <w:r>
+        <w:rPr>
+          <w:sz w:val="20"/>
+          <w:szCs w:val="20"/>
+        </w:rPr>
+        <w:t>/</w:t>
+      </w:r>
+      <w:proofErr w:type="spellStart"/>
+      <w:r>
+        <w:rPr>
+          <w:sz w:val="20"/>
+          <w:szCs w:val="20"/>
+        </w:rPr>
+        <w:t>lat</w:t>
+      </w:r>
+      <w:proofErr w:type="spellEnd"/>
+      <w:r>
+        <w:rPr>
+          <w:sz w:val="20"/>
+          <w:szCs w:val="20"/>
+        </w:rPr>
+        <w:t xml:space="preserve"> of a basin</w:t>
       </w:r>
     </w:p>
     <w:p>
@@ -652,7 +826,23 @@
           <w:sz w:val="20"/>
           <w:szCs w:val="20"/>
         </w:rPr>
-        <w:t>3.1 includeIrrigation = True</w:t>
+        <w:t xml:space="preserve">3.1 </w:t>
+      </w:r>
+      <w:proofErr w:type="spellStart"/>
+      <w:r>
+        <w:rPr>
+          <w:sz w:val="20"/>
+          <w:szCs w:val="20"/>
+        </w:rPr>
+        <w:t>includeIrrigation</w:t>
+      </w:r>
+      <w:proofErr w:type="spellEnd"/>
+      <w:r>
+        <w:rPr>
+          <w:sz w:val="20"/>
+          <w:szCs w:val="20"/>
+        </w:rPr>
+        <w:t xml:space="preserve"> = True</w:t>
       </w:r>
     </w:p>
     <w:p>
@@ -669,7 +859,23 @@
           <w:sz w:val="20"/>
           <w:szCs w:val="20"/>
         </w:rPr>
-        <w:t>3.2 preferentialFlow = True</w:t>
+        <w:t xml:space="preserve">3.2 </w:t>
+      </w:r>
+      <w:proofErr w:type="spellStart"/>
+      <w:r>
+        <w:rPr>
+          <w:sz w:val="20"/>
+          <w:szCs w:val="20"/>
+        </w:rPr>
+        <w:t>preferentialFlow</w:t>
+      </w:r>
+      <w:proofErr w:type="spellEnd"/>
+      <w:r>
+        <w:rPr>
+          <w:sz w:val="20"/>
+          <w:szCs w:val="20"/>
+        </w:rPr>
+        <w:t xml:space="preserve"> = True</w:t>
       </w:r>
     </w:p>
     <w:p>
@@ -686,7 +892,23 @@
           <w:sz w:val="20"/>
           <w:szCs w:val="20"/>
         </w:rPr>
-        <w:t>3.3 CapillarRise = True</w:t>
+        <w:t xml:space="preserve">3.3 </w:t>
+      </w:r>
+      <w:proofErr w:type="spellStart"/>
+      <w:r>
+        <w:rPr>
+          <w:sz w:val="20"/>
+          <w:szCs w:val="20"/>
+        </w:rPr>
+        <w:t>CapillarRise</w:t>
+      </w:r>
+      <w:proofErr w:type="spellEnd"/>
+      <w:r>
+        <w:rPr>
+          <w:sz w:val="20"/>
+          <w:szCs w:val="20"/>
+        </w:rPr>
+        <w:t xml:space="preserve"> = True</w:t>
       </w:r>
     </w:p>
     <w:p>
@@ -703,7 +925,23 @@
           <w:sz w:val="20"/>
           <w:szCs w:val="20"/>
         </w:rPr>
-        <w:t>3.4 includeRunoffConcentration = True</w:t>
+        <w:t xml:space="preserve">3.4 </w:t>
+      </w:r>
+      <w:proofErr w:type="spellStart"/>
+      <w:r>
+        <w:rPr>
+          <w:sz w:val="20"/>
+          <w:szCs w:val="20"/>
+        </w:rPr>
+        <w:t>includeRunoffConcentration</w:t>
+      </w:r>
+      <w:proofErr w:type="spellEnd"/>
+      <w:r>
+        <w:rPr>
+          <w:sz w:val="20"/>
+          <w:szCs w:val="20"/>
+        </w:rPr>
+        <w:t xml:space="preserve"> = True</w:t>
       </w:r>
     </w:p>
     <w:p>
@@ -720,7 +958,23 @@
           <w:sz w:val="20"/>
           <w:szCs w:val="20"/>
         </w:rPr>
-        <w:t>3.5 includeWaterBodies = True      =&gt;  3.1 - 3.5 together</w:t>
+        <w:t xml:space="preserve">3.5 </w:t>
+      </w:r>
+      <w:proofErr w:type="spellStart"/>
+      <w:r>
+        <w:rPr>
+          <w:sz w:val="20"/>
+          <w:szCs w:val="20"/>
+        </w:rPr>
+        <w:t>includeWaterBodies</w:t>
+      </w:r>
+      <w:proofErr w:type="spellEnd"/>
+      <w:r>
+        <w:rPr>
+          <w:sz w:val="20"/>
+          <w:szCs w:val="20"/>
+        </w:rPr>
+        <w:t xml:space="preserve"> = True      =&gt;  3.1 - 3.5 together</w:t>
       </w:r>
     </w:p>
     <w:p>
@@ -737,7 +991,23 @@
           <w:sz w:val="20"/>
           <w:szCs w:val="20"/>
         </w:rPr>
-        <w:t>3.6 includeWaterDemand = True</w:t>
+        <w:t xml:space="preserve">3.6 </w:t>
+      </w:r>
+      <w:proofErr w:type="spellStart"/>
+      <w:r>
+        <w:rPr>
+          <w:sz w:val="20"/>
+          <w:szCs w:val="20"/>
+        </w:rPr>
+        <w:t>includeWaterDemand</w:t>
+      </w:r>
+      <w:proofErr w:type="spellEnd"/>
+      <w:r>
+        <w:rPr>
+          <w:sz w:val="20"/>
+          <w:szCs w:val="20"/>
+        </w:rPr>
+        <w:t xml:space="preserve"> = True</w:t>
       </w:r>
     </w:p>
     <w:p>
@@ -755,7 +1025,71 @@
           <w:szCs w:val="20"/>
         </w:rPr>
         <w:lastRenderedPageBreak/>
-        <w:t>3.7 calc_evaporation = True    - store OUT_MAP_Daily = ETRef, EWRef before!</w:t>
+        <w:t xml:space="preserve">3.7 </w:t>
+      </w:r>
+      <w:proofErr w:type="spellStart"/>
+      <w:r>
+        <w:rPr>
+          <w:sz w:val="20"/>
+          <w:szCs w:val="20"/>
+        </w:rPr>
+        <w:t>calc_evaporation</w:t>
+      </w:r>
+      <w:proofErr w:type="spellEnd"/>
+      <w:r>
+        <w:rPr>
+          <w:sz w:val="20"/>
+          <w:szCs w:val="20"/>
+        </w:rPr>
+        <w:t xml:space="preserve"> = True    - store </w:t>
+      </w:r>
+      <w:proofErr w:type="spellStart"/>
+      <w:r>
+        <w:rPr>
+          <w:sz w:val="20"/>
+          <w:szCs w:val="20"/>
+        </w:rPr>
+        <w:t>OUT_MAP_Daily</w:t>
+      </w:r>
+      <w:proofErr w:type="spellEnd"/>
+      <w:r>
+        <w:rPr>
+          <w:sz w:val="20"/>
+          <w:szCs w:val="20"/>
+        </w:rPr>
+        <w:t xml:space="preserve"> = </w:t>
+      </w:r>
+      <w:proofErr w:type="spellStart"/>
+      <w:r>
+        <w:rPr>
+          <w:sz w:val="20"/>
+          <w:szCs w:val="20"/>
+        </w:rPr>
+        <w:t>ETRef</w:t>
+      </w:r>
+      <w:proofErr w:type="spellEnd"/>
+      <w:r>
+        <w:rPr>
+          <w:sz w:val="20"/>
+          <w:szCs w:val="20"/>
+        </w:rPr>
+        <w:t xml:space="preserve">, </w:t>
+      </w:r>
+      <w:proofErr w:type="spellStart"/>
+      <w:r>
+        <w:rPr>
+          <w:sz w:val="20"/>
+          <w:szCs w:val="20"/>
+        </w:rPr>
+        <w:t>EWRef</w:t>
+      </w:r>
+      <w:proofErr w:type="spellEnd"/>
+      <w:r>
+        <w:rPr>
+          <w:sz w:val="20"/>
+          <w:szCs w:val="20"/>
+        </w:rPr>
+        <w:t xml:space="preserve"> before!</w:t>
       </w:r>
     </w:p>
     <w:p>
@@ -772,7 +1106,55 @@
           <w:sz w:val="20"/>
           <w:szCs w:val="20"/>
         </w:rPr>
-        <w:t>3.8 includeRouting = False   (some more calc_environflow = True, inflow = True, waterquality = True</w:t>
+        <w:t xml:space="preserve">3.8 </w:t>
+      </w:r>
+      <w:proofErr w:type="spellStart"/>
+      <w:r>
+        <w:rPr>
+          <w:sz w:val="20"/>
+          <w:szCs w:val="20"/>
+        </w:rPr>
+        <w:t>includeRouting</w:t>
+      </w:r>
+      <w:proofErr w:type="spellEnd"/>
+      <w:r>
+        <w:rPr>
+          <w:sz w:val="20"/>
+          <w:szCs w:val="20"/>
+        </w:rPr>
+        <w:t xml:space="preserve"> = False   (some more </w:t>
+      </w:r>
+      <w:proofErr w:type="spellStart"/>
+      <w:r>
+        <w:rPr>
+          <w:sz w:val="20"/>
+          <w:szCs w:val="20"/>
+        </w:rPr>
+        <w:t>calc_environflow</w:t>
+      </w:r>
+      <w:proofErr w:type="spellEnd"/>
+      <w:r>
+        <w:rPr>
+          <w:sz w:val="20"/>
+          <w:szCs w:val="20"/>
+        </w:rPr>
+        <w:t xml:space="preserve"> = True, inflow = True, </w:t>
+      </w:r>
+      <w:proofErr w:type="spellStart"/>
+      <w:r>
+        <w:rPr>
+          <w:sz w:val="20"/>
+          <w:szCs w:val="20"/>
+        </w:rPr>
+        <w:t>waterquality</w:t>
+      </w:r>
+      <w:proofErr w:type="spellEnd"/>
+      <w:r>
+        <w:rPr>
+          <w:sz w:val="20"/>
+          <w:szCs w:val="20"/>
+        </w:rPr>
+        <w:t xml:space="preserve"> = True</w:t>
       </w:r>
     </w:p>
     <w:p>
@@ -822,8 +1204,17 @@
           <w:sz w:val="20"/>
           <w:szCs w:val="20"/>
         </w:rPr>
-        <w:t>4.2 with SpinUp</w:t>
-      </w:r>
+        <w:t xml:space="preserve">4.2 with </w:t>
+      </w:r>
+      <w:proofErr w:type="spellStart"/>
+      <w:r>
+        <w:rPr>
+          <w:sz w:val="20"/>
+          <w:szCs w:val="20"/>
+        </w:rPr>
+        <w:t>SpinUp</w:t>
+      </w:r>
+      <w:proofErr w:type="spellEnd"/>
     </w:p>
     <w:p>
       <w:pPr>
@@ -839,8 +1230,17 @@
           <w:sz w:val="20"/>
           <w:szCs w:val="20"/>
         </w:rPr>
-        <w:t>4.3 save initital</w:t>
-      </w:r>
+        <w:t xml:space="preserve">4.3 save </w:t>
+      </w:r>
+      <w:proofErr w:type="spellStart"/>
+      <w:r>
+        <w:rPr>
+          <w:sz w:val="20"/>
+          <w:szCs w:val="20"/>
+        </w:rPr>
+        <w:t>initital</w:t>
+      </w:r>
+      <w:proofErr w:type="spellEnd"/>
     </w:p>
     <w:p>
       <w:pPr>
@@ -889,7 +1289,23 @@
           <w:sz w:val="20"/>
           <w:szCs w:val="20"/>
         </w:rPr>
-        <w:t>5.1 with tss output for daily, monthly, yearly</w:t>
+        <w:t xml:space="preserve">5.1 with </w:t>
+      </w:r>
+      <w:proofErr w:type="spellStart"/>
+      <w:r>
+        <w:rPr>
+          <w:sz w:val="20"/>
+          <w:szCs w:val="20"/>
+        </w:rPr>
+        <w:t>tss</w:t>
+      </w:r>
+      <w:proofErr w:type="spellEnd"/>
+      <w:r>
+        <w:rPr>
+          <w:sz w:val="20"/>
+          <w:szCs w:val="20"/>
+        </w:rPr>
+        <w:t xml:space="preserve"> output for daily, monthly, yearly</w:t>
       </w:r>
     </w:p>
     <w:p>
@@ -931,12 +1347,19 @@
       <w:pPr>
         <w:pStyle w:val="Heading1"/>
       </w:pPr>
+      <w:proofErr w:type="spellStart"/>
       <w:r>
         <w:t>Settingsfile</w:t>
       </w:r>
-      <w:r>
-        <w:t xml:space="preserve"> for pytest</w:t>
-      </w:r>
+      <w:proofErr w:type="spellEnd"/>
+      <w:r>
+        <w:t xml:space="preserve"> for </w:t>
+      </w:r>
+      <w:proofErr w:type="spellStart"/>
+      <w:r>
+        <w:t>pytest</w:t>
+      </w:r>
+      <w:proofErr w:type="spellEnd"/>
     </w:p>
     <w:p>
       <w:pPr>
@@ -964,8 +1387,21 @@
         <w:t>s</w:t>
       </w:r>
       <w:r>
-        <w:t xml:space="preserve"> of the settingsfile for pytest</w:t>
-      </w:r>
+        <w:t xml:space="preserve"> of the </w:t>
+      </w:r>
+      <w:proofErr w:type="spellStart"/>
+      <w:r>
+        <w:t>settingsfile</w:t>
+      </w:r>
+      <w:proofErr w:type="spellEnd"/>
+      <w:r>
+        <w:t xml:space="preserve"> for </w:t>
+      </w:r>
+      <w:proofErr w:type="spellStart"/>
+      <w:r>
+        <w:t>pytest</w:t>
+      </w:r>
+      <w:proofErr w:type="spellEnd"/>
       <w:r>
         <w:t xml:space="preserve"> e.g. test_py_cwatm2.txt</w:t>
       </w:r>
@@ -985,10 +1421,23 @@
         <w:t xml:space="preserve"> ;</w:t>
       </w:r>
       <w:r>
-        <w:t xml:space="preserve"> for separating the changes of the settingsfile</w:t>
-      </w:r>
-      <w:r>
-        <w:t xml:space="preserve"> (each separated part with a ; is a change in the settingsfile)</w:t>
+        <w:t xml:space="preserve"> for separating the changes of the </w:t>
+      </w:r>
+      <w:proofErr w:type="spellStart"/>
+      <w:r>
+        <w:t>settingsfile</w:t>
+      </w:r>
+      <w:proofErr w:type="spellEnd"/>
+      <w:r>
+        <w:t xml:space="preserve"> (each separated part with a ; is a change in the </w:t>
+      </w:r>
+      <w:proofErr w:type="spellStart"/>
+      <w:r>
+        <w:t>settingsfile</w:t>
+      </w:r>
+      <w:proofErr w:type="spellEnd"/>
+      <w:r>
+        <w:t>)</w:t>
       </w:r>
     </w:p>
     <w:p>
@@ -1024,12 +1473,21 @@
           <w:szCs w:val="20"/>
         </w:rPr>
       </w:pPr>
-      <w:r>
-        <w:rPr>
-          <w:sz w:val="20"/>
-          <w:szCs w:val="20"/>
-        </w:rPr>
-        <w:t xml:space="preserve">runtest: Rhine_30min  True    </w:t>
+      <w:proofErr w:type="spellStart"/>
+      <w:r>
+        <w:rPr>
+          <w:sz w:val="20"/>
+          <w:szCs w:val="20"/>
+        </w:rPr>
+        <w:t>runtest</w:t>
+      </w:r>
+      <w:proofErr w:type="spellEnd"/>
+      <w:r>
+        <w:rPr>
+          <w:sz w:val="20"/>
+          <w:szCs w:val="20"/>
+        </w:rPr>
+        <w:t xml:space="preserve">: Rhine_30min  True    </w:t>
       </w:r>
       <w:r>
         <w:rPr>
@@ -1077,47 +1535,96 @@
           <w:lang w:val="de-AT"/>
         </w:rPr>
       </w:pPr>
+      <w:proofErr w:type="spellStart"/>
       <w:r>
         <w:rPr>
           <w:sz w:val="20"/>
           <w:szCs w:val="20"/>
           <w:lang w:val="de-AT"/>
         </w:rPr>
-        <w:t>runtest: global_30min False</w:t>
-      </w:r>
-    </w:p>
-    <w:p>
-      <w:pPr>
-        <w:spacing w:after="0" w:line="240" w:lineRule="auto"/>
+        <w:t>runtest</w:t>
+      </w:r>
+      <w:proofErr w:type="spellEnd"/>
+      <w:r>
         <w:rPr>
           <w:sz w:val="20"/>
           <w:szCs w:val="20"/>
           <w:lang w:val="de-AT"/>
         </w:rPr>
-      </w:pPr>
+        <w:t xml:space="preserve">: global_30min </w:t>
+      </w:r>
+      <w:proofErr w:type="spellStart"/>
       <w:r>
         <w:rPr>
           <w:sz w:val="20"/>
           <w:szCs w:val="20"/>
           <w:lang w:val="de-AT"/>
         </w:rPr>
-        <w:t>runtest: Rhine_5min   False</w:t>
-      </w:r>
-    </w:p>
-    <w:p>
-      <w:pPr>
-        <w:spacing w:after="0" w:line="240" w:lineRule="auto"/>
-        <w:rPr>
-          <w:sz w:val="20"/>
-          <w:szCs w:val="20"/>
-        </w:rPr>
-      </w:pPr>
-      <w:r>
-        <w:rPr>
-          <w:sz w:val="20"/>
-          <w:szCs w:val="20"/>
-        </w:rPr>
-        <w:t>runtest: global_5min  False</w:t>
+        <w:t>False</w:t>
+      </w:r>
+      <w:proofErr w:type="spellEnd"/>
+    </w:p>
+    <w:p>
+      <w:pPr>
+        <w:spacing w:after="0" w:line="240" w:lineRule="auto"/>
+        <w:rPr>
+          <w:sz w:val="20"/>
+          <w:szCs w:val="20"/>
+          <w:lang w:val="de-AT"/>
+        </w:rPr>
+      </w:pPr>
+      <w:proofErr w:type="spellStart"/>
+      <w:r>
+        <w:rPr>
+          <w:sz w:val="20"/>
+          <w:szCs w:val="20"/>
+          <w:lang w:val="de-AT"/>
+        </w:rPr>
+        <w:t>runtest</w:t>
+      </w:r>
+      <w:proofErr w:type="spellEnd"/>
+      <w:r>
+        <w:rPr>
+          <w:sz w:val="20"/>
+          <w:szCs w:val="20"/>
+          <w:lang w:val="de-AT"/>
+        </w:rPr>
+        <w:t xml:space="preserve">: Rhine_5min   </w:t>
+      </w:r>
+      <w:proofErr w:type="spellStart"/>
+      <w:r>
+        <w:rPr>
+          <w:sz w:val="20"/>
+          <w:szCs w:val="20"/>
+          <w:lang w:val="de-AT"/>
+        </w:rPr>
+        <w:t>False</w:t>
+      </w:r>
+      <w:proofErr w:type="spellEnd"/>
+    </w:p>
+    <w:p>
+      <w:pPr>
+        <w:spacing w:after="0" w:line="240" w:lineRule="auto"/>
+        <w:rPr>
+          <w:sz w:val="20"/>
+          <w:szCs w:val="20"/>
+        </w:rPr>
+      </w:pPr>
+      <w:proofErr w:type="spellStart"/>
+      <w:r>
+        <w:rPr>
+          <w:sz w:val="20"/>
+          <w:szCs w:val="20"/>
+        </w:rPr>
+        <w:t>runtest</w:t>
+      </w:r>
+      <w:proofErr w:type="spellEnd"/>
+      <w:r>
+        <w:rPr>
+          <w:sz w:val="20"/>
+          <w:szCs w:val="20"/>
+        </w:rPr>
+        <w:t>: global_5min  False</w:t>
       </w:r>
     </w:p>
     <w:p>
@@ -1191,12 +1698,21 @@
           <w:szCs w:val="20"/>
         </w:rPr>
       </w:pPr>
-      <w:r>
-        <w:rPr>
-          <w:sz w:val="20"/>
-          <w:szCs w:val="20"/>
-        </w:rPr>
-        <w:t>test_value: False</w:t>
+      <w:proofErr w:type="spellStart"/>
+      <w:r>
+        <w:rPr>
+          <w:sz w:val="20"/>
+          <w:szCs w:val="20"/>
+        </w:rPr>
+        <w:t>test_value</w:t>
+      </w:r>
+      <w:proofErr w:type="spellEnd"/>
+      <w:r>
+        <w:rPr>
+          <w:sz w:val="20"/>
+          <w:szCs w:val="20"/>
+        </w:rPr>
+        <w:t>: False</w:t>
       </w:r>
       <w:r>
         <w:rPr>
@@ -1223,8 +1739,9 @@
           <w:sz w:val="20"/>
           <w:szCs w:val="20"/>
         </w:rPr>
-        <w:t>-&gt; if this is set to False, a check is done if C</w:t>
-      </w:r>
+        <w:t xml:space="preserve">-&gt; if this is set to False, a check is done if </w:t>
+      </w:r>
+      <w:proofErr w:type="spellStart"/>
       <w:r>
         <w:rPr>
           <w:b/>
@@ -1232,7 +1749,7 @@
           <w:sz w:val="20"/>
           <w:szCs w:val="20"/>
         </w:rPr>
-        <w:t>WatM</w:t>
+        <w:t>C</w:t>
       </w:r>
       <w:r>
         <w:rPr>
@@ -1241,19 +1758,19 @@
           <w:sz w:val="20"/>
           <w:szCs w:val="20"/>
         </w:rPr>
-        <w:t xml:space="preserve"> runs the settingsfile without error</w:t>
-      </w:r>
-    </w:p>
-    <w:p>
-      <w:pPr>
-        <w:spacing w:after="0" w:line="240" w:lineRule="auto"/>
+        <w:t>WatM</w:t>
+      </w:r>
+      <w:proofErr w:type="spellEnd"/>
+      <w:r>
         <w:rPr>
           <w:b/>
           <w:bCs/>
           <w:sz w:val="20"/>
           <w:szCs w:val="20"/>
         </w:rPr>
-      </w:pPr>
+        <w:t xml:space="preserve"> runs the </w:t>
+      </w:r>
+      <w:proofErr w:type="spellStart"/>
       <w:r>
         <w:rPr>
           <w:b/>
@@ -1261,8 +1778,9 @@
           <w:sz w:val="20"/>
           <w:szCs w:val="20"/>
         </w:rPr>
-        <w:t xml:space="preserve">-&gt; if this is set to </w:t>
-      </w:r>
+        <w:t>settingsfile</w:t>
+      </w:r>
+      <w:proofErr w:type="spellEnd"/>
       <w:r>
         <w:rPr>
           <w:b/>
@@ -1270,17 +1788,19 @@
           <w:sz w:val="20"/>
           <w:szCs w:val="20"/>
         </w:rPr>
-        <w:t>T</w:t>
-      </w:r>
-      <w:r>
+        <w:t xml:space="preserve"> without error</w:t>
+      </w:r>
+    </w:p>
+    <w:p>
+      <w:pPr>
+        <w:spacing w:after="0" w:line="240" w:lineRule="auto"/>
         <w:rPr>
           <w:b/>
           <w:bCs/>
           <w:sz w:val="20"/>
           <w:szCs w:val="20"/>
         </w:rPr>
-        <w:t>rue, a check is done by comparing the last discharge value with a value in the pytest</w:t>
-      </w:r>
+      </w:pPr>
       <w:r>
         <w:rPr>
           <w:b/>
@@ -1288,6 +1808,44 @@
           <w:sz w:val="20"/>
           <w:szCs w:val="20"/>
         </w:rPr>
+        <w:t xml:space="preserve">-&gt; if this is set to </w:t>
+      </w:r>
+      <w:r>
+        <w:rPr>
+          <w:b/>
+          <w:bCs/>
+          <w:sz w:val="20"/>
+          <w:szCs w:val="20"/>
+        </w:rPr>
+        <w:t>T</w:t>
+      </w:r>
+      <w:r>
+        <w:rPr>
+          <w:b/>
+          <w:bCs/>
+          <w:sz w:val="20"/>
+          <w:szCs w:val="20"/>
+        </w:rPr>
+        <w:t xml:space="preserve">rue, a check is done by comparing the last discharge value with a value in the </w:t>
+      </w:r>
+      <w:proofErr w:type="spellStart"/>
+      <w:r>
+        <w:rPr>
+          <w:b/>
+          <w:bCs/>
+          <w:sz w:val="20"/>
+          <w:szCs w:val="20"/>
+        </w:rPr>
+        <w:t>pytest</w:t>
+      </w:r>
+      <w:proofErr w:type="spellEnd"/>
+      <w:r>
+        <w:rPr>
+          <w:b/>
+          <w:bCs/>
+          <w:sz w:val="20"/>
+          <w:szCs w:val="20"/>
+        </w:rPr>
         <w:br/>
         <w:t xml:space="preserve">   </w:t>
       </w:r>
@@ -1298,8 +1856,19 @@
           <w:sz w:val="20"/>
           <w:szCs w:val="20"/>
         </w:rPr>
-        <w:t xml:space="preserve"> settingsfile</w:t>
-      </w:r>
+        <w:t xml:space="preserve"> </w:t>
+      </w:r>
+      <w:proofErr w:type="spellStart"/>
+      <w:r>
+        <w:rPr>
+          <w:b/>
+          <w:bCs/>
+          <w:sz w:val="20"/>
+          <w:szCs w:val="20"/>
+        </w:rPr>
+        <w:t>settingsfile</w:t>
+      </w:r>
+      <w:proofErr w:type="spellEnd"/>
     </w:p>
     <w:p>
       <w:pPr>
@@ -1365,7 +1934,22 @@
           <w:szCs w:val="20"/>
         </w:rPr>
         <w:tab/>
-        <w:t>base_setting: ./settings/30min/rhine_30min/settings_rhine_30min.ini</w:t>
+      </w:r>
+      <w:proofErr w:type="spellStart"/>
+      <w:r>
+        <w:rPr>
+          <w:sz w:val="20"/>
+          <w:szCs w:val="20"/>
+        </w:rPr>
+        <w:t>base_setting</w:t>
+      </w:r>
+      <w:proofErr w:type="spellEnd"/>
+      <w:r>
+        <w:rPr>
+          <w:sz w:val="20"/>
+          <w:szCs w:val="20"/>
+        </w:rPr>
+        <w:t>: ./settings/30min/rhine_30min/settings_rhine_30min.ini</w:t>
       </w:r>
     </w:p>
     <w:p>
@@ -1390,7 +1974,47 @@
           <w:sz w:val="20"/>
           <w:szCs w:val="20"/>
         </w:rPr>
-        <w:t>this is the path to the template CWatM settingsfile. This template file will be modified and executed</w:t>
+        <w:t xml:space="preserve">this is the path to the template </w:t>
+      </w:r>
+      <w:proofErr w:type="spellStart"/>
+      <w:r>
+        <w:rPr>
+          <w:b/>
+          <w:bCs/>
+          <w:sz w:val="20"/>
+          <w:szCs w:val="20"/>
+        </w:rPr>
+        <w:t>CWatM</w:t>
+      </w:r>
+      <w:proofErr w:type="spellEnd"/>
+      <w:r>
+        <w:rPr>
+          <w:b/>
+          <w:bCs/>
+          <w:sz w:val="20"/>
+          <w:szCs w:val="20"/>
+        </w:rPr>
+        <w:t xml:space="preserve"> </w:t>
+      </w:r>
+      <w:proofErr w:type="spellStart"/>
+      <w:r>
+        <w:rPr>
+          <w:b/>
+          <w:bCs/>
+          <w:sz w:val="20"/>
+          <w:szCs w:val="20"/>
+        </w:rPr>
+        <w:t>settingsfile</w:t>
+      </w:r>
+      <w:proofErr w:type="spellEnd"/>
+      <w:r>
+        <w:rPr>
+          <w:b/>
+          <w:bCs/>
+          <w:sz w:val="20"/>
+          <w:szCs w:val="20"/>
+        </w:rPr>
+        <w:t>. This template file will be modified and executed</w:t>
       </w:r>
     </w:p>
     <w:p>
@@ -1457,12 +2081,21 @@
           <w:szCs w:val="20"/>
         </w:rPr>
       </w:pPr>
-      <w:r>
-        <w:rPr>
-          <w:sz w:val="20"/>
-          <w:szCs w:val="20"/>
-        </w:rPr>
-        <w:t>path_system: P:/</w:t>
+      <w:proofErr w:type="spellStart"/>
+      <w:r>
+        <w:rPr>
+          <w:sz w:val="20"/>
+          <w:szCs w:val="20"/>
+        </w:rPr>
+        <w:t>path_system</w:t>
+      </w:r>
+      <w:proofErr w:type="spellEnd"/>
+      <w:r>
+        <w:rPr>
+          <w:sz w:val="20"/>
+          <w:szCs w:val="20"/>
+        </w:rPr>
+        <w:t>: P:/</w:t>
       </w:r>
     </w:p>
     <w:p>
@@ -1479,7 +2112,22 @@
           <w:szCs w:val="20"/>
         </w:rPr>
         <w:tab/>
-        <w:t>path_root: ./</w:t>
+      </w:r>
+      <w:proofErr w:type="spellStart"/>
+      <w:r>
+        <w:rPr>
+          <w:sz w:val="20"/>
+          <w:szCs w:val="20"/>
+        </w:rPr>
+        <w:t>path_root</w:t>
+      </w:r>
+      <w:proofErr w:type="spellEnd"/>
+      <w:r>
+        <w:rPr>
+          <w:sz w:val="20"/>
+          <w:szCs w:val="20"/>
+        </w:rPr>
+        <w:t>: ./</w:t>
       </w:r>
     </w:p>
     <w:p>
@@ -1496,8 +2144,32 @@
           <w:szCs w:val="20"/>
         </w:rPr>
         <w:tab/>
-        <w:t>path_init: ./init</w:t>
-      </w:r>
+      </w:r>
+      <w:proofErr w:type="spellStart"/>
+      <w:r>
+        <w:rPr>
+          <w:sz w:val="20"/>
+          <w:szCs w:val="20"/>
+        </w:rPr>
+        <w:t>path_init</w:t>
+      </w:r>
+      <w:proofErr w:type="spellEnd"/>
+      <w:r>
+        <w:rPr>
+          <w:sz w:val="20"/>
+          <w:szCs w:val="20"/>
+        </w:rPr>
+        <w:t>: ./</w:t>
+      </w:r>
+      <w:proofErr w:type="spellStart"/>
+      <w:r>
+        <w:rPr>
+          <w:sz w:val="20"/>
+          <w:szCs w:val="20"/>
+        </w:rPr>
+        <w:t>init</w:t>
+      </w:r>
+      <w:proofErr w:type="spellEnd"/>
     </w:p>
     <w:p>
       <w:pPr>
@@ -1513,8 +2185,32 @@
           <w:szCs w:val="20"/>
         </w:rPr>
         <w:tab/>
-        <w:t>path_out: ./output/rhine</w:t>
-      </w:r>
+      </w:r>
+      <w:proofErr w:type="spellStart"/>
+      <w:r>
+        <w:rPr>
+          <w:sz w:val="20"/>
+          <w:szCs w:val="20"/>
+        </w:rPr>
+        <w:t>path_out</w:t>
+      </w:r>
+      <w:proofErr w:type="spellEnd"/>
+      <w:r>
+        <w:rPr>
+          <w:sz w:val="20"/>
+          <w:szCs w:val="20"/>
+        </w:rPr>
+        <w:t>: ./output/</w:t>
+      </w:r>
+      <w:proofErr w:type="spellStart"/>
+      <w:r>
+        <w:rPr>
+          <w:sz w:val="20"/>
+          <w:szCs w:val="20"/>
+        </w:rPr>
+        <w:t>rhine</w:t>
+      </w:r>
+      <w:proofErr w:type="spellEnd"/>
     </w:p>
     <w:p>
       <w:pPr>
@@ -1530,7 +2226,22 @@
           <w:szCs w:val="20"/>
         </w:rPr>
         <w:tab/>
-        <w:t>path_maps: P:/watmodel/CWATM/cwatm_input</w:t>
+      </w:r>
+      <w:proofErr w:type="spellStart"/>
+      <w:r>
+        <w:rPr>
+          <w:sz w:val="20"/>
+          <w:szCs w:val="20"/>
+        </w:rPr>
+        <w:t>path_maps</w:t>
+      </w:r>
+      <w:proofErr w:type="spellEnd"/>
+      <w:r>
+        <w:rPr>
+          <w:sz w:val="20"/>
+          <w:szCs w:val="20"/>
+        </w:rPr>
+        <w:t>: P:/watmodel/CWATM/cwatm_input</w:t>
       </w:r>
     </w:p>
     <w:p>
@@ -1547,7 +2258,22 @@
           <w:szCs w:val="20"/>
         </w:rPr>
         <w:tab/>
-        <w:t>path_meteo: M:/climate/Isi-Mip2/wfdei</w:t>
+      </w:r>
+      <w:proofErr w:type="spellStart"/>
+      <w:r>
+        <w:rPr>
+          <w:sz w:val="20"/>
+          <w:szCs w:val="20"/>
+        </w:rPr>
+        <w:t>path_meteo</w:t>
+      </w:r>
+      <w:proofErr w:type="spellEnd"/>
+      <w:r>
+        <w:rPr>
+          <w:sz w:val="20"/>
+          <w:szCs w:val="20"/>
+        </w:rPr>
+        <w:t>: M:/climate/Isi-Mip2/wfdei</w:t>
       </w:r>
     </w:p>
     <w:p>
@@ -1574,6 +2300,7 @@
         </w:rPr>
         <w:t xml:space="preserve">Main paths of the </w:t>
       </w:r>
+      <w:proofErr w:type="spellStart"/>
       <w:r>
         <w:rPr>
           <w:b/>
@@ -1581,7 +2308,37 @@
           <w:sz w:val="20"/>
           <w:szCs w:val="20"/>
         </w:rPr>
-        <w:t>CWatM settingsfile can be changed here</w:t>
+        <w:t>CWatM</w:t>
+      </w:r>
+      <w:proofErr w:type="spellEnd"/>
+      <w:r>
+        <w:rPr>
+          <w:b/>
+          <w:bCs/>
+          <w:sz w:val="20"/>
+          <w:szCs w:val="20"/>
+        </w:rPr>
+        <w:t xml:space="preserve"> </w:t>
+      </w:r>
+      <w:proofErr w:type="spellStart"/>
+      <w:r>
+        <w:rPr>
+          <w:b/>
+          <w:bCs/>
+          <w:sz w:val="20"/>
+          <w:szCs w:val="20"/>
+        </w:rPr>
+        <w:t>settingsfile</w:t>
+      </w:r>
+      <w:proofErr w:type="spellEnd"/>
+      <w:r>
+        <w:rPr>
+          <w:b/>
+          <w:bCs/>
+          <w:sz w:val="20"/>
+          <w:szCs w:val="20"/>
+        </w:rPr>
+        <w:t xml:space="preserve"> can be changed here</w:t>
       </w:r>
     </w:p>
     <w:p>
@@ -1722,12 +2479,21 @@
           <w:szCs w:val="20"/>
         </w:rPr>
       </w:pPr>
-      <w:r>
-        <w:rPr>
-          <w:sz w:val="20"/>
-          <w:szCs w:val="20"/>
-        </w:rPr>
-        <w:t>set_save:    settings_rhine_30min_01.ini</w:t>
+      <w:proofErr w:type="spellStart"/>
+      <w:r>
+        <w:rPr>
+          <w:sz w:val="20"/>
+          <w:szCs w:val="20"/>
+        </w:rPr>
+        <w:t>set_save</w:t>
+      </w:r>
+      <w:proofErr w:type="spellEnd"/>
+      <w:r>
+        <w:rPr>
+          <w:sz w:val="20"/>
+          <w:szCs w:val="20"/>
+        </w:rPr>
+        <w:t>:    settings_rhine_30min_01.ini</w:t>
       </w:r>
       <w:r>
         <w:rPr>
@@ -1763,24 +2529,9 @@
           <w:sz w:val="20"/>
           <w:szCs w:val="20"/>
         </w:rPr>
-        <w:t>name of the changed settings file, this file is added in the template settingsfile folder</w:t>
-      </w:r>
-    </w:p>
-    <w:p>
-      <w:pPr>
-        <w:spacing w:after="0" w:line="240" w:lineRule="auto"/>
-        <w:rPr>
-          <w:sz w:val="20"/>
-          <w:szCs w:val="20"/>
-        </w:rPr>
-      </w:pPr>
-      <w:r>
-        <w:rPr>
-          <w:sz w:val="20"/>
-          <w:szCs w:val="20"/>
-        </w:rPr>
-        <w:t xml:space="preserve">changes:     </w:t>
-      </w:r>
+        <w:t xml:space="preserve">name of the changed settings file, this file is added in the template </w:t>
+      </w:r>
+      <w:proofErr w:type="spellStart"/>
       <w:r>
         <w:rPr>
           <w:b/>
@@ -1788,31 +2539,9 @@
           <w:sz w:val="20"/>
           <w:szCs w:val="20"/>
         </w:rPr>
-        <w:t>-&gt; changes of the CWatM settingsfile, here: no changes</w:t>
-      </w:r>
-    </w:p>
-    <w:p>
-      <w:pPr>
-        <w:spacing w:after="0" w:line="240" w:lineRule="auto"/>
-        <w:rPr>
-          <w:sz w:val="20"/>
-          <w:szCs w:val="20"/>
-        </w:rPr>
-      </w:pPr>
-      <w:r>
-        <w:rPr>
-          <w:sz w:val="20"/>
-          <w:szCs w:val="20"/>
-        </w:rPr>
-        <w:t xml:space="preserve">adds:        </w:t>
-      </w:r>
-      <w:r>
-        <w:rPr>
-          <w:sz w:val="20"/>
-          <w:szCs w:val="20"/>
-        </w:rPr>
-        <w:t xml:space="preserve">   </w:t>
-      </w:r>
+        <w:t>settingsfile</w:t>
+      </w:r>
+      <w:proofErr w:type="spellEnd"/>
       <w:r>
         <w:rPr>
           <w:b/>
@@ -1820,30 +2549,23 @@
           <w:sz w:val="20"/>
           <w:szCs w:val="20"/>
         </w:rPr>
-        <w:t>-&gt; add to the CWatM settingsfile, here: no adds</w:t>
-      </w:r>
-    </w:p>
-    <w:p>
-      <w:pPr>
-        <w:spacing w:after="0" w:line="240" w:lineRule="auto"/>
-        <w:rPr>
-          <w:sz w:val="20"/>
-          <w:szCs w:val="20"/>
-        </w:rPr>
-      </w:pPr>
-      <w:r>
-        <w:rPr>
-          <w:sz w:val="20"/>
-          <w:szCs w:val="20"/>
-        </w:rPr>
-        <w:t>last_value:  4.22</w:t>
-      </w:r>
-      <w:r>
-        <w:rPr>
-          <w:sz w:val="20"/>
-          <w:szCs w:val="20"/>
-        </w:rPr>
-        <w:t xml:space="preserve"> </w:t>
+        <w:t xml:space="preserve"> folder</w:t>
+      </w:r>
+    </w:p>
+    <w:p>
+      <w:pPr>
+        <w:spacing w:after="0" w:line="240" w:lineRule="auto"/>
+        <w:rPr>
+          <w:sz w:val="20"/>
+          <w:szCs w:val="20"/>
+        </w:rPr>
+      </w:pPr>
+      <w:r>
+        <w:rPr>
+          <w:sz w:val="20"/>
+          <w:szCs w:val="20"/>
+        </w:rPr>
+        <w:t xml:space="preserve">changes:     </w:t>
       </w:r>
       <w:r>
         <w:rPr>
@@ -1852,65 +2574,9 @@
           <w:sz w:val="20"/>
           <w:szCs w:val="20"/>
         </w:rPr>
-        <w:t xml:space="preserve"> -&gt; last value of discharge to check against if test_value=True</w:t>
-      </w:r>
-    </w:p>
-    <w:p>
-      <w:pPr>
-        <w:spacing w:after="0" w:line="240" w:lineRule="auto"/>
-        <w:rPr>
-          <w:sz w:val="20"/>
-          <w:szCs w:val="20"/>
-        </w:rPr>
-      </w:pPr>
-    </w:p>
-    <w:p>
-      <w:pPr>
-        <w:spacing w:after="0" w:line="240" w:lineRule="auto"/>
-        <w:rPr>
-          <w:sz w:val="20"/>
-          <w:szCs w:val="20"/>
-        </w:rPr>
-      </w:pPr>
-      <w:r>
-        <w:rPr>
-          <w:sz w:val="20"/>
-          <w:szCs w:val="20"/>
-        </w:rPr>
-        <w:t>….</w:t>
-      </w:r>
-    </w:p>
-    <w:p>
-      <w:pPr>
-        <w:spacing w:after="0" w:line="240" w:lineRule="auto"/>
-        <w:rPr>
-          <w:sz w:val="20"/>
-          <w:szCs w:val="20"/>
-        </w:rPr>
-      </w:pPr>
-    </w:p>
-    <w:p>
-      <w:pPr>
-        <w:spacing w:after="0" w:line="240" w:lineRule="auto"/>
-        <w:rPr>
-          <w:sz w:val="20"/>
-          <w:szCs w:val="20"/>
-        </w:rPr>
-      </w:pPr>
-      <w:r>
-        <w:rPr>
-          <w:sz w:val="20"/>
-          <w:szCs w:val="20"/>
-        </w:rPr>
-        <w:t># 7th setup Rhine</w:t>
-      </w:r>
-      <w:r>
-        <w:rPr>
-          <w:sz w:val="20"/>
-          <w:szCs w:val="20"/>
-        </w:rPr>
-        <w:t xml:space="preserve">  </w:t>
-      </w:r>
+        <w:t xml:space="preserve">-&gt; changes of the </w:t>
+      </w:r>
+      <w:proofErr w:type="spellStart"/>
       <w:r>
         <w:rPr>
           <w:b/>
@@ -1918,6 +2584,235 @@
           <w:sz w:val="20"/>
           <w:szCs w:val="20"/>
         </w:rPr>
+        <w:t>CWatM</w:t>
+      </w:r>
+      <w:proofErr w:type="spellEnd"/>
+      <w:r>
+        <w:rPr>
+          <w:b/>
+          <w:bCs/>
+          <w:sz w:val="20"/>
+          <w:szCs w:val="20"/>
+        </w:rPr>
+        <w:t xml:space="preserve"> </w:t>
+      </w:r>
+      <w:proofErr w:type="spellStart"/>
+      <w:r>
+        <w:rPr>
+          <w:b/>
+          <w:bCs/>
+          <w:sz w:val="20"/>
+          <w:szCs w:val="20"/>
+        </w:rPr>
+        <w:t>settingsfile</w:t>
+      </w:r>
+      <w:proofErr w:type="spellEnd"/>
+      <w:r>
+        <w:rPr>
+          <w:b/>
+          <w:bCs/>
+          <w:sz w:val="20"/>
+          <w:szCs w:val="20"/>
+        </w:rPr>
+        <w:t>, here: no changes</w:t>
+      </w:r>
+    </w:p>
+    <w:p>
+      <w:pPr>
+        <w:spacing w:after="0" w:line="240" w:lineRule="auto"/>
+        <w:rPr>
+          <w:sz w:val="20"/>
+          <w:szCs w:val="20"/>
+        </w:rPr>
+      </w:pPr>
+      <w:r>
+        <w:rPr>
+          <w:sz w:val="20"/>
+          <w:szCs w:val="20"/>
+        </w:rPr>
+        <w:t xml:space="preserve">adds:        </w:t>
+      </w:r>
+      <w:r>
+        <w:rPr>
+          <w:sz w:val="20"/>
+          <w:szCs w:val="20"/>
+        </w:rPr>
+        <w:t xml:space="preserve">   </w:t>
+      </w:r>
+      <w:r>
+        <w:rPr>
+          <w:b/>
+          <w:bCs/>
+          <w:sz w:val="20"/>
+          <w:szCs w:val="20"/>
+        </w:rPr>
+        <w:t xml:space="preserve">-&gt; add to the </w:t>
+      </w:r>
+      <w:proofErr w:type="spellStart"/>
+      <w:r>
+        <w:rPr>
+          <w:b/>
+          <w:bCs/>
+          <w:sz w:val="20"/>
+          <w:szCs w:val="20"/>
+        </w:rPr>
+        <w:t>CWatM</w:t>
+      </w:r>
+      <w:proofErr w:type="spellEnd"/>
+      <w:r>
+        <w:rPr>
+          <w:b/>
+          <w:bCs/>
+          <w:sz w:val="20"/>
+          <w:szCs w:val="20"/>
+        </w:rPr>
+        <w:t xml:space="preserve"> </w:t>
+      </w:r>
+      <w:proofErr w:type="spellStart"/>
+      <w:r>
+        <w:rPr>
+          <w:b/>
+          <w:bCs/>
+          <w:sz w:val="20"/>
+          <w:szCs w:val="20"/>
+        </w:rPr>
+        <w:t>settingsfile</w:t>
+      </w:r>
+      <w:proofErr w:type="spellEnd"/>
+      <w:r>
+        <w:rPr>
+          <w:b/>
+          <w:bCs/>
+          <w:sz w:val="20"/>
+          <w:szCs w:val="20"/>
+        </w:rPr>
+        <w:t>, here: no adds</w:t>
+      </w:r>
+    </w:p>
+    <w:p>
+      <w:pPr>
+        <w:spacing w:after="0" w:line="240" w:lineRule="auto"/>
+        <w:rPr>
+          <w:sz w:val="20"/>
+          <w:szCs w:val="20"/>
+        </w:rPr>
+      </w:pPr>
+      <w:proofErr w:type="spellStart"/>
+      <w:r>
+        <w:rPr>
+          <w:sz w:val="20"/>
+          <w:szCs w:val="20"/>
+        </w:rPr>
+        <w:t>last_value</w:t>
+      </w:r>
+      <w:proofErr w:type="spellEnd"/>
+      <w:r>
+        <w:rPr>
+          <w:sz w:val="20"/>
+          <w:szCs w:val="20"/>
+        </w:rPr>
+        <w:t>:  4.22</w:t>
+      </w:r>
+      <w:r>
+        <w:rPr>
+          <w:sz w:val="20"/>
+          <w:szCs w:val="20"/>
+        </w:rPr>
+        <w:t xml:space="preserve"> </w:t>
+      </w:r>
+      <w:r>
+        <w:rPr>
+          <w:b/>
+          <w:bCs/>
+          <w:sz w:val="20"/>
+          <w:szCs w:val="20"/>
+        </w:rPr>
+        <w:t xml:space="preserve"> -&gt; last value of discharge to check against if </w:t>
+      </w:r>
+      <w:proofErr w:type="spellStart"/>
+      <w:r>
+        <w:rPr>
+          <w:b/>
+          <w:bCs/>
+          <w:sz w:val="20"/>
+          <w:szCs w:val="20"/>
+        </w:rPr>
+        <w:t>test_value</w:t>
+      </w:r>
+      <w:proofErr w:type="spellEnd"/>
+      <w:r>
+        <w:rPr>
+          <w:b/>
+          <w:bCs/>
+          <w:sz w:val="20"/>
+          <w:szCs w:val="20"/>
+        </w:rPr>
+        <w:t>=True</w:t>
+      </w:r>
+    </w:p>
+    <w:p>
+      <w:pPr>
+        <w:spacing w:after="0" w:line="240" w:lineRule="auto"/>
+        <w:rPr>
+          <w:sz w:val="20"/>
+          <w:szCs w:val="20"/>
+        </w:rPr>
+      </w:pPr>
+    </w:p>
+    <w:p>
+      <w:pPr>
+        <w:spacing w:after="0" w:line="240" w:lineRule="auto"/>
+        <w:rPr>
+          <w:sz w:val="20"/>
+          <w:szCs w:val="20"/>
+        </w:rPr>
+      </w:pPr>
+      <w:r>
+        <w:rPr>
+          <w:sz w:val="20"/>
+          <w:szCs w:val="20"/>
+        </w:rPr>
+        <w:t>….</w:t>
+      </w:r>
+    </w:p>
+    <w:p>
+      <w:pPr>
+        <w:spacing w:after="0" w:line="240" w:lineRule="auto"/>
+        <w:rPr>
+          <w:sz w:val="20"/>
+          <w:szCs w:val="20"/>
+        </w:rPr>
+      </w:pPr>
+    </w:p>
+    <w:p>
+      <w:pPr>
+        <w:spacing w:after="0" w:line="240" w:lineRule="auto"/>
+        <w:rPr>
+          <w:sz w:val="20"/>
+          <w:szCs w:val="20"/>
+        </w:rPr>
+      </w:pPr>
+      <w:r>
+        <w:rPr>
+          <w:sz w:val="20"/>
+          <w:szCs w:val="20"/>
+        </w:rPr>
+        <w:t># 7th setup Rhine</w:t>
+      </w:r>
+      <w:r>
+        <w:rPr>
+          <w:sz w:val="20"/>
+          <w:szCs w:val="20"/>
+        </w:rPr>
+        <w:t xml:space="preserve">  </w:t>
+      </w:r>
+      <w:r>
+        <w:rPr>
+          <w:b/>
+          <w:bCs/>
+          <w:sz w:val="20"/>
+          <w:szCs w:val="20"/>
+        </w:rPr>
         <w:t>-&gt; sub test no. 7</w:t>
       </w:r>
     </w:p>
@@ -1950,23 +2845,48 @@
           <w:sz w:val="20"/>
           <w:szCs w:val="20"/>
         </w:rPr>
-        <w:t>description: 7th Rhine 30min with waterdemand TRUE</w:t>
-      </w:r>
-    </w:p>
-    <w:p>
-      <w:pPr>
-        <w:spacing w:after="0" w:line="240" w:lineRule="auto"/>
-        <w:rPr>
-          <w:sz w:val="20"/>
-          <w:szCs w:val="20"/>
-        </w:rPr>
-      </w:pPr>
-      <w:r>
-        <w:rPr>
-          <w:sz w:val="20"/>
-          <w:szCs w:val="20"/>
-        </w:rPr>
-        <w:t>set_save:    settings_rhine_30min_07.ini</w:t>
+        <w:t xml:space="preserve">description: 7th Rhine 30min with </w:t>
+      </w:r>
+      <w:proofErr w:type="spellStart"/>
+      <w:r>
+        <w:rPr>
+          <w:sz w:val="20"/>
+          <w:szCs w:val="20"/>
+        </w:rPr>
+        <w:t>waterdemand</w:t>
+      </w:r>
+      <w:proofErr w:type="spellEnd"/>
+      <w:r>
+        <w:rPr>
+          <w:sz w:val="20"/>
+          <w:szCs w:val="20"/>
+        </w:rPr>
+        <w:t xml:space="preserve"> TRUE</w:t>
+      </w:r>
+    </w:p>
+    <w:p>
+      <w:pPr>
+        <w:spacing w:after="0" w:line="240" w:lineRule="auto"/>
+        <w:rPr>
+          <w:sz w:val="20"/>
+          <w:szCs w:val="20"/>
+        </w:rPr>
+      </w:pPr>
+      <w:proofErr w:type="spellStart"/>
+      <w:r>
+        <w:rPr>
+          <w:sz w:val="20"/>
+          <w:szCs w:val="20"/>
+        </w:rPr>
+        <w:t>set_save</w:t>
+      </w:r>
+      <w:proofErr w:type="spellEnd"/>
+      <w:r>
+        <w:rPr>
+          <w:sz w:val="20"/>
+          <w:szCs w:val="20"/>
+        </w:rPr>
+        <w:t>:    settings_rhine_30min_07.ini</w:t>
       </w:r>
     </w:p>
     <w:p>
@@ -1984,43 +2904,173 @@
         </w:rPr>
         <w:t xml:space="preserve">changes:     </w:t>
       </w:r>
+      <w:proofErr w:type="spellStart"/>
       <w:r>
         <w:rPr>
           <w:sz w:val="18"/>
           <w:szCs w:val="18"/>
         </w:rPr>
-        <w:t>calc_evaporation = False; includeIrrigation = True; preferentialFlow = True; CapillarRise = True;</w:t>
-      </w:r>
+        <w:t>calc_evaporation</w:t>
+      </w:r>
+      <w:proofErr w:type="spellEnd"/>
       <w:r>
         <w:rPr>
           <w:sz w:val="18"/>
           <w:szCs w:val="18"/>
         </w:rPr>
+        <w:t xml:space="preserve"> = False; </w:t>
+      </w:r>
+      <w:proofErr w:type="spellStart"/>
+      <w:r>
+        <w:rPr>
+          <w:sz w:val="18"/>
+          <w:szCs w:val="18"/>
+        </w:rPr>
+        <w:t>includeIrrigation</w:t>
+      </w:r>
+      <w:proofErr w:type="spellEnd"/>
+      <w:r>
+        <w:rPr>
+          <w:sz w:val="18"/>
+          <w:szCs w:val="18"/>
+        </w:rPr>
+        <w:t xml:space="preserve"> = True; </w:t>
+      </w:r>
+      <w:proofErr w:type="spellStart"/>
+      <w:r>
+        <w:rPr>
+          <w:sz w:val="18"/>
+          <w:szCs w:val="18"/>
+        </w:rPr>
+        <w:t>preferentialFlow</w:t>
+      </w:r>
+      <w:proofErr w:type="spellEnd"/>
+      <w:r>
+        <w:rPr>
+          <w:sz w:val="18"/>
+          <w:szCs w:val="18"/>
+        </w:rPr>
+        <w:t xml:space="preserve"> = True; </w:t>
+      </w:r>
+      <w:proofErr w:type="spellStart"/>
+      <w:r>
+        <w:rPr>
+          <w:sz w:val="18"/>
+          <w:szCs w:val="18"/>
+        </w:rPr>
+        <w:t>CapillarRise</w:t>
+      </w:r>
+      <w:proofErr w:type="spellEnd"/>
+      <w:r>
+        <w:rPr>
+          <w:sz w:val="18"/>
+          <w:szCs w:val="18"/>
+        </w:rPr>
+        <w:t xml:space="preserve"> = True;</w:t>
+      </w:r>
+      <w:r>
+        <w:rPr>
+          <w:sz w:val="18"/>
+          <w:szCs w:val="18"/>
+        </w:rPr>
         <w:br/>
         <w:t xml:space="preserve">                       </w:t>
       </w:r>
+      <w:proofErr w:type="spellStart"/>
       <w:r>
         <w:rPr>
           <w:sz w:val="18"/>
           <w:szCs w:val="18"/>
         </w:rPr>
-        <w:t>includeRunoffConcentration = True; includeWaterBodies = True; includeWaterDemand = True; StepEnd = 40</w:t>
-      </w:r>
-    </w:p>
-    <w:p>
-      <w:pPr>
-        <w:spacing w:after="0" w:line="240" w:lineRule="auto"/>
-        <w:rPr>
-          <w:sz w:val="20"/>
-          <w:szCs w:val="20"/>
-        </w:rPr>
-      </w:pPr>
-      <w:r>
-        <w:rPr>
-          <w:sz w:val="20"/>
-          <w:szCs w:val="20"/>
-        </w:rPr>
-        <w:t>adds:        OUT_TSS_Daily = discharge</w:t>
+        <w:t>includeRunoffConcentration</w:t>
+      </w:r>
+      <w:proofErr w:type="spellEnd"/>
+      <w:r>
+        <w:rPr>
+          <w:sz w:val="18"/>
+          <w:szCs w:val="18"/>
+        </w:rPr>
+        <w:t xml:space="preserve"> = True; </w:t>
+      </w:r>
+      <w:proofErr w:type="spellStart"/>
+      <w:r>
+        <w:rPr>
+          <w:sz w:val="18"/>
+          <w:szCs w:val="18"/>
+        </w:rPr>
+        <w:t>includeWaterBodies</w:t>
+      </w:r>
+      <w:proofErr w:type="spellEnd"/>
+      <w:r>
+        <w:rPr>
+          <w:sz w:val="18"/>
+          <w:szCs w:val="18"/>
+        </w:rPr>
+        <w:t xml:space="preserve"> = True; </w:t>
+      </w:r>
+      <w:proofErr w:type="spellStart"/>
+      <w:r>
+        <w:rPr>
+          <w:sz w:val="18"/>
+          <w:szCs w:val="18"/>
+        </w:rPr>
+        <w:t>includeWaterDemand</w:t>
+      </w:r>
+      <w:proofErr w:type="spellEnd"/>
+      <w:r>
+        <w:rPr>
+          <w:sz w:val="18"/>
+          <w:szCs w:val="18"/>
+        </w:rPr>
+        <w:t xml:space="preserve"> = True; </w:t>
+      </w:r>
+      <w:proofErr w:type="spellStart"/>
+      <w:r>
+        <w:rPr>
+          <w:sz w:val="18"/>
+          <w:szCs w:val="18"/>
+        </w:rPr>
+        <w:t>StepEnd</w:t>
+      </w:r>
+      <w:proofErr w:type="spellEnd"/>
+      <w:r>
+        <w:rPr>
+          <w:sz w:val="18"/>
+          <w:szCs w:val="18"/>
+        </w:rPr>
+        <w:t xml:space="preserve"> = 40</w:t>
+      </w:r>
+    </w:p>
+    <w:p>
+      <w:pPr>
+        <w:spacing w:after="0" w:line="240" w:lineRule="auto"/>
+        <w:rPr>
+          <w:sz w:val="20"/>
+          <w:szCs w:val="20"/>
+        </w:rPr>
+      </w:pPr>
+      <w:r>
+        <w:rPr>
+          <w:sz w:val="20"/>
+          <w:szCs w:val="20"/>
+        </w:rPr>
+        <w:t xml:space="preserve">adds:        </w:t>
+      </w:r>
+      <w:proofErr w:type="spellStart"/>
+      <w:r>
+        <w:rPr>
+          <w:sz w:val="20"/>
+          <w:szCs w:val="20"/>
+        </w:rPr>
+        <w:t>OUT_TSS_Daily</w:t>
+      </w:r>
+      <w:proofErr w:type="spellEnd"/>
+      <w:r>
+        <w:rPr>
+          <w:sz w:val="20"/>
+          <w:szCs w:val="20"/>
+        </w:rPr>
+        <w:t xml:space="preserve"> = discharge</w:t>
       </w:r>
     </w:p>
     <w:p>
@@ -2033,12 +3083,21 @@
           <w:szCs w:val="20"/>
         </w:rPr>
       </w:pPr>
-      <w:r>
-        <w:rPr>
-          <w:sz w:val="20"/>
-          <w:szCs w:val="20"/>
-        </w:rPr>
-        <w:t>last_value:  443.03</w:t>
+      <w:proofErr w:type="spellStart"/>
+      <w:r>
+        <w:rPr>
+          <w:sz w:val="20"/>
+          <w:szCs w:val="20"/>
+        </w:rPr>
+        <w:t>last_value</w:t>
+      </w:r>
+      <w:proofErr w:type="spellEnd"/>
+      <w:r>
+        <w:rPr>
+          <w:sz w:val="20"/>
+          <w:szCs w:val="20"/>
+        </w:rPr>
+        <w:t>:  443.03</w:t>
       </w:r>
       <w:r>
         <w:rPr>
@@ -2146,7 +3205,22 @@
           <w:szCs w:val="20"/>
         </w:rPr>
         <w:tab/>
-        <w:t>base_setting: ./settings/30min/global_30min/settings_global_30min.ini</w:t>
+      </w:r>
+      <w:proofErr w:type="spellStart"/>
+      <w:r>
+        <w:rPr>
+          <w:sz w:val="20"/>
+          <w:szCs w:val="20"/>
+        </w:rPr>
+        <w:t>base_setting</w:t>
+      </w:r>
+      <w:proofErr w:type="spellEnd"/>
+      <w:r>
+        <w:rPr>
+          <w:sz w:val="20"/>
+          <w:szCs w:val="20"/>
+        </w:rPr>
+        <w:t>: ./settings/30min/global_30min/settings_global_30min.ini</w:t>
       </w:r>
     </w:p>
     <w:p>
@@ -2180,7 +3254,22 @@
           <w:szCs w:val="20"/>
         </w:rPr>
         <w:tab/>
-        <w:t>path_out: ./output/global</w:t>
+      </w:r>
+      <w:proofErr w:type="spellStart"/>
+      <w:r>
+        <w:rPr>
+          <w:sz w:val="20"/>
+          <w:szCs w:val="20"/>
+        </w:rPr>
+        <w:t>path_out</w:t>
+      </w:r>
+      <w:proofErr w:type="spellEnd"/>
+      <w:r>
+        <w:rPr>
+          <w:sz w:val="20"/>
+          <w:szCs w:val="20"/>
+        </w:rPr>
+        <w:t>: ./output/global</w:t>
       </w:r>
     </w:p>
     <w:p>
@@ -2260,7 +3349,23 @@
           <w:sz w:val="20"/>
           <w:szCs w:val="20"/>
         </w:rPr>
-        <w:t xml:space="preserve">        set_save:    settings_global_30min_01.ini</w:t>
+        <w:t xml:space="preserve">        </w:t>
+      </w:r>
+      <w:proofErr w:type="spellStart"/>
+      <w:r>
+        <w:rPr>
+          <w:sz w:val="20"/>
+          <w:szCs w:val="20"/>
+        </w:rPr>
+        <w:t>set_save</w:t>
+      </w:r>
+      <w:proofErr w:type="spellEnd"/>
+      <w:r>
+        <w:rPr>
+          <w:sz w:val="20"/>
+          <w:szCs w:val="20"/>
+        </w:rPr>
+        <w:t>:    settings_global_30min_01.ini</w:t>
       </w:r>
     </w:p>
     <w:p>
@@ -2308,7 +3413,23 @@
           <w:sz w:val="20"/>
           <w:szCs w:val="20"/>
         </w:rPr>
-        <w:t xml:space="preserve">        last_value:  1864.96 </w:t>
+        <w:t xml:space="preserve">        </w:t>
+      </w:r>
+      <w:proofErr w:type="spellStart"/>
+      <w:r>
+        <w:rPr>
+          <w:sz w:val="20"/>
+          <w:szCs w:val="20"/>
+        </w:rPr>
+        <w:t>last_value</w:t>
+      </w:r>
+      <w:proofErr w:type="spellEnd"/>
+      <w:r>
+        <w:rPr>
+          <w:sz w:val="20"/>
+          <w:szCs w:val="20"/>
+        </w:rPr>
+        <w:t xml:space="preserve">:  1864.96 </w:t>
       </w:r>
     </w:p>
     <w:p>
@@ -2325,7 +3446,15 @@
         <w:pStyle w:val="Heading1"/>
       </w:pPr>
       <w:r>
-        <w:t>Updating the settingsfile for tests</w:t>
+        <w:t xml:space="preserve">Updating the </w:t>
+      </w:r>
+      <w:proofErr w:type="spellStart"/>
+      <w:r>
+        <w:t>settingsfile</w:t>
+      </w:r>
+      <w:proofErr w:type="spellEnd"/>
+      <w:r>
+        <w:t xml:space="preserve"> for tests</w:t>
       </w:r>
     </w:p>
     <w:p>
@@ -2399,41 +3528,61 @@
           <w:lang w:val="de-AT"/>
         </w:rPr>
       </w:pPr>
+      <w:proofErr w:type="spellStart"/>
       <w:r>
         <w:rPr>
           <w:sz w:val="20"/>
           <w:szCs w:val="20"/>
           <w:lang w:val="de-AT"/>
         </w:rPr>
-        <w:t>runtest: Rhine_30min  True</w:t>
-      </w:r>
-    </w:p>
-    <w:p>
-      <w:pPr>
-        <w:spacing w:after="0" w:line="240" w:lineRule="auto"/>
+        <w:t>runtest</w:t>
+      </w:r>
+      <w:proofErr w:type="spellEnd"/>
+      <w:r>
         <w:rPr>
           <w:sz w:val="20"/>
           <w:szCs w:val="20"/>
           <w:lang w:val="de-AT"/>
         </w:rPr>
-      </w:pPr>
-      <w:r>
+        <w:t>: Rhine_30min  True</w:t>
+      </w:r>
+    </w:p>
+    <w:p>
+      <w:pPr>
+        <w:spacing w:after="0" w:line="240" w:lineRule="auto"/>
         <w:rPr>
           <w:sz w:val="20"/>
           <w:szCs w:val="20"/>
           <w:lang w:val="de-AT"/>
         </w:rPr>
-        <w:t>runtest: global_30min True</w:t>
-      </w:r>
-    </w:p>
-    <w:p>
-      <w:pPr>
-        <w:spacing w:after="0" w:line="240" w:lineRule="auto"/>
+      </w:pPr>
+      <w:proofErr w:type="spellStart"/>
+      <w:r>
         <w:rPr>
           <w:sz w:val="20"/>
           <w:szCs w:val="20"/>
           <w:lang w:val="de-AT"/>
         </w:rPr>
+        <w:t>runtest</w:t>
+      </w:r>
+      <w:proofErr w:type="spellEnd"/>
+      <w:r>
+        <w:rPr>
+          <w:sz w:val="20"/>
+          <w:szCs w:val="20"/>
+          <w:lang w:val="de-AT"/>
+        </w:rPr>
+        <w:t>: global_30min True</w:t>
+      </w:r>
+    </w:p>
+    <w:p>
+      <w:pPr>
+        <w:spacing w:after="0" w:line="240" w:lineRule="auto"/>
+        <w:rPr>
+          <w:sz w:val="20"/>
+          <w:szCs w:val="20"/>
+          <w:lang w:val="de-AT"/>
+        </w:rPr>
       </w:pPr>
     </w:p>
     <w:p>
@@ -2460,12 +3609,37 @@
           <w:szCs w:val="16"/>
         </w:rPr>
       </w:pPr>
-      <w:r>
-        <w:rPr>
-          <w:sz w:val="16"/>
-          <w:szCs w:val="16"/>
-        </w:rPr>
-        <w:t>runtest: XXXX_XXmin  True</w:t>
+      <w:proofErr w:type="spellStart"/>
+      <w:r>
+        <w:rPr>
+          <w:sz w:val="16"/>
+          <w:szCs w:val="16"/>
+        </w:rPr>
+        <w:t>runtest</w:t>
+      </w:r>
+      <w:proofErr w:type="spellEnd"/>
+      <w:r>
+        <w:rPr>
+          <w:sz w:val="16"/>
+          <w:szCs w:val="16"/>
+        </w:rPr>
+        <w:t xml:space="preserve">: </w:t>
+      </w:r>
+      <w:proofErr w:type="spellStart"/>
+      <w:r>
+        <w:rPr>
+          <w:sz w:val="16"/>
+          <w:szCs w:val="16"/>
+        </w:rPr>
+        <w:t>XXXX_XXmin</w:t>
+      </w:r>
+      <w:proofErr w:type="spellEnd"/>
+      <w:r>
+        <w:rPr>
+          <w:sz w:val="16"/>
+          <w:szCs w:val="16"/>
+        </w:rPr>
+        <w:t xml:space="preserve">  True</w:t>
       </w:r>
     </w:p>
     <w:p>
@@ -2501,12 +3675,21 @@
           <w:szCs w:val="16"/>
         </w:rPr>
       </w:pPr>
-      <w:r>
-        <w:rPr>
-          <w:sz w:val="16"/>
-          <w:szCs w:val="16"/>
-        </w:rPr>
-        <w:t xml:space="preserve">test_value: </w:t>
+      <w:proofErr w:type="spellStart"/>
+      <w:r>
+        <w:rPr>
+          <w:sz w:val="16"/>
+          <w:szCs w:val="16"/>
+        </w:rPr>
+        <w:t>test_value</w:t>
+      </w:r>
+      <w:proofErr w:type="spellEnd"/>
+      <w:r>
+        <w:rPr>
+          <w:sz w:val="16"/>
+          <w:szCs w:val="16"/>
+        </w:rPr>
+        <w:t xml:space="preserve">: </w:t>
       </w:r>
       <w:r>
         <w:rPr>
@@ -2623,8 +3806,24 @@
           <w:szCs w:val="16"/>
         </w:rPr>
         <w:tab/>
-        <w:t>base_setting: ./settings/</w:t>
-      </w:r>
+      </w:r>
+      <w:proofErr w:type="spellStart"/>
+      <w:r>
+        <w:rPr>
+          <w:sz w:val="16"/>
+          <w:szCs w:val="16"/>
+        </w:rPr>
+        <w:t>base_setting</w:t>
+      </w:r>
+      <w:proofErr w:type="spellEnd"/>
+      <w:r>
+        <w:rPr>
+          <w:sz w:val="16"/>
+          <w:szCs w:val="16"/>
+        </w:rPr>
+        <w:t>: ./settings/</w:t>
+      </w:r>
+      <w:proofErr w:type="spellStart"/>
       <w:r>
         <w:rPr>
           <w:sz w:val="16"/>
@@ -2637,8 +3836,17 @@
           <w:sz w:val="16"/>
           <w:szCs w:val="16"/>
         </w:rPr>
-        <w:t>min/</w:t>
-      </w:r>
+        <w:t>min</w:t>
+      </w:r>
+      <w:proofErr w:type="spellEnd"/>
+      <w:r>
+        <w:rPr>
+          <w:sz w:val="16"/>
+          <w:szCs w:val="16"/>
+        </w:rPr>
+        <w:t>/</w:t>
+      </w:r>
+      <w:proofErr w:type="spellStart"/>
       <w:r>
         <w:rPr>
           <w:sz w:val="16"/>
@@ -2651,7 +3859,15 @@
           <w:sz w:val="16"/>
           <w:szCs w:val="16"/>
         </w:rPr>
-        <w:t>min/settings_</w:t>
+        <w:t>min</w:t>
+      </w:r>
+      <w:proofErr w:type="spellEnd"/>
+      <w:r>
+        <w:rPr>
+          <w:sz w:val="16"/>
+          <w:szCs w:val="16"/>
+        </w:rPr>
+        <w:t>/settings_</w:t>
       </w:r>
       <w:r>
         <w:rPr>
@@ -2705,6 +3921,7 @@
         <w:tab/>
         <w:t xml:space="preserve">name: </w:t>
       </w:r>
+      <w:proofErr w:type="spellStart"/>
       <w:r>
         <w:rPr>
           <w:sz w:val="16"/>
@@ -2733,6 +3950,7 @@
         </w:rPr>
         <w:t>min</w:t>
       </w:r>
+      <w:proofErr w:type="spellEnd"/>
     </w:p>
     <w:p>
       <w:pPr>
@@ -2748,7 +3966,22 @@
           <w:szCs w:val="16"/>
         </w:rPr>
         <w:tab/>
-        <w:t>path_system: P:/</w:t>
+      </w:r>
+      <w:proofErr w:type="spellStart"/>
+      <w:r>
+        <w:rPr>
+          <w:sz w:val="16"/>
+          <w:szCs w:val="16"/>
+        </w:rPr>
+        <w:t>path_system</w:t>
+      </w:r>
+      <w:proofErr w:type="spellEnd"/>
+      <w:r>
+        <w:rPr>
+          <w:sz w:val="16"/>
+          <w:szCs w:val="16"/>
+        </w:rPr>
+        <w:t>: P:/</w:t>
       </w:r>
     </w:p>
     <w:p>
@@ -2765,7 +3998,22 @@
           <w:szCs w:val="16"/>
         </w:rPr>
         <w:tab/>
-        <w:t>path_root: ./</w:t>
+      </w:r>
+      <w:proofErr w:type="spellStart"/>
+      <w:r>
+        <w:rPr>
+          <w:sz w:val="16"/>
+          <w:szCs w:val="16"/>
+        </w:rPr>
+        <w:t>path_root</w:t>
+      </w:r>
+      <w:proofErr w:type="spellEnd"/>
+      <w:r>
+        <w:rPr>
+          <w:sz w:val="16"/>
+          <w:szCs w:val="16"/>
+        </w:rPr>
+        <w:t>: ./</w:t>
       </w:r>
     </w:p>
     <w:p>
@@ -2782,8 +4030,32 @@
           <w:szCs w:val="16"/>
         </w:rPr>
         <w:tab/>
-        <w:t>path_init: ./init</w:t>
-      </w:r>
+      </w:r>
+      <w:proofErr w:type="spellStart"/>
+      <w:r>
+        <w:rPr>
+          <w:sz w:val="16"/>
+          <w:szCs w:val="16"/>
+        </w:rPr>
+        <w:t>path_init</w:t>
+      </w:r>
+      <w:proofErr w:type="spellEnd"/>
+      <w:r>
+        <w:rPr>
+          <w:sz w:val="16"/>
+          <w:szCs w:val="16"/>
+        </w:rPr>
+        <w:t>: ./</w:t>
+      </w:r>
+      <w:proofErr w:type="spellStart"/>
+      <w:r>
+        <w:rPr>
+          <w:sz w:val="16"/>
+          <w:szCs w:val="16"/>
+        </w:rPr>
+        <w:t>init</w:t>
+      </w:r>
+      <w:proofErr w:type="spellEnd"/>
     </w:p>
     <w:p>
       <w:pPr>
@@ -2799,7 +4071,22 @@
           <w:szCs w:val="16"/>
         </w:rPr>
         <w:tab/>
-        <w:t>path_out: ./output/</w:t>
+      </w:r>
+      <w:proofErr w:type="spellStart"/>
+      <w:r>
+        <w:rPr>
+          <w:sz w:val="16"/>
+          <w:szCs w:val="16"/>
+        </w:rPr>
+        <w:t>path_out</w:t>
+      </w:r>
+      <w:proofErr w:type="spellEnd"/>
+      <w:r>
+        <w:rPr>
+          <w:sz w:val="16"/>
+          <w:szCs w:val="16"/>
+        </w:rPr>
+        <w:t>: ./output/</w:t>
       </w:r>
       <w:r>
         <w:rPr>
@@ -2823,7 +4110,22 @@
           <w:szCs w:val="16"/>
         </w:rPr>
         <w:tab/>
-        <w:t>path_maps: P:/watmodel/CWATM/</w:t>
+      </w:r>
+      <w:proofErr w:type="spellStart"/>
+      <w:r>
+        <w:rPr>
+          <w:sz w:val="16"/>
+          <w:szCs w:val="16"/>
+        </w:rPr>
+        <w:t>path_maps</w:t>
+      </w:r>
+      <w:proofErr w:type="spellEnd"/>
+      <w:r>
+        <w:rPr>
+          <w:sz w:val="16"/>
+          <w:szCs w:val="16"/>
+        </w:rPr>
+        <w:t>: P:/watmodel/CWATM/</w:t>
       </w:r>
       <w:r>
         <w:rPr>
@@ -2847,7 +4149,22 @@
           <w:szCs w:val="16"/>
         </w:rPr>
         <w:tab/>
-        <w:t xml:space="preserve">path_meteo: </w:t>
+      </w:r>
+      <w:proofErr w:type="spellStart"/>
+      <w:r>
+        <w:rPr>
+          <w:sz w:val="16"/>
+          <w:szCs w:val="16"/>
+        </w:rPr>
+        <w:t>path_meteo</w:t>
+      </w:r>
+      <w:proofErr w:type="spellEnd"/>
+      <w:r>
+        <w:rPr>
+          <w:sz w:val="16"/>
+          <w:szCs w:val="16"/>
+        </w:rPr>
+        <w:t xml:space="preserve">: </w:t>
       </w:r>
       <w:r>
         <w:rPr>
@@ -2902,6 +4219,7 @@
         </w:rPr>
         <w:t xml:space="preserve"> </w:t>
       </w:r>
+      <w:proofErr w:type="spellStart"/>
       <w:r>
         <w:rPr>
           <w:sz w:val="16"/>
@@ -2916,6 +4234,7 @@
         </w:rPr>
         <w:t>min</w:t>
       </w:r>
+      <w:proofErr w:type="spellEnd"/>
     </w:p>
     <w:p>
       <w:pPr>
@@ -2990,6 +4309,7 @@
         </w:rPr>
         <w:t xml:space="preserve"> </w:t>
       </w:r>
+      <w:proofErr w:type="spellStart"/>
       <w:r>
         <w:rPr>
           <w:sz w:val="16"/>
@@ -3002,23 +4322,47 @@
           <w:sz w:val="16"/>
           <w:szCs w:val="16"/>
         </w:rPr>
-        <w:t>min basic version</w:t>
-      </w:r>
-    </w:p>
-    <w:p>
-      <w:pPr>
-        <w:spacing w:after="0" w:line="240" w:lineRule="auto"/>
-        <w:rPr>
-          <w:sz w:val="16"/>
-          <w:szCs w:val="16"/>
-        </w:rPr>
-      </w:pPr>
-      <w:r>
-        <w:rPr>
-          <w:sz w:val="16"/>
-          <w:szCs w:val="16"/>
-        </w:rPr>
-        <w:t xml:space="preserve">        set_save:    settings_</w:t>
+        <w:t>min</w:t>
+      </w:r>
+      <w:proofErr w:type="spellEnd"/>
+      <w:r>
+        <w:rPr>
+          <w:sz w:val="16"/>
+          <w:szCs w:val="16"/>
+        </w:rPr>
+        <w:t xml:space="preserve"> basic version</w:t>
+      </w:r>
+    </w:p>
+    <w:p>
+      <w:pPr>
+        <w:spacing w:after="0" w:line="240" w:lineRule="auto"/>
+        <w:rPr>
+          <w:sz w:val="16"/>
+          <w:szCs w:val="16"/>
+        </w:rPr>
+      </w:pPr>
+      <w:r>
+        <w:rPr>
+          <w:sz w:val="16"/>
+          <w:szCs w:val="16"/>
+        </w:rPr>
+        <w:t xml:space="preserve">        </w:t>
+      </w:r>
+      <w:proofErr w:type="spellStart"/>
+      <w:r>
+        <w:rPr>
+          <w:sz w:val="16"/>
+          <w:szCs w:val="16"/>
+        </w:rPr>
+        <w:t>set_save</w:t>
+      </w:r>
+      <w:proofErr w:type="spellEnd"/>
+      <w:r>
+        <w:rPr>
+          <w:sz w:val="16"/>
+          <w:szCs w:val="16"/>
+        </w:rPr>
+        <w:t>:    settings_</w:t>
       </w:r>
       <w:r>
         <w:rPr>
@@ -3080,7 +4424,23 @@
           <w:sz w:val="16"/>
           <w:szCs w:val="16"/>
         </w:rPr>
-        <w:t xml:space="preserve">        last_value:  </w:t>
+        <w:t xml:space="preserve">        </w:t>
+      </w:r>
+      <w:proofErr w:type="spellStart"/>
+      <w:r>
+        <w:rPr>
+          <w:sz w:val="16"/>
+          <w:szCs w:val="16"/>
+        </w:rPr>
+        <w:t>last_value</w:t>
+      </w:r>
+      <w:proofErr w:type="spellEnd"/>
+      <w:r>
+        <w:rPr>
+          <w:sz w:val="16"/>
+          <w:szCs w:val="16"/>
+        </w:rPr>
+        <w:t xml:space="preserve">:  </w:t>
       </w:r>
       <w:r>
         <w:rPr>
@@ -3186,6 +4546,7 @@
         </w:rPr>
         <w:t xml:space="preserve"> </w:t>
       </w:r>
+      <w:proofErr w:type="spellStart"/>
       <w:r>
         <w:rPr>
           <w:sz w:val="16"/>
@@ -3198,23 +4559,47 @@
           <w:sz w:val="16"/>
           <w:szCs w:val="16"/>
         </w:rPr>
-        <w:t>min with box as mask and basic outputs</w:t>
-      </w:r>
-    </w:p>
-    <w:p>
-      <w:pPr>
-        <w:spacing w:after="0" w:line="240" w:lineRule="auto"/>
-        <w:rPr>
-          <w:sz w:val="16"/>
-          <w:szCs w:val="16"/>
-        </w:rPr>
-      </w:pPr>
-      <w:r>
-        <w:rPr>
-          <w:sz w:val="16"/>
-          <w:szCs w:val="16"/>
-        </w:rPr>
-        <w:t xml:space="preserve">        set_save:    settings_</w:t>
+        <w:t>min</w:t>
+      </w:r>
+      <w:proofErr w:type="spellEnd"/>
+      <w:r>
+        <w:rPr>
+          <w:sz w:val="16"/>
+          <w:szCs w:val="16"/>
+        </w:rPr>
+        <w:t xml:space="preserve"> with box as mask and basic outputs</w:t>
+      </w:r>
+    </w:p>
+    <w:p>
+      <w:pPr>
+        <w:spacing w:after="0" w:line="240" w:lineRule="auto"/>
+        <w:rPr>
+          <w:sz w:val="16"/>
+          <w:szCs w:val="16"/>
+        </w:rPr>
+      </w:pPr>
+      <w:r>
+        <w:rPr>
+          <w:sz w:val="16"/>
+          <w:szCs w:val="16"/>
+        </w:rPr>
+        <w:t xml:space="preserve">        </w:t>
+      </w:r>
+      <w:proofErr w:type="spellStart"/>
+      <w:r>
+        <w:rPr>
+          <w:sz w:val="16"/>
+          <w:szCs w:val="16"/>
+        </w:rPr>
+        <w:t>set_save</w:t>
+      </w:r>
+      <w:proofErr w:type="spellEnd"/>
+      <w:r>
+        <w:rPr>
+          <w:sz w:val="16"/>
+          <w:szCs w:val="16"/>
+        </w:rPr>
+        <w:t>:    settings_</w:t>
       </w:r>
       <w:r>
         <w:rPr>
@@ -3258,39 +4643,103 @@
           <w:sz w:val="16"/>
           <w:szCs w:val="16"/>
         </w:rPr>
-        <w:t xml:space="preserve">        changes:     MaskMap = 14 12 0.5 5.0 52.0</w:t>
-      </w:r>
-    </w:p>
-    <w:p>
-      <w:pPr>
-        <w:spacing w:after="0" w:line="240" w:lineRule="auto"/>
-        <w:rPr>
-          <w:sz w:val="16"/>
-          <w:szCs w:val="16"/>
-        </w:rPr>
-      </w:pPr>
-      <w:r>
-        <w:rPr>
-          <w:sz w:val="16"/>
-          <w:szCs w:val="16"/>
-        </w:rPr>
-        <w:t xml:space="preserve">        adds:        OUT_TSS_Daily = discharge; OUT_MAP_Daily = discharge</w:t>
-      </w:r>
-    </w:p>
-    <w:p>
-      <w:pPr>
-        <w:spacing w:after="0" w:line="240" w:lineRule="auto"/>
-        <w:rPr>
-          <w:sz w:val="16"/>
-          <w:szCs w:val="16"/>
-        </w:rPr>
-      </w:pPr>
-      <w:r>
-        <w:rPr>
-          <w:sz w:val="16"/>
-          <w:szCs w:val="16"/>
-        </w:rPr>
-        <w:t xml:space="preserve">        last_value:  </w:t>
+        <w:t xml:space="preserve">        changes:     </w:t>
+      </w:r>
+      <w:proofErr w:type="spellStart"/>
+      <w:r>
+        <w:rPr>
+          <w:sz w:val="16"/>
+          <w:szCs w:val="16"/>
+        </w:rPr>
+        <w:t>MaskMap</w:t>
+      </w:r>
+      <w:proofErr w:type="spellEnd"/>
+      <w:r>
+        <w:rPr>
+          <w:sz w:val="16"/>
+          <w:szCs w:val="16"/>
+        </w:rPr>
+        <w:t xml:space="preserve"> = 14 12 0.5 5.0 52.0</w:t>
+      </w:r>
+    </w:p>
+    <w:p>
+      <w:pPr>
+        <w:spacing w:after="0" w:line="240" w:lineRule="auto"/>
+        <w:rPr>
+          <w:sz w:val="16"/>
+          <w:szCs w:val="16"/>
+        </w:rPr>
+      </w:pPr>
+      <w:r>
+        <w:rPr>
+          <w:sz w:val="16"/>
+          <w:szCs w:val="16"/>
+        </w:rPr>
+        <w:t xml:space="preserve">        adds:        </w:t>
+      </w:r>
+      <w:proofErr w:type="spellStart"/>
+      <w:r>
+        <w:rPr>
+          <w:sz w:val="16"/>
+          <w:szCs w:val="16"/>
+        </w:rPr>
+        <w:t>OUT_TSS_Daily</w:t>
+      </w:r>
+      <w:proofErr w:type="spellEnd"/>
+      <w:r>
+        <w:rPr>
+          <w:sz w:val="16"/>
+          <w:szCs w:val="16"/>
+        </w:rPr>
+        <w:t xml:space="preserve"> = discharge; </w:t>
+      </w:r>
+      <w:proofErr w:type="spellStart"/>
+      <w:r>
+        <w:rPr>
+          <w:sz w:val="16"/>
+          <w:szCs w:val="16"/>
+        </w:rPr>
+        <w:t>OUT_MAP_Daily</w:t>
+      </w:r>
+      <w:proofErr w:type="spellEnd"/>
+      <w:r>
+        <w:rPr>
+          <w:sz w:val="16"/>
+          <w:szCs w:val="16"/>
+        </w:rPr>
+        <w:t xml:space="preserve"> = discharge</w:t>
+      </w:r>
+    </w:p>
+    <w:p>
+      <w:pPr>
+        <w:spacing w:after="0" w:line="240" w:lineRule="auto"/>
+        <w:rPr>
+          <w:sz w:val="16"/>
+          <w:szCs w:val="16"/>
+        </w:rPr>
+      </w:pPr>
+      <w:r>
+        <w:rPr>
+          <w:sz w:val="16"/>
+          <w:szCs w:val="16"/>
+        </w:rPr>
+        <w:t xml:space="preserve">        </w:t>
+      </w:r>
+      <w:proofErr w:type="spellStart"/>
+      <w:r>
+        <w:rPr>
+          <w:sz w:val="16"/>
+          <w:szCs w:val="16"/>
+        </w:rPr>
+        <w:t>last_value</w:t>
+      </w:r>
+      <w:proofErr w:type="spellEnd"/>
+      <w:r>
+        <w:rPr>
+          <w:sz w:val="16"/>
+          <w:szCs w:val="16"/>
+        </w:rPr>
+        <w:t xml:space="preserve">:  </w:t>
       </w:r>
       <w:r>
         <w:rPr>
@@ -3384,13 +4833,47 @@
         </w:rPr>
         <w:t xml:space="preserve">Add </w:t>
       </w:r>
-      <w:r>
-        <w:rPr>
-          <w:sz w:val="16"/>
-          <w:szCs w:val="16"/>
-        </w:rPr>
-        <w:t>runtest: XXXX_XXmin  True below the existing runtest</w:t>
-      </w:r>
+      <w:proofErr w:type="spellStart"/>
+      <w:r>
+        <w:rPr>
+          <w:sz w:val="16"/>
+          <w:szCs w:val="16"/>
+        </w:rPr>
+        <w:t>runtest</w:t>
+      </w:r>
+      <w:proofErr w:type="spellEnd"/>
+      <w:r>
+        <w:rPr>
+          <w:sz w:val="16"/>
+          <w:szCs w:val="16"/>
+        </w:rPr>
+        <w:t xml:space="preserve">: </w:t>
+      </w:r>
+      <w:proofErr w:type="spellStart"/>
+      <w:r>
+        <w:rPr>
+          <w:sz w:val="16"/>
+          <w:szCs w:val="16"/>
+        </w:rPr>
+        <w:t>XXXX_XXmin</w:t>
+      </w:r>
+      <w:proofErr w:type="spellEnd"/>
+      <w:r>
+        <w:rPr>
+          <w:sz w:val="16"/>
+          <w:szCs w:val="16"/>
+        </w:rPr>
+        <w:t xml:space="preserve">  True below the existing </w:t>
+      </w:r>
+      <w:proofErr w:type="spellStart"/>
+      <w:r>
+        <w:rPr>
+          <w:sz w:val="16"/>
+          <w:szCs w:val="16"/>
+        </w:rPr>
+        <w:t>runtest</w:t>
+      </w:r>
+      <w:proofErr w:type="spellEnd"/>
     </w:p>
     <w:p>
       <w:pPr>
@@ -3446,9 +4929,19 @@
       <w:pPr>
         <w:pStyle w:val="Heading1"/>
       </w:pPr>
-      <w:r>
-        <w:t>Settingsfile for CWatM</w:t>
-      </w:r>
+      <w:proofErr w:type="spellStart"/>
+      <w:r>
+        <w:t>Settingsfile</w:t>
+      </w:r>
+      <w:proofErr w:type="spellEnd"/>
+      <w:r>
+        <w:t xml:space="preserve"> for </w:t>
+      </w:r>
+      <w:proofErr w:type="spellStart"/>
+      <w:r>
+        <w:t>CWatM</w:t>
+      </w:r>
+      <w:proofErr w:type="spellEnd"/>
     </w:p>
     <w:p>
       <w:r>
@@ -3463,11 +4956,24 @@
       <w:r>
         <w:t xml:space="preserve"> for </w:t>
       </w:r>
+      <w:proofErr w:type="spellStart"/>
       <w:r>
         <w:t>settings</w:t>
       </w:r>
       <w:r>
-        <w:t>file for CWatM can be</w:t>
+        <w:t>file</w:t>
+      </w:r>
+      <w:proofErr w:type="spellEnd"/>
+      <w:r>
+        <w:t xml:space="preserve"> for </w:t>
+      </w:r>
+      <w:proofErr w:type="spellStart"/>
+      <w:r>
+        <w:t>CWatM</w:t>
+      </w:r>
+      <w:proofErr w:type="spellEnd"/>
+      <w:r>
+        <w:t xml:space="preserve"> can be</w:t>
       </w:r>
       <w:r>
         <w:t xml:space="preserve"> as individual as needed for specific region, resolutions, options and outputs.</w:t>
@@ -3475,7 +4981,15 @@
     </w:p>
     <w:p>
       <w:r>
-        <w:t>Only the file path sections should contain these keys (key values are changed in the settings file for pytest)</w:t>
+        <w:t xml:space="preserve">Only the file path sections should contain these keys (key values are changed in the settings file for </w:t>
+      </w:r>
+      <w:proofErr w:type="spellStart"/>
+      <w:r>
+        <w:t>pytest</w:t>
+      </w:r>
+      <w:proofErr w:type="spellEnd"/>
+      <w:r>
+        <w:t>)</w:t>
       </w:r>
     </w:p>
     <w:p>
@@ -3534,108 +5048,333 @@
           <w:szCs w:val="20"/>
         </w:rPr>
       </w:pPr>
-      <w:r>
-        <w:rPr>
-          <w:sz w:val="20"/>
-          <w:szCs w:val="20"/>
-        </w:rPr>
-        <w:t>PathSystem = P:/</w:t>
-      </w:r>
-    </w:p>
-    <w:p>
-      <w:pPr>
-        <w:spacing w:after="0" w:line="240" w:lineRule="auto"/>
-        <w:rPr>
-          <w:sz w:val="20"/>
-          <w:szCs w:val="20"/>
-        </w:rPr>
-      </w:pPr>
-      <w:r>
-        <w:rPr>
-          <w:sz w:val="20"/>
-          <w:szCs w:val="20"/>
-        </w:rPr>
-        <w:t>PathRoot = $(PathSystem)</w:t>
-      </w:r>
-    </w:p>
-    <w:p>
-      <w:pPr>
-        <w:spacing w:after="0" w:line="240" w:lineRule="auto"/>
-        <w:rPr>
-          <w:sz w:val="20"/>
-          <w:szCs w:val="20"/>
-        </w:rPr>
-      </w:pPr>
-      <w:r>
-        <w:rPr>
-          <w:sz w:val="20"/>
-          <w:szCs w:val="20"/>
-        </w:rPr>
-        <w:t>PathOut = $(PathRoot)/output/</w:t>
-      </w:r>
-    </w:p>
-    <w:p>
-      <w:pPr>
-        <w:spacing w:after="0" w:line="240" w:lineRule="auto"/>
-        <w:rPr>
-          <w:sz w:val="20"/>
-          <w:szCs w:val="20"/>
-        </w:rPr>
-      </w:pPr>
-      <w:r>
-        <w:rPr>
-          <w:sz w:val="20"/>
-          <w:szCs w:val="20"/>
-        </w:rPr>
-        <w:t>PathInit = $(PathRoot)/init/</w:t>
-      </w:r>
-    </w:p>
-    <w:p>
-      <w:pPr>
-        <w:spacing w:after="0" w:line="240" w:lineRule="auto"/>
-        <w:rPr>
-          <w:sz w:val="20"/>
-          <w:szCs w:val="20"/>
-        </w:rPr>
-      </w:pPr>
-      <w:r>
-        <w:rPr>
-          <w:sz w:val="20"/>
-          <w:szCs w:val="20"/>
-        </w:rPr>
-        <w:t>PathMaps = $(PathSystem)/watmodel/CWATM/cwatm_input</w:t>
-      </w:r>
-    </w:p>
-    <w:p>
-      <w:pPr>
-        <w:spacing w:after="0" w:line="240" w:lineRule="auto"/>
-        <w:rPr>
-          <w:sz w:val="20"/>
-          <w:szCs w:val="20"/>
-        </w:rPr>
-      </w:pPr>
-      <w:r>
-        <w:rPr>
-          <w:sz w:val="20"/>
-          <w:szCs w:val="20"/>
-        </w:rPr>
-        <w:t>PathWaterdemand = $(PathMaps)/landsurface/waterDemand</w:t>
-      </w:r>
-    </w:p>
-    <w:p>
-      <w:pPr>
-        <w:spacing w:after="0" w:line="240" w:lineRule="auto"/>
-        <w:rPr>
-          <w:sz w:val="20"/>
-          <w:szCs w:val="20"/>
-        </w:rPr>
-      </w:pPr>
-      <w:r>
-        <w:rPr>
-          <w:sz w:val="20"/>
-          <w:szCs w:val="20"/>
-        </w:rPr>
-        <w:t>PathMeteo = $(PathSystem)</w:t>
+      <w:proofErr w:type="spellStart"/>
+      <w:r>
+        <w:rPr>
+          <w:sz w:val="20"/>
+          <w:szCs w:val="20"/>
+        </w:rPr>
+        <w:t>PathSystem</w:t>
+      </w:r>
+      <w:proofErr w:type="spellEnd"/>
+      <w:r>
+        <w:rPr>
+          <w:sz w:val="20"/>
+          <w:szCs w:val="20"/>
+        </w:rPr>
+        <w:t xml:space="preserve"> = P:/</w:t>
+      </w:r>
+    </w:p>
+    <w:p>
+      <w:pPr>
+        <w:spacing w:after="0" w:line="240" w:lineRule="auto"/>
+        <w:rPr>
+          <w:sz w:val="20"/>
+          <w:szCs w:val="20"/>
+        </w:rPr>
+      </w:pPr>
+      <w:proofErr w:type="spellStart"/>
+      <w:r>
+        <w:rPr>
+          <w:sz w:val="20"/>
+          <w:szCs w:val="20"/>
+        </w:rPr>
+        <w:t>PathRoot</w:t>
+      </w:r>
+      <w:proofErr w:type="spellEnd"/>
+      <w:r>
+        <w:rPr>
+          <w:sz w:val="20"/>
+          <w:szCs w:val="20"/>
+        </w:rPr>
+        <w:t xml:space="preserve"> = $(</w:t>
+      </w:r>
+      <w:proofErr w:type="spellStart"/>
+      <w:r>
+        <w:rPr>
+          <w:sz w:val="20"/>
+          <w:szCs w:val="20"/>
+        </w:rPr>
+        <w:t>PathSystem</w:t>
+      </w:r>
+      <w:proofErr w:type="spellEnd"/>
+      <w:r>
+        <w:rPr>
+          <w:sz w:val="20"/>
+          <w:szCs w:val="20"/>
+        </w:rPr>
+        <w:t>)</w:t>
+      </w:r>
+    </w:p>
+    <w:p>
+      <w:pPr>
+        <w:spacing w:after="0" w:line="240" w:lineRule="auto"/>
+        <w:rPr>
+          <w:sz w:val="20"/>
+          <w:szCs w:val="20"/>
+        </w:rPr>
+      </w:pPr>
+      <w:proofErr w:type="spellStart"/>
+      <w:r>
+        <w:rPr>
+          <w:sz w:val="20"/>
+          <w:szCs w:val="20"/>
+        </w:rPr>
+        <w:t>PathOut</w:t>
+      </w:r>
+      <w:proofErr w:type="spellEnd"/>
+      <w:r>
+        <w:rPr>
+          <w:sz w:val="20"/>
+          <w:szCs w:val="20"/>
+        </w:rPr>
+        <w:t xml:space="preserve"> = $(</w:t>
+      </w:r>
+      <w:proofErr w:type="spellStart"/>
+      <w:r>
+        <w:rPr>
+          <w:sz w:val="20"/>
+          <w:szCs w:val="20"/>
+        </w:rPr>
+        <w:t>PathRoot</w:t>
+      </w:r>
+      <w:proofErr w:type="spellEnd"/>
+      <w:r>
+        <w:rPr>
+          <w:sz w:val="20"/>
+          <w:szCs w:val="20"/>
+        </w:rPr>
+        <w:t>)/output/</w:t>
+      </w:r>
+    </w:p>
+    <w:p>
+      <w:pPr>
+        <w:spacing w:after="0" w:line="240" w:lineRule="auto"/>
+        <w:rPr>
+          <w:sz w:val="20"/>
+          <w:szCs w:val="20"/>
+        </w:rPr>
+      </w:pPr>
+      <w:proofErr w:type="spellStart"/>
+      <w:r>
+        <w:rPr>
+          <w:sz w:val="20"/>
+          <w:szCs w:val="20"/>
+        </w:rPr>
+        <w:t>PathInit</w:t>
+      </w:r>
+      <w:proofErr w:type="spellEnd"/>
+      <w:r>
+        <w:rPr>
+          <w:sz w:val="20"/>
+          <w:szCs w:val="20"/>
+        </w:rPr>
+        <w:t xml:space="preserve"> = $(</w:t>
+      </w:r>
+      <w:proofErr w:type="spellStart"/>
+      <w:r>
+        <w:rPr>
+          <w:sz w:val="20"/>
+          <w:szCs w:val="20"/>
+        </w:rPr>
+        <w:t>PathRoot</w:t>
+      </w:r>
+      <w:proofErr w:type="spellEnd"/>
+      <w:r>
+        <w:rPr>
+          <w:sz w:val="20"/>
+          <w:szCs w:val="20"/>
+        </w:rPr>
+        <w:t>)/</w:t>
+      </w:r>
+      <w:proofErr w:type="spellStart"/>
+      <w:r>
+        <w:rPr>
+          <w:sz w:val="20"/>
+          <w:szCs w:val="20"/>
+        </w:rPr>
+        <w:t>init</w:t>
+      </w:r>
+      <w:proofErr w:type="spellEnd"/>
+      <w:r>
+        <w:rPr>
+          <w:sz w:val="20"/>
+          <w:szCs w:val="20"/>
+        </w:rPr>
+        <w:t>/</w:t>
+      </w:r>
+    </w:p>
+    <w:p>
+      <w:pPr>
+        <w:spacing w:after="0" w:line="240" w:lineRule="auto"/>
+        <w:rPr>
+          <w:sz w:val="20"/>
+          <w:szCs w:val="20"/>
+        </w:rPr>
+      </w:pPr>
+      <w:proofErr w:type="spellStart"/>
+      <w:r>
+        <w:rPr>
+          <w:sz w:val="20"/>
+          <w:szCs w:val="20"/>
+        </w:rPr>
+        <w:t>PathMaps</w:t>
+      </w:r>
+      <w:proofErr w:type="spellEnd"/>
+      <w:r>
+        <w:rPr>
+          <w:sz w:val="20"/>
+          <w:szCs w:val="20"/>
+        </w:rPr>
+        <w:t xml:space="preserve"> = $(</w:t>
+      </w:r>
+      <w:proofErr w:type="spellStart"/>
+      <w:r>
+        <w:rPr>
+          <w:sz w:val="20"/>
+          <w:szCs w:val="20"/>
+        </w:rPr>
+        <w:t>PathSystem</w:t>
+      </w:r>
+      <w:proofErr w:type="spellEnd"/>
+      <w:r>
+        <w:rPr>
+          <w:sz w:val="20"/>
+          <w:szCs w:val="20"/>
+        </w:rPr>
+        <w:t>)/</w:t>
+      </w:r>
+      <w:proofErr w:type="spellStart"/>
+      <w:r>
+        <w:rPr>
+          <w:sz w:val="20"/>
+          <w:szCs w:val="20"/>
+        </w:rPr>
+        <w:t>watmodel</w:t>
+      </w:r>
+      <w:proofErr w:type="spellEnd"/>
+      <w:r>
+        <w:rPr>
+          <w:sz w:val="20"/>
+          <w:szCs w:val="20"/>
+        </w:rPr>
+        <w:t>/CWATM/</w:t>
+      </w:r>
+      <w:proofErr w:type="spellStart"/>
+      <w:r>
+        <w:rPr>
+          <w:sz w:val="20"/>
+          <w:szCs w:val="20"/>
+        </w:rPr>
+        <w:t>cwatm_input</w:t>
+      </w:r>
+      <w:proofErr w:type="spellEnd"/>
+    </w:p>
+    <w:p>
+      <w:pPr>
+        <w:spacing w:after="0" w:line="240" w:lineRule="auto"/>
+        <w:rPr>
+          <w:sz w:val="20"/>
+          <w:szCs w:val="20"/>
+        </w:rPr>
+      </w:pPr>
+      <w:proofErr w:type="spellStart"/>
+      <w:r>
+        <w:rPr>
+          <w:sz w:val="20"/>
+          <w:szCs w:val="20"/>
+        </w:rPr>
+        <w:t>PathWaterdemand</w:t>
+      </w:r>
+      <w:proofErr w:type="spellEnd"/>
+      <w:r>
+        <w:rPr>
+          <w:sz w:val="20"/>
+          <w:szCs w:val="20"/>
+        </w:rPr>
+        <w:t xml:space="preserve"> = $(</w:t>
+      </w:r>
+      <w:proofErr w:type="spellStart"/>
+      <w:r>
+        <w:rPr>
+          <w:sz w:val="20"/>
+          <w:szCs w:val="20"/>
+        </w:rPr>
+        <w:t>PathMaps</w:t>
+      </w:r>
+      <w:proofErr w:type="spellEnd"/>
+      <w:r>
+        <w:rPr>
+          <w:sz w:val="20"/>
+          <w:szCs w:val="20"/>
+        </w:rPr>
+        <w:t>)/</w:t>
+      </w:r>
+      <w:proofErr w:type="spellStart"/>
+      <w:r>
+        <w:rPr>
+          <w:sz w:val="20"/>
+          <w:szCs w:val="20"/>
+        </w:rPr>
+        <w:t>landsurface</w:t>
+      </w:r>
+      <w:proofErr w:type="spellEnd"/>
+      <w:r>
+        <w:rPr>
+          <w:sz w:val="20"/>
+          <w:szCs w:val="20"/>
+        </w:rPr>
+        <w:t>/</w:t>
+      </w:r>
+      <w:proofErr w:type="spellStart"/>
+      <w:r>
+        <w:rPr>
+          <w:sz w:val="20"/>
+          <w:szCs w:val="20"/>
+        </w:rPr>
+        <w:t>waterDemand</w:t>
+      </w:r>
+      <w:proofErr w:type="spellEnd"/>
+    </w:p>
+    <w:p>
+      <w:pPr>
+        <w:spacing w:after="0" w:line="240" w:lineRule="auto"/>
+        <w:rPr>
+          <w:sz w:val="20"/>
+          <w:szCs w:val="20"/>
+        </w:rPr>
+      </w:pPr>
+      <w:proofErr w:type="spellStart"/>
+      <w:r>
+        <w:rPr>
+          <w:sz w:val="20"/>
+          <w:szCs w:val="20"/>
+        </w:rPr>
+        <w:t>PathMeteo</w:t>
+      </w:r>
+      <w:proofErr w:type="spellEnd"/>
+      <w:r>
+        <w:rPr>
+          <w:sz w:val="20"/>
+          <w:szCs w:val="20"/>
+        </w:rPr>
+        <w:t xml:space="preserve"> = $(</w:t>
+      </w:r>
+      <w:proofErr w:type="spellStart"/>
+      <w:r>
+        <w:rPr>
+          <w:sz w:val="20"/>
+          <w:szCs w:val="20"/>
+        </w:rPr>
+        <w:t>PathSystem</w:t>
+      </w:r>
+      <w:proofErr w:type="spellEnd"/>
+      <w:r>
+        <w:rPr>
+          <w:sz w:val="20"/>
+          <w:szCs w:val="20"/>
+        </w:rPr>
+        <w:t>)</w:t>
       </w:r>
     </w:p>
     <w:p>
@@ -3681,8 +5420,13 @@
         <w:t>test_cwatm3.py</w:t>
       </w:r>
       <w:r>
-        <w:t xml:space="preserve"> in Pycharm</w:t>
-      </w:r>
+        <w:t xml:space="preserve"> in </w:t>
+      </w:r>
+      <w:proofErr w:type="spellStart"/>
+      <w:r>
+        <w:t>Pycharm</w:t>
+      </w:r>
+      <w:proofErr w:type="spellEnd"/>
     </w:p>
     <w:p>
       <w:pPr>
@@ -3705,8 +5449,13 @@
         </w:numPr>
       </w:pPr>
       <w:r>
-        <w:t>Look for templates Python test / pytest</w:t>
-      </w:r>
+        <w:t xml:space="preserve">Look for templates Python test / </w:t>
+      </w:r>
+      <w:proofErr w:type="spellStart"/>
+      <w:r>
+        <w:t>pytest</w:t>
+      </w:r>
+      <w:proofErr w:type="spellEnd"/>
     </w:p>
     <w:p>
       <w:r>
@@ -3826,7 +5575,23 @@
           <w:sz w:val="20"/>
           <w:szCs w:val="20"/>
         </w:rPr>
-        <w:t>--html=report1.html --settingsfile=test_py_cwatm2.txt --cwatm=C:/work/CWATM/run_cwatm.py</w:t>
+        <w:t>--html=report1.html --settingsfile=test_py_cwatm2.txt --</w:t>
+      </w:r>
+      <w:proofErr w:type="spellStart"/>
+      <w:r>
+        <w:rPr>
+          <w:sz w:val="20"/>
+          <w:szCs w:val="20"/>
+        </w:rPr>
+        <w:t>cwatm</w:t>
+      </w:r>
+      <w:proofErr w:type="spellEnd"/>
+      <w:r>
+        <w:rPr>
+          <w:sz w:val="20"/>
+          <w:szCs w:val="20"/>
+        </w:rPr>
+        <w:t>=C:/work/CWATM/run_cwatm.py</w:t>
       </w:r>
     </w:p>
     <w:p>
@@ -3850,7 +5615,15 @@
         </w:numPr>
       </w:pPr>
       <w:r>
-        <w:t>Run pytest in test_cwatm3.py (right corner)</w:t>
+        <w:t xml:space="preserve">Run </w:t>
+      </w:r>
+      <w:proofErr w:type="spellStart"/>
+      <w:r>
+        <w:t>pytest</w:t>
+      </w:r>
+      <w:proofErr w:type="spellEnd"/>
+      <w:r>
+        <w:t xml:space="preserve"> in test_cwatm3.py (right corner)</w:t>
       </w:r>
     </w:p>
     <w:p>

</xml_diff>

<commit_message>
Crop specific - library panda,xlrd, openpyxl loaded with importlib only if includeCrops = True Groundwater - library flopy, xmipy loaded with importlib only if modflow_coupling = True - modflow_coupling = True  back to OPTIONs - include verbose in Groundwater_Modflow to make run not so noisy
General:
- new layout for documentation
- output during run goes in same line
</commit_message>
<xml_diff>
--- a/pytesting/Pytest with CWATM.docx
+++ b/pytesting/Pytest with CWATM.docx
@@ -11,7 +11,6 @@
           <w:szCs w:val="32"/>
         </w:rPr>
       </w:pPr>
-      <w:proofErr w:type="spellStart"/>
       <w:r>
         <w:rPr>
           <w:b/>
@@ -19,41 +18,198 @@
           <w:sz w:val="32"/>
           <w:szCs w:val="32"/>
         </w:rPr>
-        <w:t>Pytest</w:t>
-      </w:r>
-      <w:proofErr w:type="spellEnd"/>
+        <w:t>Pytest with CWATM</w:t>
+      </w:r>
+    </w:p>
+    <w:p>
+      <w:pPr>
+        <w:pStyle w:val="Heading1"/>
+      </w:pPr>
+      <w:r>
+        <w:t>Purpose</w:t>
+      </w:r>
+    </w:p>
+    <w:p>
+      <w:r>
+        <w:t>Testing different settings files for different resolution, different basins and different input and output options in order to make sure that CWatM is properly running after each change</w:t>
+      </w:r>
+      <w:r>
+        <w:t>.</w:t>
+      </w:r>
+    </w:p>
+    <w:p>
+      <w:pPr>
+        <w:spacing w:after="0"/>
+      </w:pPr>
+      <w:r>
+        <w:t>Folder: pytesting</w:t>
+      </w:r>
+    </w:p>
+    <w:p>
+      <w:pPr>
+        <w:spacing w:after="0"/>
+      </w:pPr>
+      <w:r>
+        <w:t xml:space="preserve">Program: </w:t>
+      </w:r>
+      <w:r>
+        <w:t>test_cwatm3.py</w:t>
+      </w:r>
+    </w:p>
+    <w:p>
+      <w:pPr>
+        <w:spacing w:after="0"/>
+      </w:pPr>
+      <w:r>
+        <w:t>Requirement: libraries pytest and pytest-</w:t>
+      </w:r>
+      <w:r>
+        <w:t>html</w:t>
+      </w:r>
+    </w:p>
+    <w:p>
+      <w:pPr>
+        <w:spacing w:line="240" w:lineRule="auto"/>
+        <w:ind w:left="794" w:hanging="794"/>
+      </w:pPr>
+      <w:r>
+        <w:t xml:space="preserve">Optional: </w:t>
+      </w:r>
+      <w:r>
+        <w:t>pip install pytest-codecov</w:t>
+      </w:r>
+    </w:p>
+    <w:p>
+      <w:pPr>
+        <w:spacing w:after="0" w:line="240" w:lineRule="auto"/>
+        <w:ind w:left="794" w:hanging="794"/>
+      </w:pPr>
+      <w:r>
+        <w:t>Execute:</w:t>
+      </w:r>
+    </w:p>
+    <w:p>
+      <w:pPr>
+        <w:spacing w:after="0" w:line="240" w:lineRule="auto"/>
+        <w:ind w:left="794" w:hanging="794"/>
+      </w:pPr>
+      <w:r>
+        <w:t xml:space="preserve">pytest </w:t>
+      </w:r>
+      <w:r>
+        <w:t>test_cwatm3.py</w:t>
+      </w:r>
+      <w:r>
+        <w:t xml:space="preserve"> </w:t>
+      </w:r>
+      <w:r>
+        <w:t>--html=C:/work/CWATM/report1.html</w:t>
+      </w:r>
+      <w:r>
+        <w:br/>
+      </w:r>
+      <w:r>
+        <w:t>--settingsfile=test_py_cwatm2.txt  --cwatm=C:/work/CWATM/run_cwatm.py</w:t>
+      </w:r>
+    </w:p>
+    <w:p>
+      <w:pPr>
+        <w:spacing w:after="0"/>
+        <w:rPr>
+          <w:sz w:val="20"/>
+          <w:szCs w:val="20"/>
+        </w:rPr>
+      </w:pPr>
+      <w:r>
+        <w:rPr>
+          <w:sz w:val="20"/>
+          <w:szCs w:val="20"/>
+        </w:rPr>
+        <w:t>Where:</w:t>
+      </w:r>
+    </w:p>
+    <w:p>
+      <w:pPr>
+        <w:spacing w:after="0"/>
+        <w:rPr>
+          <w:sz w:val="20"/>
+          <w:szCs w:val="20"/>
+        </w:rPr>
+      </w:pPr>
+      <w:r>
+        <w:rPr>
+          <w:sz w:val="20"/>
+          <w:szCs w:val="20"/>
+        </w:rPr>
+        <w:t>--html=C:/work/CWATM/report1.html: results of test are written into this HTML file</w:t>
+      </w:r>
+    </w:p>
+    <w:p>
+      <w:pPr>
+        <w:spacing w:after="0"/>
+        <w:rPr>
+          <w:sz w:val="20"/>
+          <w:szCs w:val="20"/>
+        </w:rPr>
+      </w:pPr>
+      <w:r>
+        <w:rPr>
+          <w:sz w:val="20"/>
+          <w:szCs w:val="20"/>
+        </w:rPr>
+        <w:t>--settingsfile=test_py_cwatm2.txt: settings file to tell which tests are ex</w:t>
+      </w:r>
+      <w:r>
+        <w:rPr>
+          <w:sz w:val="20"/>
+          <w:szCs w:val="20"/>
+        </w:rPr>
+        <w:t>e</w:t>
+      </w:r>
+      <w:r>
+        <w:rPr>
+          <w:sz w:val="20"/>
+          <w:szCs w:val="20"/>
+        </w:rPr>
+        <w:t>cuted</w:t>
+      </w:r>
+    </w:p>
+    <w:p>
+      <w:pPr>
+        <w:spacing w:after="0"/>
+        <w:rPr>
+          <w:sz w:val="20"/>
+          <w:szCs w:val="20"/>
+        </w:rPr>
+      </w:pPr>
+      <w:r>
+        <w:rPr>
+          <w:sz w:val="20"/>
+          <w:szCs w:val="20"/>
+        </w:rPr>
+        <w:t>--cwatm=C:/work/CWATM/run_cwatm.py: executable of CWatM</w:t>
+      </w:r>
+    </w:p>
+    <w:p/>
+    <w:p>
+      <w:r>
+        <w:t xml:space="preserve">Or in </w:t>
+      </w:r>
       <w:r>
         <w:rPr>
           <w:b/>
           <w:bCs/>
-          <w:sz w:val="32"/>
-          <w:szCs w:val="32"/>
-        </w:rPr>
-        <w:t xml:space="preserve"> with CWATM</w:t>
-      </w:r>
-    </w:p>
+        </w:rPr>
+        <w:t>PyCharm</w:t>
+      </w:r>
+    </w:p>
+    <w:p/>
     <w:p>
       <w:pPr>
         <w:pStyle w:val="Heading1"/>
       </w:pPr>
       <w:r>
-        <w:t>Purpose</w:t>
-      </w:r>
-    </w:p>
-    <w:p>
-      <w:r>
-        <w:t xml:space="preserve">Testing different settings files for different resolution, different basins and different input and output options in order to make sure that </w:t>
-      </w:r>
-      <w:proofErr w:type="spellStart"/>
-      <w:r>
-        <w:t>CWatM</w:t>
-      </w:r>
-      <w:proofErr w:type="spellEnd"/>
-      <w:r>
-        <w:t xml:space="preserve"> is properly running after each change</w:t>
-      </w:r>
-      <w:r>
-        <w:t>.</w:t>
+        <w:t>Files and folders:</w:t>
       </w:r>
     </w:p>
     <w:p>
@@ -61,310 +217,40 @@
         <w:spacing w:after="0"/>
       </w:pPr>
       <w:r>
-        <w:t xml:space="preserve">Folder: </w:t>
-      </w:r>
-      <w:proofErr w:type="spellStart"/>
-      <w:r>
-        <w:t>pytesting</w:t>
-      </w:r>
-      <w:proofErr w:type="spellEnd"/>
+        <w:t>o</w:t>
+      </w:r>
+      <w:r>
+        <w:t>utput:</w:t>
+      </w:r>
+      <w:r>
+        <w:tab/>
+      </w:r>
+      <w:r>
+        <w:tab/>
+      </w:r>
+      <w:r>
+        <w:t>F</w:t>
+      </w:r>
+      <w:r>
+        <w:t>older for CWatM testing results e.g. output/rhine</w:t>
+      </w:r>
     </w:p>
     <w:p>
       <w:pPr>
         <w:spacing w:after="0"/>
       </w:pPr>
       <w:r>
-        <w:t xml:space="preserve">Program: </w:t>
-      </w:r>
-      <w:r>
-        <w:t>test_cwatm3.py</w:t>
-      </w:r>
-    </w:p>
-    <w:p>
-      <w:pPr>
-        <w:spacing w:after="0"/>
-      </w:pPr>
-      <w:r>
-        <w:t xml:space="preserve">Requirement: libraries </w:t>
-      </w:r>
-      <w:proofErr w:type="spellStart"/>
-      <w:r>
-        <w:t>pytest</w:t>
-      </w:r>
-      <w:proofErr w:type="spellEnd"/>
-      <w:r>
-        <w:t xml:space="preserve"> and </w:t>
-      </w:r>
-      <w:proofErr w:type="spellStart"/>
-      <w:r>
-        <w:t>pytest</w:t>
-      </w:r>
-      <w:proofErr w:type="spellEnd"/>
-      <w:r>
-        <w:t>-</w:t>
-      </w:r>
-      <w:r>
-        <w:t>html</w:t>
-      </w:r>
-    </w:p>
-    <w:p>
-      <w:pPr>
-        <w:spacing w:line="240" w:lineRule="auto"/>
-        <w:ind w:left="794" w:hanging="794"/>
-      </w:pPr>
-    </w:p>
-    <w:p>
-      <w:pPr>
-        <w:spacing w:after="0" w:line="240" w:lineRule="auto"/>
-        <w:ind w:left="794" w:hanging="794"/>
-      </w:pPr>
-      <w:r>
-        <w:t>Execute:</w:t>
-      </w:r>
-    </w:p>
-    <w:p>
-      <w:pPr>
-        <w:spacing w:after="0" w:line="240" w:lineRule="auto"/>
-        <w:ind w:left="794" w:hanging="794"/>
-      </w:pPr>
-      <w:proofErr w:type="spellStart"/>
-      <w:r>
-        <w:t>pytest</w:t>
-      </w:r>
-      <w:proofErr w:type="spellEnd"/>
-      <w:r>
-        <w:t xml:space="preserve"> </w:t>
-      </w:r>
-      <w:r>
-        <w:t>test_cwatm3.py</w:t>
-      </w:r>
-      <w:r>
-        <w:t xml:space="preserve"> </w:t>
-      </w:r>
-      <w:r>
-        <w:t>--html=C:/work/CWATM/report1.html</w:t>
-      </w:r>
-      <w:r>
-        <w:br/>
-      </w:r>
-      <w:r>
-        <w:t>--settingsfile=test_py_cwatm2.txt  --</w:t>
-      </w:r>
-      <w:proofErr w:type="spellStart"/>
-      <w:r>
-        <w:t>cwatm</w:t>
-      </w:r>
-      <w:proofErr w:type="spellEnd"/>
-      <w:r>
-        <w:t>=C:/work/CWATM/run_cwatm.py</w:t>
-      </w:r>
-    </w:p>
-    <w:p>
-      <w:pPr>
-        <w:spacing w:after="0"/>
-        <w:rPr>
-          <w:sz w:val="20"/>
-          <w:szCs w:val="20"/>
-        </w:rPr>
-      </w:pPr>
-      <w:r>
-        <w:rPr>
-          <w:sz w:val="20"/>
-          <w:szCs w:val="20"/>
-        </w:rPr>
-        <w:t>Where:</w:t>
-      </w:r>
-    </w:p>
-    <w:p>
-      <w:pPr>
-        <w:spacing w:after="0"/>
-        <w:rPr>
-          <w:sz w:val="20"/>
-          <w:szCs w:val="20"/>
-        </w:rPr>
-      </w:pPr>
-      <w:r>
-        <w:rPr>
-          <w:sz w:val="20"/>
-          <w:szCs w:val="20"/>
-        </w:rPr>
-        <w:t>--html=C:/work/CWATM/report1.html: results of test are written into this HTML file</w:t>
-      </w:r>
-    </w:p>
-    <w:p>
-      <w:pPr>
-        <w:spacing w:after="0"/>
-        <w:rPr>
-          <w:sz w:val="20"/>
-          <w:szCs w:val="20"/>
-        </w:rPr>
-      </w:pPr>
-      <w:r>
-        <w:rPr>
-          <w:sz w:val="20"/>
-          <w:szCs w:val="20"/>
-        </w:rPr>
-        <w:t>--</w:t>
-      </w:r>
-      <w:proofErr w:type="spellStart"/>
-      <w:r>
-        <w:rPr>
-          <w:sz w:val="20"/>
-          <w:szCs w:val="20"/>
-        </w:rPr>
-        <w:t>settingsfile</w:t>
-      </w:r>
-      <w:proofErr w:type="spellEnd"/>
-      <w:r>
-        <w:rPr>
-          <w:sz w:val="20"/>
-          <w:szCs w:val="20"/>
-        </w:rPr>
-        <w:t>=test_py_cwatm2.txt: settings file to tell which tests are ex</w:t>
-      </w:r>
-      <w:r>
-        <w:rPr>
-          <w:sz w:val="20"/>
-          <w:szCs w:val="20"/>
-        </w:rPr>
-        <w:t>e</w:t>
-      </w:r>
-      <w:r>
-        <w:rPr>
-          <w:sz w:val="20"/>
-          <w:szCs w:val="20"/>
-        </w:rPr>
-        <w:t>cuted</w:t>
-      </w:r>
-    </w:p>
-    <w:p>
-      <w:pPr>
-        <w:spacing w:after="0"/>
-        <w:rPr>
-          <w:sz w:val="20"/>
-          <w:szCs w:val="20"/>
-        </w:rPr>
-      </w:pPr>
-      <w:r>
-        <w:rPr>
-          <w:sz w:val="20"/>
-          <w:szCs w:val="20"/>
-        </w:rPr>
-        <w:t>--</w:t>
-      </w:r>
-      <w:proofErr w:type="spellStart"/>
-      <w:r>
-        <w:rPr>
-          <w:sz w:val="20"/>
-          <w:szCs w:val="20"/>
-        </w:rPr>
-        <w:t>cwatm</w:t>
-      </w:r>
-      <w:proofErr w:type="spellEnd"/>
-      <w:r>
-        <w:rPr>
-          <w:sz w:val="20"/>
-          <w:szCs w:val="20"/>
-        </w:rPr>
-        <w:t xml:space="preserve">=C:/work/CWATM/run_cwatm.py: executable of </w:t>
-      </w:r>
-      <w:proofErr w:type="spellStart"/>
-      <w:r>
-        <w:rPr>
-          <w:sz w:val="20"/>
-          <w:szCs w:val="20"/>
-        </w:rPr>
-        <w:t>CWatM</w:t>
-      </w:r>
-      <w:proofErr w:type="spellEnd"/>
-    </w:p>
-    <w:p/>
-    <w:p>
-      <w:r>
-        <w:t xml:space="preserve">Or in </w:t>
-      </w:r>
-      <w:r>
-        <w:rPr>
-          <w:b/>
-          <w:bCs/>
-        </w:rPr>
-        <w:t>PyCharm</w:t>
-      </w:r>
-    </w:p>
-    <w:p/>
-    <w:p>
-      <w:pPr>
-        <w:pStyle w:val="Heading1"/>
-      </w:pPr>
-      <w:r>
-        <w:t>Files and folders:</w:t>
-      </w:r>
-    </w:p>
-    <w:p>
-      <w:pPr>
-        <w:spacing w:after="0"/>
-      </w:pPr>
-      <w:r>
-        <w:t>o</w:t>
-      </w:r>
-      <w:r>
-        <w:t>utput:</w:t>
+        <w:t>i</w:t>
+      </w:r>
+      <w:r>
+        <w:t>nit:</w:t>
       </w:r>
       <w:r>
         <w:tab/>
       </w:r>
       <w:r>
         <w:tab/>
-      </w:r>
-      <w:r>
-        <w:t>F</w:t>
-      </w:r>
-      <w:r>
-        <w:t xml:space="preserve">older for </w:t>
-      </w:r>
-      <w:proofErr w:type="spellStart"/>
-      <w:r>
-        <w:t>CWatM</w:t>
-      </w:r>
-      <w:proofErr w:type="spellEnd"/>
-      <w:r>
-        <w:t xml:space="preserve"> testing results e.g. output/</w:t>
-      </w:r>
-      <w:proofErr w:type="spellStart"/>
-      <w:r>
-        <w:t>rhine</w:t>
-      </w:r>
-      <w:proofErr w:type="spellEnd"/>
-    </w:p>
-    <w:p>
-      <w:pPr>
-        <w:spacing w:after="0"/>
-      </w:pPr>
-      <w:proofErr w:type="spellStart"/>
-      <w:r>
-        <w:t>i</w:t>
-      </w:r>
-      <w:r>
-        <w:t>nit</w:t>
-      </w:r>
-      <w:proofErr w:type="spellEnd"/>
-      <w:r>
-        <w:t>:</w:t>
-      </w:r>
-      <w:r>
-        <w:tab/>
-      </w:r>
-      <w:r>
-        <w:tab/>
-        <w:t xml:space="preserve">Folder for </w:t>
-      </w:r>
-      <w:proofErr w:type="spellStart"/>
-      <w:r>
-        <w:t>CWatM</w:t>
-      </w:r>
-      <w:proofErr w:type="spellEnd"/>
-      <w:r>
-        <w:t xml:space="preserve"> warm-start files</w:t>
+        <w:t>Folder for CWatM warm-start files</w:t>
       </w:r>
     </w:p>
     <w:p>
@@ -482,25 +368,15 @@
         <w:pStyle w:val="Heading1"/>
       </w:pPr>
       <w:r>
-        <w:t xml:space="preserve">Testing </w:t>
-      </w:r>
-      <w:proofErr w:type="spellStart"/>
-      <w:r>
-        <w:t>CW</w:t>
+        <w:t>Testing CW</w:t>
       </w:r>
       <w:r>
         <w:t>atM</w:t>
       </w:r>
-      <w:proofErr w:type="spellEnd"/>
-    </w:p>
-    <w:p>
-      <w:proofErr w:type="spellStart"/>
-      <w:r>
-        <w:t>CWatM</w:t>
-      </w:r>
-      <w:proofErr w:type="spellEnd"/>
-      <w:r>
-        <w:t xml:space="preserve"> can run with different resolution, different basins, different options. Each testing e.g. for the Rhine basin 30 arcmin is using a settings template and varies different options during the test. Examples for tests are given below, but other tests can </w:t>
+    </w:p>
+    <w:p>
+      <w:r>
+        <w:t xml:space="preserve">CWatM can run with different resolution, different basins, different options. Each testing e.g. for the Rhine basin 30 arcmin is using a settings template and varies different options during the test. Examples for tests are given below, but other tests can </w:t>
       </w:r>
       <w:r>
         <w:t xml:space="preserve">be </w:t>
@@ -661,17 +537,8 @@
           <w:sz w:val="20"/>
           <w:szCs w:val="20"/>
         </w:rPr>
-        <w:t>1.1 mask as .</w:t>
-      </w:r>
-      <w:proofErr w:type="spellStart"/>
-      <w:r>
-        <w:rPr>
-          <w:sz w:val="20"/>
-          <w:szCs w:val="20"/>
-        </w:rPr>
-        <w:t>tif</w:t>
-      </w:r>
-      <w:proofErr w:type="spellEnd"/>
+        <w:t>1.1 mask as .tif</w:t>
+      </w:r>
     </w:p>
     <w:p>
       <w:pPr>
@@ -704,39 +571,7 @@
           <w:sz w:val="20"/>
           <w:szCs w:val="20"/>
         </w:rPr>
-        <w:t xml:space="preserve">1.3 mask as outlet </w:t>
-      </w:r>
-      <w:proofErr w:type="spellStart"/>
-      <w:r>
-        <w:rPr>
-          <w:sz w:val="20"/>
-          <w:szCs w:val="20"/>
-        </w:rPr>
-        <w:t>lon</w:t>
-      </w:r>
-      <w:proofErr w:type="spellEnd"/>
-      <w:r>
-        <w:rPr>
-          <w:sz w:val="20"/>
-          <w:szCs w:val="20"/>
-        </w:rPr>
-        <w:t>/</w:t>
-      </w:r>
-      <w:proofErr w:type="spellStart"/>
-      <w:r>
-        <w:rPr>
-          <w:sz w:val="20"/>
-          <w:szCs w:val="20"/>
-        </w:rPr>
-        <w:t>lat</w:t>
-      </w:r>
-      <w:proofErr w:type="spellEnd"/>
-      <w:r>
-        <w:rPr>
-          <w:sz w:val="20"/>
-          <w:szCs w:val="20"/>
-        </w:rPr>
-        <w:t xml:space="preserve"> of a basin</w:t>
+        <w:t>1.3 mask as outlet lon/lat of a basin</w:t>
       </w:r>
     </w:p>
     <w:p>
@@ -826,23 +661,7 @@
           <w:sz w:val="20"/>
           <w:szCs w:val="20"/>
         </w:rPr>
-        <w:t xml:space="preserve">3.1 </w:t>
-      </w:r>
-      <w:proofErr w:type="spellStart"/>
-      <w:r>
-        <w:rPr>
-          <w:sz w:val="20"/>
-          <w:szCs w:val="20"/>
-        </w:rPr>
-        <w:t>includeIrrigation</w:t>
-      </w:r>
-      <w:proofErr w:type="spellEnd"/>
-      <w:r>
-        <w:rPr>
-          <w:sz w:val="20"/>
-          <w:szCs w:val="20"/>
-        </w:rPr>
-        <w:t xml:space="preserve"> = True</w:t>
+        <w:t>3.1 includeIrrigation = True</w:t>
       </w:r>
     </w:p>
     <w:p>
@@ -859,23 +678,7 @@
           <w:sz w:val="20"/>
           <w:szCs w:val="20"/>
         </w:rPr>
-        <w:t xml:space="preserve">3.2 </w:t>
-      </w:r>
-      <w:proofErr w:type="spellStart"/>
-      <w:r>
-        <w:rPr>
-          <w:sz w:val="20"/>
-          <w:szCs w:val="20"/>
-        </w:rPr>
-        <w:t>preferentialFlow</w:t>
-      </w:r>
-      <w:proofErr w:type="spellEnd"/>
-      <w:r>
-        <w:rPr>
-          <w:sz w:val="20"/>
-          <w:szCs w:val="20"/>
-        </w:rPr>
-        <w:t xml:space="preserve"> = True</w:t>
+        <w:t>3.2 preferentialFlow = True</w:t>
       </w:r>
     </w:p>
     <w:p>
@@ -892,23 +695,7 @@
           <w:sz w:val="20"/>
           <w:szCs w:val="20"/>
         </w:rPr>
-        <w:t xml:space="preserve">3.3 </w:t>
-      </w:r>
-      <w:proofErr w:type="spellStart"/>
-      <w:r>
-        <w:rPr>
-          <w:sz w:val="20"/>
-          <w:szCs w:val="20"/>
-        </w:rPr>
-        <w:t>CapillarRise</w:t>
-      </w:r>
-      <w:proofErr w:type="spellEnd"/>
-      <w:r>
-        <w:rPr>
-          <w:sz w:val="20"/>
-          <w:szCs w:val="20"/>
-        </w:rPr>
-        <w:t xml:space="preserve"> = True</w:t>
+        <w:t>3.3 CapillarRise = True</w:t>
       </w:r>
     </w:p>
     <w:p>
@@ -925,23 +712,7 @@
           <w:sz w:val="20"/>
           <w:szCs w:val="20"/>
         </w:rPr>
-        <w:t xml:space="preserve">3.4 </w:t>
-      </w:r>
-      <w:proofErr w:type="spellStart"/>
-      <w:r>
-        <w:rPr>
-          <w:sz w:val="20"/>
-          <w:szCs w:val="20"/>
-        </w:rPr>
-        <w:t>includeRunoffConcentration</w:t>
-      </w:r>
-      <w:proofErr w:type="spellEnd"/>
-      <w:r>
-        <w:rPr>
-          <w:sz w:val="20"/>
-          <w:szCs w:val="20"/>
-        </w:rPr>
-        <w:t xml:space="preserve"> = True</w:t>
+        <w:t>3.4 includeRunoffConcentration = True</w:t>
       </w:r>
     </w:p>
     <w:p>
@@ -958,23 +729,7 @@
           <w:sz w:val="20"/>
           <w:szCs w:val="20"/>
         </w:rPr>
-        <w:t xml:space="preserve">3.5 </w:t>
-      </w:r>
-      <w:proofErr w:type="spellStart"/>
-      <w:r>
-        <w:rPr>
-          <w:sz w:val="20"/>
-          <w:szCs w:val="20"/>
-        </w:rPr>
-        <w:t>includeWaterBodies</w:t>
-      </w:r>
-      <w:proofErr w:type="spellEnd"/>
-      <w:r>
-        <w:rPr>
-          <w:sz w:val="20"/>
-          <w:szCs w:val="20"/>
-        </w:rPr>
-        <w:t xml:space="preserve"> = True      =&gt;  3.1 - 3.5 together</w:t>
+        <w:t>3.5 includeWaterBodies = True      =&gt;  3.1 - 3.5 together</w:t>
       </w:r>
     </w:p>
     <w:p>
@@ -991,23 +746,7 @@
           <w:sz w:val="20"/>
           <w:szCs w:val="20"/>
         </w:rPr>
-        <w:t xml:space="preserve">3.6 </w:t>
-      </w:r>
-      <w:proofErr w:type="spellStart"/>
-      <w:r>
-        <w:rPr>
-          <w:sz w:val="20"/>
-          <w:szCs w:val="20"/>
-        </w:rPr>
-        <w:t>includeWaterDemand</w:t>
-      </w:r>
-      <w:proofErr w:type="spellEnd"/>
-      <w:r>
-        <w:rPr>
-          <w:sz w:val="20"/>
-          <w:szCs w:val="20"/>
-        </w:rPr>
-        <w:t xml:space="preserve"> = True</w:t>
+        <w:t>3.6 includeWaterDemand = True</w:t>
       </w:r>
     </w:p>
     <w:p>
@@ -1025,71 +764,7 @@
           <w:szCs w:val="20"/>
         </w:rPr>
         <w:lastRenderedPageBreak/>
-        <w:t xml:space="preserve">3.7 </w:t>
-      </w:r>
-      <w:proofErr w:type="spellStart"/>
-      <w:r>
-        <w:rPr>
-          <w:sz w:val="20"/>
-          <w:szCs w:val="20"/>
-        </w:rPr>
-        <w:t>calc_evaporation</w:t>
-      </w:r>
-      <w:proofErr w:type="spellEnd"/>
-      <w:r>
-        <w:rPr>
-          <w:sz w:val="20"/>
-          <w:szCs w:val="20"/>
-        </w:rPr>
-        <w:t xml:space="preserve"> = True    - store </w:t>
-      </w:r>
-      <w:proofErr w:type="spellStart"/>
-      <w:r>
-        <w:rPr>
-          <w:sz w:val="20"/>
-          <w:szCs w:val="20"/>
-        </w:rPr>
-        <w:t>OUT_MAP_Daily</w:t>
-      </w:r>
-      <w:proofErr w:type="spellEnd"/>
-      <w:r>
-        <w:rPr>
-          <w:sz w:val="20"/>
-          <w:szCs w:val="20"/>
-        </w:rPr>
-        <w:t xml:space="preserve"> = </w:t>
-      </w:r>
-      <w:proofErr w:type="spellStart"/>
-      <w:r>
-        <w:rPr>
-          <w:sz w:val="20"/>
-          <w:szCs w:val="20"/>
-        </w:rPr>
-        <w:t>ETRef</w:t>
-      </w:r>
-      <w:proofErr w:type="spellEnd"/>
-      <w:r>
-        <w:rPr>
-          <w:sz w:val="20"/>
-          <w:szCs w:val="20"/>
-        </w:rPr>
-        <w:t xml:space="preserve">, </w:t>
-      </w:r>
-      <w:proofErr w:type="spellStart"/>
-      <w:r>
-        <w:rPr>
-          <w:sz w:val="20"/>
-          <w:szCs w:val="20"/>
-        </w:rPr>
-        <w:t>EWRef</w:t>
-      </w:r>
-      <w:proofErr w:type="spellEnd"/>
-      <w:r>
-        <w:rPr>
-          <w:sz w:val="20"/>
-          <w:szCs w:val="20"/>
-        </w:rPr>
-        <w:t xml:space="preserve"> before!</w:t>
+        <w:t>3.7 calc_evaporation = True    - store OUT_MAP_Daily = ETRef, EWRef before!</w:t>
       </w:r>
     </w:p>
     <w:p>
@@ -1106,55 +781,7 @@
           <w:sz w:val="20"/>
           <w:szCs w:val="20"/>
         </w:rPr>
-        <w:t xml:space="preserve">3.8 </w:t>
-      </w:r>
-      <w:proofErr w:type="spellStart"/>
-      <w:r>
-        <w:rPr>
-          <w:sz w:val="20"/>
-          <w:szCs w:val="20"/>
-        </w:rPr>
-        <w:t>includeRouting</w:t>
-      </w:r>
-      <w:proofErr w:type="spellEnd"/>
-      <w:r>
-        <w:rPr>
-          <w:sz w:val="20"/>
-          <w:szCs w:val="20"/>
-        </w:rPr>
-        <w:t xml:space="preserve"> = False   (some more </w:t>
-      </w:r>
-      <w:proofErr w:type="spellStart"/>
-      <w:r>
-        <w:rPr>
-          <w:sz w:val="20"/>
-          <w:szCs w:val="20"/>
-        </w:rPr>
-        <w:t>calc_environflow</w:t>
-      </w:r>
-      <w:proofErr w:type="spellEnd"/>
-      <w:r>
-        <w:rPr>
-          <w:sz w:val="20"/>
-          <w:szCs w:val="20"/>
-        </w:rPr>
-        <w:t xml:space="preserve"> = True, inflow = True, </w:t>
-      </w:r>
-      <w:proofErr w:type="spellStart"/>
-      <w:r>
-        <w:rPr>
-          <w:sz w:val="20"/>
-          <w:szCs w:val="20"/>
-        </w:rPr>
-        <w:t>waterquality</w:t>
-      </w:r>
-      <w:proofErr w:type="spellEnd"/>
-      <w:r>
-        <w:rPr>
-          <w:sz w:val="20"/>
-          <w:szCs w:val="20"/>
-        </w:rPr>
-        <w:t xml:space="preserve"> = True</w:t>
+        <w:t>3.8 includeRouting = False   (some more calc_environflow = True, inflow = True, waterquality = True</w:t>
       </w:r>
     </w:p>
     <w:p>
@@ -1204,17 +831,8 @@
           <w:sz w:val="20"/>
           <w:szCs w:val="20"/>
         </w:rPr>
-        <w:t xml:space="preserve">4.2 with </w:t>
-      </w:r>
-      <w:proofErr w:type="spellStart"/>
-      <w:r>
-        <w:rPr>
-          <w:sz w:val="20"/>
-          <w:szCs w:val="20"/>
-        </w:rPr>
-        <w:t>SpinUp</w:t>
-      </w:r>
-      <w:proofErr w:type="spellEnd"/>
+        <w:t>4.2 with SpinUp</w:t>
+      </w:r>
     </w:p>
     <w:p>
       <w:pPr>
@@ -1230,17 +848,8 @@
           <w:sz w:val="20"/>
           <w:szCs w:val="20"/>
         </w:rPr>
-        <w:t xml:space="preserve">4.3 save </w:t>
-      </w:r>
-      <w:proofErr w:type="spellStart"/>
-      <w:r>
-        <w:rPr>
-          <w:sz w:val="20"/>
-          <w:szCs w:val="20"/>
-        </w:rPr>
-        <w:t>initital</w:t>
-      </w:r>
-      <w:proofErr w:type="spellEnd"/>
+        <w:t>4.3 save initital</w:t>
+      </w:r>
     </w:p>
     <w:p>
       <w:pPr>
@@ -1289,23 +898,7 @@
           <w:sz w:val="20"/>
           <w:szCs w:val="20"/>
         </w:rPr>
-        <w:t xml:space="preserve">5.1 with </w:t>
-      </w:r>
-      <w:proofErr w:type="spellStart"/>
-      <w:r>
-        <w:rPr>
-          <w:sz w:val="20"/>
-          <w:szCs w:val="20"/>
-        </w:rPr>
-        <w:t>tss</w:t>
-      </w:r>
-      <w:proofErr w:type="spellEnd"/>
-      <w:r>
-        <w:rPr>
-          <w:sz w:val="20"/>
-          <w:szCs w:val="20"/>
-        </w:rPr>
-        <w:t xml:space="preserve"> output for daily, monthly, yearly</w:t>
+        <w:t>5.1 with tss output for daily, monthly, yearly</w:t>
       </w:r>
     </w:p>
     <w:p>
@@ -1347,19 +940,12 @@
       <w:pPr>
         <w:pStyle w:val="Heading1"/>
       </w:pPr>
-      <w:proofErr w:type="spellStart"/>
       <w:r>
         <w:t>Settingsfile</w:t>
       </w:r>
-      <w:proofErr w:type="spellEnd"/>
-      <w:r>
-        <w:t xml:space="preserve"> for </w:t>
-      </w:r>
-      <w:proofErr w:type="spellStart"/>
-      <w:r>
-        <w:t>pytest</w:t>
-      </w:r>
-      <w:proofErr w:type="spellEnd"/>
+      <w:r>
+        <w:t xml:space="preserve"> for pytest</w:t>
+      </w:r>
     </w:p>
     <w:p>
       <w:pPr>
@@ -1387,21 +973,8 @@
         <w:t>s</w:t>
       </w:r>
       <w:r>
-        <w:t xml:space="preserve"> of the </w:t>
-      </w:r>
-      <w:proofErr w:type="spellStart"/>
-      <w:r>
-        <w:t>settingsfile</w:t>
-      </w:r>
-      <w:proofErr w:type="spellEnd"/>
-      <w:r>
-        <w:t xml:space="preserve"> for </w:t>
-      </w:r>
-      <w:proofErr w:type="spellStart"/>
-      <w:r>
-        <w:t>pytest</w:t>
-      </w:r>
-      <w:proofErr w:type="spellEnd"/>
+        <w:t xml:space="preserve"> of the settingsfile for pytest</w:t>
+      </w:r>
       <w:r>
         <w:t xml:space="preserve"> e.g. test_py_cwatm2.txt</w:t>
       </w:r>
@@ -1421,23 +994,10 @@
         <w:t xml:space="preserve"> ;</w:t>
       </w:r>
       <w:r>
-        <w:t xml:space="preserve"> for separating the changes of the </w:t>
-      </w:r>
-      <w:proofErr w:type="spellStart"/>
-      <w:r>
-        <w:t>settingsfile</w:t>
-      </w:r>
-      <w:proofErr w:type="spellEnd"/>
-      <w:r>
-        <w:t xml:space="preserve"> (each separated part with a ; is a change in the </w:t>
-      </w:r>
-      <w:proofErr w:type="spellStart"/>
-      <w:r>
-        <w:t>settingsfile</w:t>
-      </w:r>
-      <w:proofErr w:type="spellEnd"/>
-      <w:r>
-        <w:t>)</w:t>
+        <w:t xml:space="preserve"> for separating the changes of the settingsfile</w:t>
+      </w:r>
+      <w:r>
+        <w:t xml:space="preserve"> (each separated part with a ; is a change in the settingsfile)</w:t>
       </w:r>
     </w:p>
     <w:p>
@@ -1473,21 +1033,12 @@
           <w:szCs w:val="20"/>
         </w:rPr>
       </w:pPr>
-      <w:proofErr w:type="spellStart"/>
-      <w:r>
-        <w:rPr>
-          <w:sz w:val="20"/>
-          <w:szCs w:val="20"/>
-        </w:rPr>
-        <w:t>runtest</w:t>
-      </w:r>
-      <w:proofErr w:type="spellEnd"/>
-      <w:r>
-        <w:rPr>
-          <w:sz w:val="20"/>
-          <w:szCs w:val="20"/>
-        </w:rPr>
-        <w:t xml:space="preserve">: Rhine_30min  True    </w:t>
+      <w:r>
+        <w:rPr>
+          <w:sz w:val="20"/>
+          <w:szCs w:val="20"/>
+        </w:rPr>
+        <w:t xml:space="preserve">runtest: Rhine_30min  True    </w:t>
       </w:r>
       <w:r>
         <w:rPr>
@@ -1535,96 +1086,47 @@
           <w:lang w:val="de-AT"/>
         </w:rPr>
       </w:pPr>
-      <w:proofErr w:type="spellStart"/>
       <w:r>
         <w:rPr>
           <w:sz w:val="20"/>
           <w:szCs w:val="20"/>
           <w:lang w:val="de-AT"/>
         </w:rPr>
-        <w:t>runtest</w:t>
-      </w:r>
-      <w:proofErr w:type="spellEnd"/>
-      <w:r>
+        <w:t>runtest: global_30min False</w:t>
+      </w:r>
+    </w:p>
+    <w:p>
+      <w:pPr>
+        <w:spacing w:after="0" w:line="240" w:lineRule="auto"/>
         <w:rPr>
           <w:sz w:val="20"/>
           <w:szCs w:val="20"/>
           <w:lang w:val="de-AT"/>
         </w:rPr>
-        <w:t xml:space="preserve">: global_30min </w:t>
-      </w:r>
-      <w:proofErr w:type="spellStart"/>
+      </w:pPr>
       <w:r>
         <w:rPr>
           <w:sz w:val="20"/>
           <w:szCs w:val="20"/>
           <w:lang w:val="de-AT"/>
         </w:rPr>
-        <w:t>False</w:t>
-      </w:r>
-      <w:proofErr w:type="spellEnd"/>
-    </w:p>
-    <w:p>
-      <w:pPr>
-        <w:spacing w:after="0" w:line="240" w:lineRule="auto"/>
-        <w:rPr>
-          <w:sz w:val="20"/>
-          <w:szCs w:val="20"/>
-          <w:lang w:val="de-AT"/>
-        </w:rPr>
-      </w:pPr>
-      <w:proofErr w:type="spellStart"/>
-      <w:r>
-        <w:rPr>
-          <w:sz w:val="20"/>
-          <w:szCs w:val="20"/>
-          <w:lang w:val="de-AT"/>
-        </w:rPr>
-        <w:t>runtest</w:t>
-      </w:r>
-      <w:proofErr w:type="spellEnd"/>
-      <w:r>
-        <w:rPr>
-          <w:sz w:val="20"/>
-          <w:szCs w:val="20"/>
-          <w:lang w:val="de-AT"/>
-        </w:rPr>
-        <w:t xml:space="preserve">: Rhine_5min   </w:t>
-      </w:r>
-      <w:proofErr w:type="spellStart"/>
-      <w:r>
-        <w:rPr>
-          <w:sz w:val="20"/>
-          <w:szCs w:val="20"/>
-          <w:lang w:val="de-AT"/>
-        </w:rPr>
-        <w:t>False</w:t>
-      </w:r>
-      <w:proofErr w:type="spellEnd"/>
-    </w:p>
-    <w:p>
-      <w:pPr>
-        <w:spacing w:after="0" w:line="240" w:lineRule="auto"/>
-        <w:rPr>
-          <w:sz w:val="20"/>
-          <w:szCs w:val="20"/>
-        </w:rPr>
-      </w:pPr>
-      <w:proofErr w:type="spellStart"/>
-      <w:r>
-        <w:rPr>
-          <w:sz w:val="20"/>
-          <w:szCs w:val="20"/>
-        </w:rPr>
-        <w:t>runtest</w:t>
-      </w:r>
-      <w:proofErr w:type="spellEnd"/>
-      <w:r>
-        <w:rPr>
-          <w:sz w:val="20"/>
-          <w:szCs w:val="20"/>
-        </w:rPr>
-        <w:t>: global_5min  False</w:t>
+        <w:t>runtest: Rhine_5min   False</w:t>
+      </w:r>
+    </w:p>
+    <w:p>
+      <w:pPr>
+        <w:spacing w:after="0" w:line="240" w:lineRule="auto"/>
+        <w:rPr>
+          <w:sz w:val="20"/>
+          <w:szCs w:val="20"/>
+        </w:rPr>
+      </w:pPr>
+      <w:r>
+        <w:rPr>
+          <w:sz w:val="20"/>
+          <w:szCs w:val="20"/>
+        </w:rPr>
+        <w:t>runtest: global_5min  False</w:t>
       </w:r>
     </w:p>
     <w:p>
@@ -1698,21 +1200,12 @@
           <w:szCs w:val="20"/>
         </w:rPr>
       </w:pPr>
-      <w:proofErr w:type="spellStart"/>
-      <w:r>
-        <w:rPr>
-          <w:sz w:val="20"/>
-          <w:szCs w:val="20"/>
-        </w:rPr>
-        <w:t>test_value</w:t>
-      </w:r>
-      <w:proofErr w:type="spellEnd"/>
-      <w:r>
-        <w:rPr>
-          <w:sz w:val="20"/>
-          <w:szCs w:val="20"/>
-        </w:rPr>
-        <w:t>: False</w:t>
+      <w:r>
+        <w:rPr>
+          <w:sz w:val="20"/>
+          <w:szCs w:val="20"/>
+        </w:rPr>
+        <w:t>test_value: False</w:t>
       </w:r>
       <w:r>
         <w:rPr>
@@ -1739,9 +1232,8 @@
           <w:sz w:val="20"/>
           <w:szCs w:val="20"/>
         </w:rPr>
-        <w:t xml:space="preserve">-&gt; if this is set to False, a check is done if </w:t>
-      </w:r>
-      <w:proofErr w:type="spellStart"/>
+        <w:t>-&gt; if this is set to False, a check is done if C</w:t>
+      </w:r>
       <w:r>
         <w:rPr>
           <w:b/>
@@ -1749,7 +1241,7 @@
           <w:sz w:val="20"/>
           <w:szCs w:val="20"/>
         </w:rPr>
-        <w:t>C</w:t>
+        <w:t>WatM</w:t>
       </w:r>
       <w:r>
         <w:rPr>
@@ -1758,19 +1250,19 @@
           <w:sz w:val="20"/>
           <w:szCs w:val="20"/>
         </w:rPr>
-        <w:t>WatM</w:t>
-      </w:r>
-      <w:proofErr w:type="spellEnd"/>
-      <w:r>
+        <w:t xml:space="preserve"> runs the settingsfile without error</w:t>
+      </w:r>
+    </w:p>
+    <w:p>
+      <w:pPr>
+        <w:spacing w:after="0" w:line="240" w:lineRule="auto"/>
         <w:rPr>
           <w:b/>
           <w:bCs/>
           <w:sz w:val="20"/>
           <w:szCs w:val="20"/>
         </w:rPr>
-        <w:t xml:space="preserve"> runs the </w:t>
-      </w:r>
-      <w:proofErr w:type="spellStart"/>
+      </w:pPr>
       <w:r>
         <w:rPr>
           <w:b/>
@@ -1778,9 +1270,8 @@
           <w:sz w:val="20"/>
           <w:szCs w:val="20"/>
         </w:rPr>
-        <w:t>settingsfile</w:t>
-      </w:r>
-      <w:proofErr w:type="spellEnd"/>
+        <w:t xml:space="preserve">-&gt; if this is set to </w:t>
+      </w:r>
       <w:r>
         <w:rPr>
           <w:b/>
@@ -1788,19 +1279,17 @@
           <w:sz w:val="20"/>
           <w:szCs w:val="20"/>
         </w:rPr>
-        <w:t xml:space="preserve"> without error</w:t>
-      </w:r>
-    </w:p>
-    <w:p>
-      <w:pPr>
-        <w:spacing w:after="0" w:line="240" w:lineRule="auto"/>
+        <w:t>T</w:t>
+      </w:r>
+      <w:r>
         <w:rPr>
           <w:b/>
           <w:bCs/>
           <w:sz w:val="20"/>
           <w:szCs w:val="20"/>
         </w:rPr>
-      </w:pPr>
+        <w:t>rue, a check is done by comparing the last discharge value with a value in the pytest</w:t>
+      </w:r>
       <w:r>
         <w:rPr>
           <w:b/>
@@ -1808,7 +1297,8 @@
           <w:sz w:val="20"/>
           <w:szCs w:val="20"/>
         </w:rPr>
-        <w:t xml:space="preserve">-&gt; if this is set to </w:t>
+        <w:br/>
+        <w:t xml:space="preserve">   </w:t>
       </w:r>
       <w:r>
         <w:rPr>
@@ -1817,58 +1307,8 @@
           <w:sz w:val="20"/>
           <w:szCs w:val="20"/>
         </w:rPr>
-        <w:t>T</w:t>
-      </w:r>
-      <w:r>
-        <w:rPr>
-          <w:b/>
-          <w:bCs/>
-          <w:sz w:val="20"/>
-          <w:szCs w:val="20"/>
-        </w:rPr>
-        <w:t xml:space="preserve">rue, a check is done by comparing the last discharge value with a value in the </w:t>
-      </w:r>
-      <w:proofErr w:type="spellStart"/>
-      <w:r>
-        <w:rPr>
-          <w:b/>
-          <w:bCs/>
-          <w:sz w:val="20"/>
-          <w:szCs w:val="20"/>
-        </w:rPr>
-        <w:t>pytest</w:t>
-      </w:r>
-      <w:proofErr w:type="spellEnd"/>
-      <w:r>
-        <w:rPr>
-          <w:b/>
-          <w:bCs/>
-          <w:sz w:val="20"/>
-          <w:szCs w:val="20"/>
-        </w:rPr>
-        <w:br/>
-        <w:t xml:space="preserve">   </w:t>
-      </w:r>
-      <w:r>
-        <w:rPr>
-          <w:b/>
-          <w:bCs/>
-          <w:sz w:val="20"/>
-          <w:szCs w:val="20"/>
-        </w:rPr>
-        <w:t xml:space="preserve"> </w:t>
-      </w:r>
-      <w:proofErr w:type="spellStart"/>
-      <w:r>
-        <w:rPr>
-          <w:b/>
-          <w:bCs/>
-          <w:sz w:val="20"/>
-          <w:szCs w:val="20"/>
-        </w:rPr>
-        <w:t>settingsfile</w:t>
-      </w:r>
-      <w:proofErr w:type="spellEnd"/>
+        <w:t xml:space="preserve"> settingsfile</w:t>
+      </w:r>
     </w:p>
     <w:p>
       <w:pPr>
@@ -1934,22 +1374,7 @@
           <w:szCs w:val="20"/>
         </w:rPr>
         <w:tab/>
-      </w:r>
-      <w:proofErr w:type="spellStart"/>
-      <w:r>
-        <w:rPr>
-          <w:sz w:val="20"/>
-          <w:szCs w:val="20"/>
-        </w:rPr>
-        <w:t>base_setting</w:t>
-      </w:r>
-      <w:proofErr w:type="spellEnd"/>
-      <w:r>
-        <w:rPr>
-          <w:sz w:val="20"/>
-          <w:szCs w:val="20"/>
-        </w:rPr>
-        <w:t>: ./settings/30min/rhine_30min/settings_rhine_30min.ini</w:t>
+        <w:t>base_setting: ./settings/30min/rhine_30min/settings_rhine_30min.ini</w:t>
       </w:r>
     </w:p>
     <w:p>
@@ -1974,47 +1399,7 @@
           <w:sz w:val="20"/>
           <w:szCs w:val="20"/>
         </w:rPr>
-        <w:t xml:space="preserve">this is the path to the template </w:t>
-      </w:r>
-      <w:proofErr w:type="spellStart"/>
-      <w:r>
-        <w:rPr>
-          <w:b/>
-          <w:bCs/>
-          <w:sz w:val="20"/>
-          <w:szCs w:val="20"/>
-        </w:rPr>
-        <w:t>CWatM</w:t>
-      </w:r>
-      <w:proofErr w:type="spellEnd"/>
-      <w:r>
-        <w:rPr>
-          <w:b/>
-          <w:bCs/>
-          <w:sz w:val="20"/>
-          <w:szCs w:val="20"/>
-        </w:rPr>
-        <w:t xml:space="preserve"> </w:t>
-      </w:r>
-      <w:proofErr w:type="spellStart"/>
-      <w:r>
-        <w:rPr>
-          <w:b/>
-          <w:bCs/>
-          <w:sz w:val="20"/>
-          <w:szCs w:val="20"/>
-        </w:rPr>
-        <w:t>settingsfile</w:t>
-      </w:r>
-      <w:proofErr w:type="spellEnd"/>
-      <w:r>
-        <w:rPr>
-          <w:b/>
-          <w:bCs/>
-          <w:sz w:val="20"/>
-          <w:szCs w:val="20"/>
-        </w:rPr>
-        <w:t>. This template file will be modified and executed</w:t>
+        <w:t>this is the path to the template CWatM settingsfile. This template file will be modified and executed</w:t>
       </w:r>
     </w:p>
     <w:p>
@@ -2081,21 +1466,12 @@
           <w:szCs w:val="20"/>
         </w:rPr>
       </w:pPr>
-      <w:proofErr w:type="spellStart"/>
-      <w:r>
-        <w:rPr>
-          <w:sz w:val="20"/>
-          <w:szCs w:val="20"/>
-        </w:rPr>
-        <w:t>path_system</w:t>
-      </w:r>
-      <w:proofErr w:type="spellEnd"/>
-      <w:r>
-        <w:rPr>
-          <w:sz w:val="20"/>
-          <w:szCs w:val="20"/>
-        </w:rPr>
-        <w:t>: P:/</w:t>
+      <w:r>
+        <w:rPr>
+          <w:sz w:val="20"/>
+          <w:szCs w:val="20"/>
+        </w:rPr>
+        <w:t>path_system: P:/</w:t>
       </w:r>
     </w:p>
     <w:p>
@@ -2112,22 +1488,7 @@
           <w:szCs w:val="20"/>
         </w:rPr>
         <w:tab/>
-      </w:r>
-      <w:proofErr w:type="spellStart"/>
-      <w:r>
-        <w:rPr>
-          <w:sz w:val="20"/>
-          <w:szCs w:val="20"/>
-        </w:rPr>
-        <w:t>path_root</w:t>
-      </w:r>
-      <w:proofErr w:type="spellEnd"/>
-      <w:r>
-        <w:rPr>
-          <w:sz w:val="20"/>
-          <w:szCs w:val="20"/>
-        </w:rPr>
-        <w:t>: ./</w:t>
+        <w:t>path_root: ./</w:t>
       </w:r>
     </w:p>
     <w:p>
@@ -2144,32 +1505,8 @@
           <w:szCs w:val="20"/>
         </w:rPr>
         <w:tab/>
-      </w:r>
-      <w:proofErr w:type="spellStart"/>
-      <w:r>
-        <w:rPr>
-          <w:sz w:val="20"/>
-          <w:szCs w:val="20"/>
-        </w:rPr>
-        <w:t>path_init</w:t>
-      </w:r>
-      <w:proofErr w:type="spellEnd"/>
-      <w:r>
-        <w:rPr>
-          <w:sz w:val="20"/>
-          <w:szCs w:val="20"/>
-        </w:rPr>
-        <w:t>: ./</w:t>
-      </w:r>
-      <w:proofErr w:type="spellStart"/>
-      <w:r>
-        <w:rPr>
-          <w:sz w:val="20"/>
-          <w:szCs w:val="20"/>
-        </w:rPr>
-        <w:t>init</w:t>
-      </w:r>
-      <w:proofErr w:type="spellEnd"/>
+        <w:t>path_init: ./init</w:t>
+      </w:r>
     </w:p>
     <w:p>
       <w:pPr>
@@ -2185,32 +1522,8 @@
           <w:szCs w:val="20"/>
         </w:rPr>
         <w:tab/>
-      </w:r>
-      <w:proofErr w:type="spellStart"/>
-      <w:r>
-        <w:rPr>
-          <w:sz w:val="20"/>
-          <w:szCs w:val="20"/>
-        </w:rPr>
-        <w:t>path_out</w:t>
-      </w:r>
-      <w:proofErr w:type="spellEnd"/>
-      <w:r>
-        <w:rPr>
-          <w:sz w:val="20"/>
-          <w:szCs w:val="20"/>
-        </w:rPr>
-        <w:t>: ./output/</w:t>
-      </w:r>
-      <w:proofErr w:type="spellStart"/>
-      <w:r>
-        <w:rPr>
-          <w:sz w:val="20"/>
-          <w:szCs w:val="20"/>
-        </w:rPr>
-        <w:t>rhine</w:t>
-      </w:r>
-      <w:proofErr w:type="spellEnd"/>
+        <w:t>path_out: ./output/rhine</w:t>
+      </w:r>
     </w:p>
     <w:p>
       <w:pPr>
@@ -2226,22 +1539,7 @@
           <w:szCs w:val="20"/>
         </w:rPr>
         <w:tab/>
-      </w:r>
-      <w:proofErr w:type="spellStart"/>
-      <w:r>
-        <w:rPr>
-          <w:sz w:val="20"/>
-          <w:szCs w:val="20"/>
-        </w:rPr>
-        <w:t>path_maps</w:t>
-      </w:r>
-      <w:proofErr w:type="spellEnd"/>
-      <w:r>
-        <w:rPr>
-          <w:sz w:val="20"/>
-          <w:szCs w:val="20"/>
-        </w:rPr>
-        <w:t>: P:/watmodel/CWATM/cwatm_input</w:t>
+        <w:t>path_maps: P:/watmodel/CWATM/cwatm_input</w:t>
       </w:r>
     </w:p>
     <w:p>
@@ -2258,22 +1556,7 @@
           <w:szCs w:val="20"/>
         </w:rPr>
         <w:tab/>
-      </w:r>
-      <w:proofErr w:type="spellStart"/>
-      <w:r>
-        <w:rPr>
-          <w:sz w:val="20"/>
-          <w:szCs w:val="20"/>
-        </w:rPr>
-        <w:t>path_meteo</w:t>
-      </w:r>
-      <w:proofErr w:type="spellEnd"/>
-      <w:r>
-        <w:rPr>
-          <w:sz w:val="20"/>
-          <w:szCs w:val="20"/>
-        </w:rPr>
-        <w:t>: M:/climate/Isi-Mip2/wfdei</w:t>
+        <w:t>path_meteo: M:/climate/Isi-Mip2/wfdei</w:t>
       </w:r>
     </w:p>
     <w:p>
@@ -2300,7 +1583,6 @@
         </w:rPr>
         <w:t xml:space="preserve">Main paths of the </w:t>
       </w:r>
-      <w:proofErr w:type="spellStart"/>
       <w:r>
         <w:rPr>
           <w:b/>
@@ -2308,37 +1590,7 @@
           <w:sz w:val="20"/>
           <w:szCs w:val="20"/>
         </w:rPr>
-        <w:t>CWatM</w:t>
-      </w:r>
-      <w:proofErr w:type="spellEnd"/>
-      <w:r>
-        <w:rPr>
-          <w:b/>
-          <w:bCs/>
-          <w:sz w:val="20"/>
-          <w:szCs w:val="20"/>
-        </w:rPr>
-        <w:t xml:space="preserve"> </w:t>
-      </w:r>
-      <w:proofErr w:type="spellStart"/>
-      <w:r>
-        <w:rPr>
-          <w:b/>
-          <w:bCs/>
-          <w:sz w:val="20"/>
-          <w:szCs w:val="20"/>
-        </w:rPr>
-        <w:t>settingsfile</w:t>
-      </w:r>
-      <w:proofErr w:type="spellEnd"/>
-      <w:r>
-        <w:rPr>
-          <w:b/>
-          <w:bCs/>
-          <w:sz w:val="20"/>
-          <w:szCs w:val="20"/>
-        </w:rPr>
-        <w:t xml:space="preserve"> can be changed here</w:t>
+        <w:t>CWatM settingsfile can be changed here</w:t>
       </w:r>
     </w:p>
     <w:p>
@@ -2479,21 +1731,12 @@
           <w:szCs w:val="20"/>
         </w:rPr>
       </w:pPr>
-      <w:proofErr w:type="spellStart"/>
-      <w:r>
-        <w:rPr>
-          <w:sz w:val="20"/>
-          <w:szCs w:val="20"/>
-        </w:rPr>
-        <w:t>set_save</w:t>
-      </w:r>
-      <w:proofErr w:type="spellEnd"/>
-      <w:r>
-        <w:rPr>
-          <w:sz w:val="20"/>
-          <w:szCs w:val="20"/>
-        </w:rPr>
-        <w:t>:    settings_rhine_30min_01.ini</w:t>
+      <w:r>
+        <w:rPr>
+          <w:sz w:val="20"/>
+          <w:szCs w:val="20"/>
+        </w:rPr>
+        <w:t>set_save:    settings_rhine_30min_01.ini</w:t>
       </w:r>
       <w:r>
         <w:rPr>
@@ -2529,9 +1772,24 @@
           <w:sz w:val="20"/>
           <w:szCs w:val="20"/>
         </w:rPr>
-        <w:t xml:space="preserve">name of the changed settings file, this file is added in the template </w:t>
-      </w:r>
-      <w:proofErr w:type="spellStart"/>
+        <w:t>name of the changed settings file, this file is added in the template settingsfile folder</w:t>
+      </w:r>
+    </w:p>
+    <w:p>
+      <w:pPr>
+        <w:spacing w:after="0" w:line="240" w:lineRule="auto"/>
+        <w:rPr>
+          <w:sz w:val="20"/>
+          <w:szCs w:val="20"/>
+        </w:rPr>
+      </w:pPr>
+      <w:r>
+        <w:rPr>
+          <w:sz w:val="20"/>
+          <w:szCs w:val="20"/>
+        </w:rPr>
+        <w:t xml:space="preserve">changes:     </w:t>
+      </w:r>
       <w:r>
         <w:rPr>
           <w:b/>
@@ -2539,9 +1797,31 @@
           <w:sz w:val="20"/>
           <w:szCs w:val="20"/>
         </w:rPr>
-        <w:t>settingsfile</w:t>
-      </w:r>
-      <w:proofErr w:type="spellEnd"/>
+        <w:t>-&gt; changes of the CWatM settingsfile, here: no changes</w:t>
+      </w:r>
+    </w:p>
+    <w:p>
+      <w:pPr>
+        <w:spacing w:after="0" w:line="240" w:lineRule="auto"/>
+        <w:rPr>
+          <w:sz w:val="20"/>
+          <w:szCs w:val="20"/>
+        </w:rPr>
+      </w:pPr>
+      <w:r>
+        <w:rPr>
+          <w:sz w:val="20"/>
+          <w:szCs w:val="20"/>
+        </w:rPr>
+        <w:t xml:space="preserve">adds:        </w:t>
+      </w:r>
+      <w:r>
+        <w:rPr>
+          <w:sz w:val="20"/>
+          <w:szCs w:val="20"/>
+        </w:rPr>
+        <w:t xml:space="preserve">   </w:t>
+      </w:r>
       <w:r>
         <w:rPr>
           <w:b/>
@@ -2549,23 +1829,30 @@
           <w:sz w:val="20"/>
           <w:szCs w:val="20"/>
         </w:rPr>
-        <w:t xml:space="preserve"> folder</w:t>
-      </w:r>
-    </w:p>
-    <w:p>
-      <w:pPr>
-        <w:spacing w:after="0" w:line="240" w:lineRule="auto"/>
-        <w:rPr>
-          <w:sz w:val="20"/>
-          <w:szCs w:val="20"/>
-        </w:rPr>
-      </w:pPr>
-      <w:r>
-        <w:rPr>
-          <w:sz w:val="20"/>
-          <w:szCs w:val="20"/>
-        </w:rPr>
-        <w:t xml:space="preserve">changes:     </w:t>
+        <w:t>-&gt; add to the CWatM settingsfile, here: no adds</w:t>
+      </w:r>
+    </w:p>
+    <w:p>
+      <w:pPr>
+        <w:spacing w:after="0" w:line="240" w:lineRule="auto"/>
+        <w:rPr>
+          <w:sz w:val="20"/>
+          <w:szCs w:val="20"/>
+        </w:rPr>
+      </w:pPr>
+      <w:r>
+        <w:rPr>
+          <w:sz w:val="20"/>
+          <w:szCs w:val="20"/>
+        </w:rPr>
+        <w:t>last_value:  4.22</w:t>
+      </w:r>
+      <w:r>
+        <w:rPr>
+          <w:sz w:val="20"/>
+          <w:szCs w:val="20"/>
+        </w:rPr>
+        <w:t xml:space="preserve"> </w:t>
       </w:r>
       <w:r>
         <w:rPr>
@@ -2574,9 +1861,65 @@
           <w:sz w:val="20"/>
           <w:szCs w:val="20"/>
         </w:rPr>
-        <w:t xml:space="preserve">-&gt; changes of the </w:t>
-      </w:r>
-      <w:proofErr w:type="spellStart"/>
+        <w:t xml:space="preserve"> -&gt; last value of discharge to check against if test_value=True</w:t>
+      </w:r>
+    </w:p>
+    <w:p>
+      <w:pPr>
+        <w:spacing w:after="0" w:line="240" w:lineRule="auto"/>
+        <w:rPr>
+          <w:sz w:val="20"/>
+          <w:szCs w:val="20"/>
+        </w:rPr>
+      </w:pPr>
+    </w:p>
+    <w:p>
+      <w:pPr>
+        <w:spacing w:after="0" w:line="240" w:lineRule="auto"/>
+        <w:rPr>
+          <w:sz w:val="20"/>
+          <w:szCs w:val="20"/>
+        </w:rPr>
+      </w:pPr>
+      <w:r>
+        <w:rPr>
+          <w:sz w:val="20"/>
+          <w:szCs w:val="20"/>
+        </w:rPr>
+        <w:t>….</w:t>
+      </w:r>
+    </w:p>
+    <w:p>
+      <w:pPr>
+        <w:spacing w:after="0" w:line="240" w:lineRule="auto"/>
+        <w:rPr>
+          <w:sz w:val="20"/>
+          <w:szCs w:val="20"/>
+        </w:rPr>
+      </w:pPr>
+    </w:p>
+    <w:p>
+      <w:pPr>
+        <w:spacing w:after="0" w:line="240" w:lineRule="auto"/>
+        <w:rPr>
+          <w:sz w:val="20"/>
+          <w:szCs w:val="20"/>
+        </w:rPr>
+      </w:pPr>
+      <w:r>
+        <w:rPr>
+          <w:sz w:val="20"/>
+          <w:szCs w:val="20"/>
+        </w:rPr>
+        <w:t># 7th setup Rhine</w:t>
+      </w:r>
+      <w:r>
+        <w:rPr>
+          <w:sz w:val="20"/>
+          <w:szCs w:val="20"/>
+        </w:rPr>
+        <w:t xml:space="preserve">  </w:t>
+      </w:r>
       <w:r>
         <w:rPr>
           <w:b/>
@@ -2584,19 +1927,128 @@
           <w:sz w:val="20"/>
           <w:szCs w:val="20"/>
         </w:rPr>
-        <w:t>CWatM</w:t>
-      </w:r>
-      <w:proofErr w:type="spellEnd"/>
-      <w:r>
+        <w:t>-&gt; sub test no. 7</w:t>
+      </w:r>
+    </w:p>
+    <w:p>
+      <w:pPr>
+        <w:spacing w:after="0" w:line="240" w:lineRule="auto"/>
+        <w:rPr>
+          <w:sz w:val="20"/>
+          <w:szCs w:val="20"/>
+        </w:rPr>
+      </w:pPr>
+      <w:r>
+        <w:rPr>
+          <w:sz w:val="20"/>
+          <w:szCs w:val="20"/>
+        </w:rPr>
+        <w:t>header:      Rhine_30min_7</w:t>
+      </w:r>
+    </w:p>
+    <w:p>
+      <w:pPr>
+        <w:spacing w:after="0" w:line="240" w:lineRule="auto"/>
+        <w:rPr>
+          <w:sz w:val="20"/>
+          <w:szCs w:val="20"/>
+        </w:rPr>
+      </w:pPr>
+      <w:r>
+        <w:rPr>
+          <w:sz w:val="20"/>
+          <w:szCs w:val="20"/>
+        </w:rPr>
+        <w:t>description: 7th Rhine 30min with waterdemand TRUE</w:t>
+      </w:r>
+    </w:p>
+    <w:p>
+      <w:pPr>
+        <w:spacing w:after="0" w:line="240" w:lineRule="auto"/>
+        <w:rPr>
+          <w:sz w:val="20"/>
+          <w:szCs w:val="20"/>
+        </w:rPr>
+      </w:pPr>
+      <w:r>
+        <w:rPr>
+          <w:sz w:val="20"/>
+          <w:szCs w:val="20"/>
+        </w:rPr>
+        <w:t>set_save:    settings_rhine_30min_07.ini</w:t>
+      </w:r>
+    </w:p>
+    <w:p>
+      <w:pPr>
+        <w:spacing w:after="0" w:line="240" w:lineRule="auto"/>
+        <w:rPr>
+          <w:sz w:val="18"/>
+          <w:szCs w:val="18"/>
+        </w:rPr>
+      </w:pPr>
+      <w:r>
+        <w:rPr>
+          <w:sz w:val="20"/>
+          <w:szCs w:val="20"/>
+        </w:rPr>
+        <w:t xml:space="preserve">changes:     </w:t>
+      </w:r>
+      <w:r>
+        <w:rPr>
+          <w:sz w:val="18"/>
+          <w:szCs w:val="18"/>
+        </w:rPr>
+        <w:t>calc_evaporation = False; includeIrrigation = True; preferentialFlow = True; CapillarRise = True;</w:t>
+      </w:r>
+      <w:r>
+        <w:rPr>
+          <w:sz w:val="18"/>
+          <w:szCs w:val="18"/>
+        </w:rPr>
+        <w:br/>
+        <w:t xml:space="preserve">                       </w:t>
+      </w:r>
+      <w:r>
+        <w:rPr>
+          <w:sz w:val="18"/>
+          <w:szCs w:val="18"/>
+        </w:rPr>
+        <w:t>includeRunoffConcentration = True; includeWaterBodies = True; includeWaterDemand = True; StepEnd = 40</w:t>
+      </w:r>
+    </w:p>
+    <w:p>
+      <w:pPr>
+        <w:spacing w:after="0" w:line="240" w:lineRule="auto"/>
+        <w:rPr>
+          <w:sz w:val="20"/>
+          <w:szCs w:val="20"/>
+        </w:rPr>
+      </w:pPr>
+      <w:r>
+        <w:rPr>
+          <w:sz w:val="20"/>
+          <w:szCs w:val="20"/>
+        </w:rPr>
+        <w:t>adds:        OUT_TSS_Daily = discharge</w:t>
+      </w:r>
+    </w:p>
+    <w:p>
+      <w:pPr>
+        <w:spacing w:after="0" w:line="240" w:lineRule="auto"/>
         <w:rPr>
           <w:b/>
           <w:bCs/>
           <w:sz w:val="20"/>
           <w:szCs w:val="20"/>
         </w:rPr>
-        <w:t xml:space="preserve"> </w:t>
-      </w:r>
-      <w:proofErr w:type="spellStart"/>
+      </w:pPr>
+      <w:r>
+        <w:rPr>
+          <w:sz w:val="20"/>
+          <w:szCs w:val="20"/>
+        </w:rPr>
+        <w:t>last_value:  443.03</w:t>
+      </w:r>
       <w:r>
         <w:rPr>
           <w:b/>
@@ -2604,9 +2056,81 @@
           <w:sz w:val="20"/>
           <w:szCs w:val="20"/>
         </w:rPr>
-        <w:t>settingsfile</w:t>
-      </w:r>
-      <w:proofErr w:type="spellEnd"/>
+        <w:tab/>
+      </w:r>
+    </w:p>
+    <w:p>
+      <w:pPr>
+        <w:spacing w:after="0" w:line="240" w:lineRule="auto"/>
+        <w:rPr>
+          <w:sz w:val="20"/>
+          <w:szCs w:val="20"/>
+        </w:rPr>
+      </w:pPr>
+    </w:p>
+    <w:p>
+      <w:pPr>
+        <w:spacing w:after="0" w:line="240" w:lineRule="auto"/>
+        <w:rPr>
+          <w:sz w:val="20"/>
+          <w:szCs w:val="20"/>
+        </w:rPr>
+      </w:pPr>
+      <w:r>
+        <w:rPr>
+          <w:sz w:val="20"/>
+          <w:szCs w:val="20"/>
+        </w:rPr>
+        <w:t>….</w:t>
+      </w:r>
+    </w:p>
+    <w:p>
+      <w:pPr>
+        <w:spacing w:after="0" w:line="240" w:lineRule="auto"/>
+        <w:rPr>
+          <w:sz w:val="20"/>
+          <w:szCs w:val="20"/>
+        </w:rPr>
+      </w:pPr>
+    </w:p>
+    <w:p>
+      <w:pPr>
+        <w:spacing w:after="0" w:line="240" w:lineRule="auto"/>
+        <w:rPr>
+          <w:sz w:val="20"/>
+          <w:szCs w:val="20"/>
+        </w:rPr>
+      </w:pPr>
+      <w:r>
+        <w:rPr>
+          <w:sz w:val="20"/>
+          <w:szCs w:val="20"/>
+        </w:rPr>
+        <w:t># -----------------------------</w:t>
+      </w:r>
+    </w:p>
+    <w:p>
+      <w:pPr>
+        <w:spacing w:after="0" w:line="240" w:lineRule="auto"/>
+        <w:rPr>
+          <w:sz w:val="20"/>
+          <w:szCs w:val="20"/>
+        </w:rPr>
+      </w:pPr>
+      <w:r>
+        <w:rPr>
+          <w:sz w:val="20"/>
+          <w:szCs w:val="20"/>
+        </w:rPr>
+        <w:t xml:space="preserve">    # Global</w:t>
+      </w:r>
+      <w:r>
+        <w:rPr>
+          <w:sz w:val="20"/>
+          <w:szCs w:val="20"/>
+        </w:rPr>
+        <w:t xml:space="preserve">  </w:t>
+      </w:r>
       <w:r>
         <w:rPr>
           <w:b/>
@@ -2614,613 +2138,24 @@
           <w:sz w:val="20"/>
           <w:szCs w:val="20"/>
         </w:rPr>
-        <w:t>, here: no changes</w:t>
-      </w:r>
-    </w:p>
-    <w:p>
-      <w:pPr>
-        <w:spacing w:after="0" w:line="240" w:lineRule="auto"/>
-        <w:rPr>
-          <w:sz w:val="20"/>
-          <w:szCs w:val="20"/>
-        </w:rPr>
-      </w:pPr>
-      <w:r>
-        <w:rPr>
-          <w:sz w:val="20"/>
-          <w:szCs w:val="20"/>
-        </w:rPr>
-        <w:t xml:space="preserve">adds:        </w:t>
-      </w:r>
-      <w:r>
-        <w:rPr>
-          <w:sz w:val="20"/>
-          <w:szCs w:val="20"/>
-        </w:rPr>
-        <w:t xml:space="preserve">   </w:t>
-      </w:r>
-      <w:r>
-        <w:rPr>
-          <w:b/>
-          <w:bCs/>
-          <w:sz w:val="20"/>
-          <w:szCs w:val="20"/>
-        </w:rPr>
-        <w:t xml:space="preserve">-&gt; add to the </w:t>
-      </w:r>
-      <w:proofErr w:type="spellStart"/>
-      <w:r>
-        <w:rPr>
-          <w:b/>
-          <w:bCs/>
-          <w:sz w:val="20"/>
-          <w:szCs w:val="20"/>
-        </w:rPr>
-        <w:t>CWatM</w:t>
-      </w:r>
-      <w:proofErr w:type="spellEnd"/>
-      <w:r>
-        <w:rPr>
-          <w:b/>
-          <w:bCs/>
-          <w:sz w:val="20"/>
-          <w:szCs w:val="20"/>
-        </w:rPr>
-        <w:t xml:space="preserve"> </w:t>
-      </w:r>
-      <w:proofErr w:type="spellStart"/>
-      <w:r>
-        <w:rPr>
-          <w:b/>
-          <w:bCs/>
-          <w:sz w:val="20"/>
-          <w:szCs w:val="20"/>
-        </w:rPr>
-        <w:t>settingsfile</w:t>
-      </w:r>
-      <w:proofErr w:type="spellEnd"/>
-      <w:r>
-        <w:rPr>
-          <w:b/>
-          <w:bCs/>
-          <w:sz w:val="20"/>
-          <w:szCs w:val="20"/>
-        </w:rPr>
-        <w:t>, here: no adds</w:t>
-      </w:r>
-    </w:p>
-    <w:p>
-      <w:pPr>
-        <w:spacing w:after="0" w:line="240" w:lineRule="auto"/>
-        <w:rPr>
-          <w:sz w:val="20"/>
-          <w:szCs w:val="20"/>
-        </w:rPr>
-      </w:pPr>
-      <w:proofErr w:type="spellStart"/>
-      <w:r>
-        <w:rPr>
-          <w:sz w:val="20"/>
-          <w:szCs w:val="20"/>
-        </w:rPr>
-        <w:t>last_value</w:t>
-      </w:r>
-      <w:proofErr w:type="spellEnd"/>
-      <w:r>
-        <w:rPr>
-          <w:sz w:val="20"/>
-          <w:szCs w:val="20"/>
-        </w:rPr>
-        <w:t>:  4.22</w:t>
-      </w:r>
-      <w:r>
-        <w:rPr>
-          <w:sz w:val="20"/>
-          <w:szCs w:val="20"/>
-        </w:rPr>
-        <w:t xml:space="preserve"> </w:t>
-      </w:r>
-      <w:r>
-        <w:rPr>
-          <w:b/>
-          <w:bCs/>
-          <w:sz w:val="20"/>
-          <w:szCs w:val="20"/>
-        </w:rPr>
-        <w:t xml:space="preserve"> -&gt; last value of discharge to check against if </w:t>
-      </w:r>
-      <w:proofErr w:type="spellStart"/>
-      <w:r>
-        <w:rPr>
-          <w:b/>
-          <w:bCs/>
-          <w:sz w:val="20"/>
-          <w:szCs w:val="20"/>
-        </w:rPr>
-        <w:t>test_value</w:t>
-      </w:r>
-      <w:proofErr w:type="spellEnd"/>
-      <w:r>
-        <w:rPr>
-          <w:b/>
-          <w:bCs/>
-          <w:sz w:val="20"/>
-          <w:szCs w:val="20"/>
-        </w:rPr>
-        <w:t>=True</w:t>
-      </w:r>
-    </w:p>
-    <w:p>
-      <w:pPr>
-        <w:spacing w:after="0" w:line="240" w:lineRule="auto"/>
-        <w:rPr>
-          <w:sz w:val="20"/>
-          <w:szCs w:val="20"/>
-        </w:rPr>
-      </w:pPr>
-    </w:p>
-    <w:p>
-      <w:pPr>
-        <w:spacing w:after="0" w:line="240" w:lineRule="auto"/>
-        <w:rPr>
-          <w:sz w:val="20"/>
-          <w:szCs w:val="20"/>
-        </w:rPr>
-      </w:pPr>
-      <w:r>
-        <w:rPr>
-          <w:sz w:val="20"/>
-          <w:szCs w:val="20"/>
-        </w:rPr>
-        <w:t>….</w:t>
-      </w:r>
-    </w:p>
-    <w:p>
-      <w:pPr>
-        <w:spacing w:after="0" w:line="240" w:lineRule="auto"/>
-        <w:rPr>
-          <w:sz w:val="20"/>
-          <w:szCs w:val="20"/>
-        </w:rPr>
-      </w:pPr>
-    </w:p>
-    <w:p>
-      <w:pPr>
-        <w:spacing w:after="0" w:line="240" w:lineRule="auto"/>
-        <w:rPr>
-          <w:sz w:val="20"/>
-          <w:szCs w:val="20"/>
-        </w:rPr>
-      </w:pPr>
-      <w:r>
-        <w:rPr>
-          <w:sz w:val="20"/>
-          <w:szCs w:val="20"/>
-        </w:rPr>
-        <w:t># 7th setup Rhine</w:t>
-      </w:r>
-      <w:r>
-        <w:rPr>
-          <w:sz w:val="20"/>
-          <w:szCs w:val="20"/>
-        </w:rPr>
-        <w:t xml:space="preserve">  </w:t>
-      </w:r>
-      <w:r>
-        <w:rPr>
-          <w:b/>
-          <w:bCs/>
-          <w:sz w:val="20"/>
-          <w:szCs w:val="20"/>
-        </w:rPr>
-        <w:t>-&gt; sub test no. 7</w:t>
-      </w:r>
-    </w:p>
-    <w:p>
-      <w:pPr>
-        <w:spacing w:after="0" w:line="240" w:lineRule="auto"/>
-        <w:rPr>
-          <w:sz w:val="20"/>
-          <w:szCs w:val="20"/>
-        </w:rPr>
-      </w:pPr>
-      <w:r>
-        <w:rPr>
-          <w:sz w:val="20"/>
-          <w:szCs w:val="20"/>
-        </w:rPr>
-        <w:t>header:      Rhine_30min_7</w:t>
-      </w:r>
-    </w:p>
-    <w:p>
-      <w:pPr>
-        <w:spacing w:after="0" w:line="240" w:lineRule="auto"/>
-        <w:rPr>
-          <w:sz w:val="20"/>
-          <w:szCs w:val="20"/>
-        </w:rPr>
-      </w:pPr>
-      <w:r>
-        <w:rPr>
-          <w:sz w:val="20"/>
-          <w:szCs w:val="20"/>
-        </w:rPr>
-        <w:t xml:space="preserve">description: 7th Rhine 30min with </w:t>
-      </w:r>
-      <w:proofErr w:type="spellStart"/>
-      <w:r>
-        <w:rPr>
-          <w:sz w:val="20"/>
-          <w:szCs w:val="20"/>
-        </w:rPr>
-        <w:t>waterdemand</w:t>
-      </w:r>
-      <w:proofErr w:type="spellEnd"/>
-      <w:r>
-        <w:rPr>
-          <w:sz w:val="20"/>
-          <w:szCs w:val="20"/>
-        </w:rPr>
-        <w:t xml:space="preserve"> TRUE</w:t>
-      </w:r>
-    </w:p>
-    <w:p>
-      <w:pPr>
-        <w:spacing w:after="0" w:line="240" w:lineRule="auto"/>
-        <w:rPr>
-          <w:sz w:val="20"/>
-          <w:szCs w:val="20"/>
-        </w:rPr>
-      </w:pPr>
-      <w:proofErr w:type="spellStart"/>
-      <w:r>
-        <w:rPr>
-          <w:sz w:val="20"/>
-          <w:szCs w:val="20"/>
-        </w:rPr>
-        <w:t>set_save</w:t>
-      </w:r>
-      <w:proofErr w:type="spellEnd"/>
-      <w:r>
-        <w:rPr>
-          <w:sz w:val="20"/>
-          <w:szCs w:val="20"/>
-        </w:rPr>
-        <w:t>:    settings_rhine_30min_07.ini</w:t>
-      </w:r>
-    </w:p>
-    <w:p>
-      <w:pPr>
-        <w:spacing w:after="0" w:line="240" w:lineRule="auto"/>
-        <w:rPr>
-          <w:sz w:val="18"/>
-          <w:szCs w:val="18"/>
-        </w:rPr>
-      </w:pPr>
-      <w:r>
-        <w:rPr>
-          <w:sz w:val="20"/>
-          <w:szCs w:val="20"/>
-        </w:rPr>
-        <w:t xml:space="preserve">changes:     </w:t>
-      </w:r>
-      <w:proofErr w:type="spellStart"/>
-      <w:r>
-        <w:rPr>
-          <w:sz w:val="18"/>
-          <w:szCs w:val="18"/>
-        </w:rPr>
-        <w:t>calc_evaporation</w:t>
-      </w:r>
-      <w:proofErr w:type="spellEnd"/>
-      <w:r>
-        <w:rPr>
-          <w:sz w:val="18"/>
-          <w:szCs w:val="18"/>
-        </w:rPr>
-        <w:t xml:space="preserve"> = False; </w:t>
-      </w:r>
-      <w:proofErr w:type="spellStart"/>
-      <w:r>
-        <w:rPr>
-          <w:sz w:val="18"/>
-          <w:szCs w:val="18"/>
-        </w:rPr>
-        <w:t>includeIrrigation</w:t>
-      </w:r>
-      <w:proofErr w:type="spellEnd"/>
-      <w:r>
-        <w:rPr>
-          <w:sz w:val="18"/>
-          <w:szCs w:val="18"/>
-        </w:rPr>
-        <w:t xml:space="preserve"> = True; </w:t>
-      </w:r>
-      <w:proofErr w:type="spellStart"/>
-      <w:r>
-        <w:rPr>
-          <w:sz w:val="18"/>
-          <w:szCs w:val="18"/>
-        </w:rPr>
-        <w:t>preferentialFlow</w:t>
-      </w:r>
-      <w:proofErr w:type="spellEnd"/>
-      <w:r>
-        <w:rPr>
-          <w:sz w:val="18"/>
-          <w:szCs w:val="18"/>
-        </w:rPr>
-        <w:t xml:space="preserve"> = True; </w:t>
-      </w:r>
-      <w:proofErr w:type="spellStart"/>
-      <w:r>
-        <w:rPr>
-          <w:sz w:val="18"/>
-          <w:szCs w:val="18"/>
-        </w:rPr>
-        <w:t>CapillarRise</w:t>
-      </w:r>
-      <w:proofErr w:type="spellEnd"/>
-      <w:r>
-        <w:rPr>
-          <w:sz w:val="18"/>
-          <w:szCs w:val="18"/>
-        </w:rPr>
-        <w:t xml:space="preserve"> = True;</w:t>
-      </w:r>
-      <w:r>
-        <w:rPr>
-          <w:sz w:val="18"/>
-          <w:szCs w:val="18"/>
-        </w:rPr>
-        <w:br/>
-        <w:t xml:space="preserve">                       </w:t>
-      </w:r>
-      <w:proofErr w:type="spellStart"/>
-      <w:r>
-        <w:rPr>
-          <w:sz w:val="18"/>
-          <w:szCs w:val="18"/>
-        </w:rPr>
-        <w:t>includeRunoffConcentration</w:t>
-      </w:r>
-      <w:proofErr w:type="spellEnd"/>
-      <w:r>
-        <w:rPr>
-          <w:sz w:val="18"/>
-          <w:szCs w:val="18"/>
-        </w:rPr>
-        <w:t xml:space="preserve"> = True; </w:t>
-      </w:r>
-      <w:proofErr w:type="spellStart"/>
-      <w:r>
-        <w:rPr>
-          <w:sz w:val="18"/>
-          <w:szCs w:val="18"/>
-        </w:rPr>
-        <w:t>includeWaterBodies</w:t>
-      </w:r>
-      <w:proofErr w:type="spellEnd"/>
-      <w:r>
-        <w:rPr>
-          <w:sz w:val="18"/>
-          <w:szCs w:val="18"/>
-        </w:rPr>
-        <w:t xml:space="preserve"> = True; </w:t>
-      </w:r>
-      <w:proofErr w:type="spellStart"/>
-      <w:r>
-        <w:rPr>
-          <w:sz w:val="18"/>
-          <w:szCs w:val="18"/>
-        </w:rPr>
-        <w:t>includeWaterDemand</w:t>
-      </w:r>
-      <w:proofErr w:type="spellEnd"/>
-      <w:r>
-        <w:rPr>
-          <w:sz w:val="18"/>
-          <w:szCs w:val="18"/>
-        </w:rPr>
-        <w:t xml:space="preserve"> = True; </w:t>
-      </w:r>
-      <w:proofErr w:type="spellStart"/>
-      <w:r>
-        <w:rPr>
-          <w:sz w:val="18"/>
-          <w:szCs w:val="18"/>
-        </w:rPr>
-        <w:t>StepEnd</w:t>
-      </w:r>
-      <w:proofErr w:type="spellEnd"/>
-      <w:r>
-        <w:rPr>
-          <w:sz w:val="18"/>
-          <w:szCs w:val="18"/>
-        </w:rPr>
-        <w:t xml:space="preserve"> = 40</w:t>
-      </w:r>
-    </w:p>
-    <w:p>
-      <w:pPr>
-        <w:spacing w:after="0" w:line="240" w:lineRule="auto"/>
-        <w:rPr>
-          <w:sz w:val="20"/>
-          <w:szCs w:val="20"/>
-        </w:rPr>
-      </w:pPr>
-      <w:r>
-        <w:rPr>
-          <w:sz w:val="20"/>
-          <w:szCs w:val="20"/>
-        </w:rPr>
-        <w:t xml:space="preserve">adds:        </w:t>
-      </w:r>
-      <w:proofErr w:type="spellStart"/>
-      <w:r>
-        <w:rPr>
-          <w:sz w:val="20"/>
-          <w:szCs w:val="20"/>
-        </w:rPr>
-        <w:t>OUT_TSS_Daily</w:t>
-      </w:r>
-      <w:proofErr w:type="spellEnd"/>
-      <w:r>
-        <w:rPr>
-          <w:sz w:val="20"/>
-          <w:szCs w:val="20"/>
-        </w:rPr>
-        <w:t xml:space="preserve"> = discharge</w:t>
-      </w:r>
-    </w:p>
-    <w:p>
-      <w:pPr>
-        <w:spacing w:after="0" w:line="240" w:lineRule="auto"/>
-        <w:rPr>
-          <w:b/>
-          <w:bCs/>
-          <w:sz w:val="20"/>
-          <w:szCs w:val="20"/>
-        </w:rPr>
-      </w:pPr>
-      <w:proofErr w:type="spellStart"/>
-      <w:r>
-        <w:rPr>
-          <w:sz w:val="20"/>
-          <w:szCs w:val="20"/>
-        </w:rPr>
-        <w:t>last_value</w:t>
-      </w:r>
-      <w:proofErr w:type="spellEnd"/>
-      <w:r>
-        <w:rPr>
-          <w:sz w:val="20"/>
-          <w:szCs w:val="20"/>
-        </w:rPr>
-        <w:t>:  443.03</w:t>
-      </w:r>
-      <w:r>
-        <w:rPr>
-          <w:b/>
-          <w:bCs/>
+        <w:t>-&gt; next test</w:t>
+      </w:r>
+    </w:p>
+    <w:p>
+      <w:pPr>
+        <w:spacing w:after="0" w:line="240" w:lineRule="auto"/>
+        <w:rPr>
+          <w:sz w:val="20"/>
+          <w:szCs w:val="20"/>
+        </w:rPr>
+      </w:pPr>
+      <w:r>
+        <w:rPr>
           <w:sz w:val="20"/>
           <w:szCs w:val="20"/>
         </w:rPr>
         <w:tab/>
-      </w:r>
-    </w:p>
-    <w:p>
-      <w:pPr>
-        <w:spacing w:after="0" w:line="240" w:lineRule="auto"/>
-        <w:rPr>
-          <w:sz w:val="20"/>
-          <w:szCs w:val="20"/>
-        </w:rPr>
-      </w:pPr>
-    </w:p>
-    <w:p>
-      <w:pPr>
-        <w:spacing w:after="0" w:line="240" w:lineRule="auto"/>
-        <w:rPr>
-          <w:sz w:val="20"/>
-          <w:szCs w:val="20"/>
-        </w:rPr>
-      </w:pPr>
-      <w:r>
-        <w:rPr>
-          <w:sz w:val="20"/>
-          <w:szCs w:val="20"/>
-        </w:rPr>
-        <w:t>….</w:t>
-      </w:r>
-    </w:p>
-    <w:p>
-      <w:pPr>
-        <w:spacing w:after="0" w:line="240" w:lineRule="auto"/>
-        <w:rPr>
-          <w:sz w:val="20"/>
-          <w:szCs w:val="20"/>
-        </w:rPr>
-      </w:pPr>
-    </w:p>
-    <w:p>
-      <w:pPr>
-        <w:spacing w:after="0" w:line="240" w:lineRule="auto"/>
-        <w:rPr>
-          <w:sz w:val="20"/>
-          <w:szCs w:val="20"/>
-        </w:rPr>
-      </w:pPr>
-      <w:r>
-        <w:rPr>
-          <w:sz w:val="20"/>
-          <w:szCs w:val="20"/>
-        </w:rPr>
-        <w:t># -----------------------------</w:t>
-      </w:r>
-    </w:p>
-    <w:p>
-      <w:pPr>
-        <w:spacing w:after="0" w:line="240" w:lineRule="auto"/>
-        <w:rPr>
-          <w:sz w:val="20"/>
-          <w:szCs w:val="20"/>
-        </w:rPr>
-      </w:pPr>
-      <w:r>
-        <w:rPr>
-          <w:sz w:val="20"/>
-          <w:szCs w:val="20"/>
-        </w:rPr>
-        <w:t xml:space="preserve">    # Global</w:t>
-      </w:r>
-      <w:r>
-        <w:rPr>
-          <w:sz w:val="20"/>
-          <w:szCs w:val="20"/>
-        </w:rPr>
-        <w:t xml:space="preserve">  </w:t>
-      </w:r>
-      <w:r>
-        <w:rPr>
-          <w:b/>
-          <w:bCs/>
-          <w:sz w:val="20"/>
-          <w:szCs w:val="20"/>
-        </w:rPr>
-        <w:t>-&gt; next test</w:t>
-      </w:r>
-    </w:p>
-    <w:p>
-      <w:pPr>
-        <w:spacing w:after="0" w:line="240" w:lineRule="auto"/>
-        <w:rPr>
-          <w:sz w:val="20"/>
-          <w:szCs w:val="20"/>
-        </w:rPr>
-      </w:pPr>
-      <w:r>
-        <w:rPr>
-          <w:sz w:val="20"/>
-          <w:szCs w:val="20"/>
-        </w:rPr>
-        <w:tab/>
-      </w:r>
-      <w:proofErr w:type="spellStart"/>
-      <w:r>
-        <w:rPr>
-          <w:sz w:val="20"/>
-          <w:szCs w:val="20"/>
-        </w:rPr>
-        <w:t>base_setting</w:t>
-      </w:r>
-      <w:proofErr w:type="spellEnd"/>
-      <w:r>
-        <w:rPr>
-          <w:sz w:val="20"/>
-          <w:szCs w:val="20"/>
-        </w:rPr>
-        <w:t>: ./settings/30min/global_30min/settings_global_30min.ini</w:t>
+        <w:t>base_setting: ./settings/30min/global_30min/settings_global_30min.ini</w:t>
       </w:r>
     </w:p>
     <w:p>
@@ -3254,22 +2189,7 @@
           <w:szCs w:val="20"/>
         </w:rPr>
         <w:tab/>
-      </w:r>
-      <w:proofErr w:type="spellStart"/>
-      <w:r>
-        <w:rPr>
-          <w:sz w:val="20"/>
-          <w:szCs w:val="20"/>
-        </w:rPr>
-        <w:t>path_out</w:t>
-      </w:r>
-      <w:proofErr w:type="spellEnd"/>
-      <w:r>
-        <w:rPr>
-          <w:sz w:val="20"/>
-          <w:szCs w:val="20"/>
-        </w:rPr>
-        <w:t>: ./output/global</w:t>
+        <w:t>path_out: ./output/global</w:t>
       </w:r>
     </w:p>
     <w:p>
@@ -3349,23 +2269,7 @@
           <w:sz w:val="20"/>
           <w:szCs w:val="20"/>
         </w:rPr>
-        <w:t xml:space="preserve">        </w:t>
-      </w:r>
-      <w:proofErr w:type="spellStart"/>
-      <w:r>
-        <w:rPr>
-          <w:sz w:val="20"/>
-          <w:szCs w:val="20"/>
-        </w:rPr>
-        <w:t>set_save</w:t>
-      </w:r>
-      <w:proofErr w:type="spellEnd"/>
-      <w:r>
-        <w:rPr>
-          <w:sz w:val="20"/>
-          <w:szCs w:val="20"/>
-        </w:rPr>
-        <w:t>:    settings_global_30min_01.ini</w:t>
+        <w:t xml:space="preserve">        set_save:    settings_global_30min_01.ini</w:t>
       </w:r>
     </w:p>
     <w:p>
@@ -3413,23 +2317,7 @@
           <w:sz w:val="20"/>
           <w:szCs w:val="20"/>
         </w:rPr>
-        <w:t xml:space="preserve">        </w:t>
-      </w:r>
-      <w:proofErr w:type="spellStart"/>
-      <w:r>
-        <w:rPr>
-          <w:sz w:val="20"/>
-          <w:szCs w:val="20"/>
-        </w:rPr>
-        <w:t>last_value</w:t>
-      </w:r>
-      <w:proofErr w:type="spellEnd"/>
-      <w:r>
-        <w:rPr>
-          <w:sz w:val="20"/>
-          <w:szCs w:val="20"/>
-        </w:rPr>
-        <w:t xml:space="preserve">:  1864.96 </w:t>
+        <w:t xml:space="preserve">        last_value:  1864.96 </w:t>
       </w:r>
     </w:p>
     <w:p>
@@ -3446,15 +2334,7 @@
         <w:pStyle w:val="Heading1"/>
       </w:pPr>
       <w:r>
-        <w:t xml:space="preserve">Updating the </w:t>
-      </w:r>
-      <w:proofErr w:type="spellStart"/>
-      <w:r>
-        <w:t>settingsfile</w:t>
-      </w:r>
-      <w:proofErr w:type="spellEnd"/>
-      <w:r>
-        <w:t xml:space="preserve"> for tests</w:t>
+        <w:t>Updating the settingsfile for tests</w:t>
       </w:r>
     </w:p>
     <w:p>
@@ -3528,61 +2408,41 @@
           <w:lang w:val="de-AT"/>
         </w:rPr>
       </w:pPr>
-      <w:proofErr w:type="spellStart"/>
       <w:r>
         <w:rPr>
           <w:sz w:val="20"/>
           <w:szCs w:val="20"/>
           <w:lang w:val="de-AT"/>
         </w:rPr>
-        <w:t>runtest</w:t>
-      </w:r>
-      <w:proofErr w:type="spellEnd"/>
-      <w:r>
+        <w:t>runtest: Rhine_30min  True</w:t>
+      </w:r>
+    </w:p>
+    <w:p>
+      <w:pPr>
+        <w:spacing w:after="0" w:line="240" w:lineRule="auto"/>
         <w:rPr>
           <w:sz w:val="20"/>
           <w:szCs w:val="20"/>
           <w:lang w:val="de-AT"/>
         </w:rPr>
-        <w:t>: Rhine_30min  True</w:t>
-      </w:r>
-    </w:p>
-    <w:p>
-      <w:pPr>
-        <w:spacing w:after="0" w:line="240" w:lineRule="auto"/>
+      </w:pPr>
+      <w:r>
         <w:rPr>
           <w:sz w:val="20"/>
           <w:szCs w:val="20"/>
           <w:lang w:val="de-AT"/>
         </w:rPr>
-      </w:pPr>
-      <w:proofErr w:type="spellStart"/>
-      <w:r>
+        <w:t>runtest: global_30min True</w:t>
+      </w:r>
+    </w:p>
+    <w:p>
+      <w:pPr>
+        <w:spacing w:after="0" w:line="240" w:lineRule="auto"/>
         <w:rPr>
           <w:sz w:val="20"/>
           <w:szCs w:val="20"/>
           <w:lang w:val="de-AT"/>
         </w:rPr>
-        <w:t>runtest</w:t>
-      </w:r>
-      <w:proofErr w:type="spellEnd"/>
-      <w:r>
-        <w:rPr>
-          <w:sz w:val="20"/>
-          <w:szCs w:val="20"/>
-          <w:lang w:val="de-AT"/>
-        </w:rPr>
-        <w:t>: global_30min True</w:t>
-      </w:r>
-    </w:p>
-    <w:p>
-      <w:pPr>
-        <w:spacing w:after="0" w:line="240" w:lineRule="auto"/>
-        <w:rPr>
-          <w:sz w:val="20"/>
-          <w:szCs w:val="20"/>
-          <w:lang w:val="de-AT"/>
-        </w:rPr>
       </w:pPr>
     </w:p>
     <w:p>
@@ -3609,37 +2469,12 @@
           <w:szCs w:val="16"/>
         </w:rPr>
       </w:pPr>
-      <w:proofErr w:type="spellStart"/>
-      <w:r>
-        <w:rPr>
-          <w:sz w:val="16"/>
-          <w:szCs w:val="16"/>
-        </w:rPr>
-        <w:t>runtest</w:t>
-      </w:r>
-      <w:proofErr w:type="spellEnd"/>
-      <w:r>
-        <w:rPr>
-          <w:sz w:val="16"/>
-          <w:szCs w:val="16"/>
-        </w:rPr>
-        <w:t xml:space="preserve">: </w:t>
-      </w:r>
-      <w:proofErr w:type="spellStart"/>
-      <w:r>
-        <w:rPr>
-          <w:sz w:val="16"/>
-          <w:szCs w:val="16"/>
-        </w:rPr>
-        <w:t>XXXX_XXmin</w:t>
-      </w:r>
-      <w:proofErr w:type="spellEnd"/>
-      <w:r>
-        <w:rPr>
-          <w:sz w:val="16"/>
-          <w:szCs w:val="16"/>
-        </w:rPr>
-        <w:t xml:space="preserve">  True</w:t>
+      <w:r>
+        <w:rPr>
+          <w:sz w:val="16"/>
+          <w:szCs w:val="16"/>
+        </w:rPr>
+        <w:t>runtest: XXXX_XXmin  True</w:t>
       </w:r>
     </w:p>
     <w:p>
@@ -3675,21 +2510,12 @@
           <w:szCs w:val="16"/>
         </w:rPr>
       </w:pPr>
-      <w:proofErr w:type="spellStart"/>
-      <w:r>
-        <w:rPr>
-          <w:sz w:val="16"/>
-          <w:szCs w:val="16"/>
-        </w:rPr>
-        <w:t>test_value</w:t>
-      </w:r>
-      <w:proofErr w:type="spellEnd"/>
-      <w:r>
-        <w:rPr>
-          <w:sz w:val="16"/>
-          <w:szCs w:val="16"/>
-        </w:rPr>
-        <w:t xml:space="preserve">: </w:t>
+      <w:r>
+        <w:rPr>
+          <w:sz w:val="16"/>
+          <w:szCs w:val="16"/>
+        </w:rPr>
+        <w:t xml:space="preserve">test_value: </w:t>
       </w:r>
       <w:r>
         <w:rPr>
@@ -3806,24 +2632,8 @@
           <w:szCs w:val="16"/>
         </w:rPr>
         <w:tab/>
-      </w:r>
-      <w:proofErr w:type="spellStart"/>
-      <w:r>
-        <w:rPr>
-          <w:sz w:val="16"/>
-          <w:szCs w:val="16"/>
-        </w:rPr>
-        <w:t>base_setting</w:t>
-      </w:r>
-      <w:proofErr w:type="spellEnd"/>
-      <w:r>
-        <w:rPr>
-          <w:sz w:val="16"/>
-          <w:szCs w:val="16"/>
-        </w:rPr>
-        <w:t>: ./settings/</w:t>
-      </w:r>
-      <w:proofErr w:type="spellStart"/>
+        <w:t>base_setting: ./settings/</w:t>
+      </w:r>
       <w:r>
         <w:rPr>
           <w:sz w:val="16"/>
@@ -3836,17 +2646,8 @@
           <w:sz w:val="16"/>
           <w:szCs w:val="16"/>
         </w:rPr>
-        <w:t>min</w:t>
-      </w:r>
-      <w:proofErr w:type="spellEnd"/>
-      <w:r>
-        <w:rPr>
-          <w:sz w:val="16"/>
-          <w:szCs w:val="16"/>
-        </w:rPr>
-        <w:t>/</w:t>
-      </w:r>
-      <w:proofErr w:type="spellStart"/>
+        <w:t>min/</w:t>
+      </w:r>
       <w:r>
         <w:rPr>
           <w:sz w:val="16"/>
@@ -3859,15 +2660,7 @@
           <w:sz w:val="16"/>
           <w:szCs w:val="16"/>
         </w:rPr>
-        <w:t>min</w:t>
-      </w:r>
-      <w:proofErr w:type="spellEnd"/>
-      <w:r>
-        <w:rPr>
-          <w:sz w:val="16"/>
-          <w:szCs w:val="16"/>
-        </w:rPr>
-        <w:t>/settings_</w:t>
+        <w:t>min/settings_</w:t>
       </w:r>
       <w:r>
         <w:rPr>
@@ -3921,7 +2714,6 @@
         <w:tab/>
         <w:t xml:space="preserve">name: </w:t>
       </w:r>
-      <w:proofErr w:type="spellStart"/>
       <w:r>
         <w:rPr>
           <w:sz w:val="16"/>
@@ -3950,7 +2742,6 @@
         </w:rPr>
         <w:t>min</w:t>
       </w:r>
-      <w:proofErr w:type="spellEnd"/>
     </w:p>
     <w:p>
       <w:pPr>
@@ -3966,22 +2757,7 @@
           <w:szCs w:val="16"/>
         </w:rPr>
         <w:tab/>
-      </w:r>
-      <w:proofErr w:type="spellStart"/>
-      <w:r>
-        <w:rPr>
-          <w:sz w:val="16"/>
-          <w:szCs w:val="16"/>
-        </w:rPr>
-        <w:t>path_system</w:t>
-      </w:r>
-      <w:proofErr w:type="spellEnd"/>
-      <w:r>
-        <w:rPr>
-          <w:sz w:val="16"/>
-          <w:szCs w:val="16"/>
-        </w:rPr>
-        <w:t>: P:/</w:t>
+        <w:t>path_system: P:/</w:t>
       </w:r>
     </w:p>
     <w:p>
@@ -3998,22 +2774,7 @@
           <w:szCs w:val="16"/>
         </w:rPr>
         <w:tab/>
-      </w:r>
-      <w:proofErr w:type="spellStart"/>
-      <w:r>
-        <w:rPr>
-          <w:sz w:val="16"/>
-          <w:szCs w:val="16"/>
-        </w:rPr>
-        <w:t>path_root</w:t>
-      </w:r>
-      <w:proofErr w:type="spellEnd"/>
-      <w:r>
-        <w:rPr>
-          <w:sz w:val="16"/>
-          <w:szCs w:val="16"/>
-        </w:rPr>
-        <w:t>: ./</w:t>
+        <w:t>path_root: ./</w:t>
       </w:r>
     </w:p>
     <w:p>
@@ -4030,32 +2791,8 @@
           <w:szCs w:val="16"/>
         </w:rPr>
         <w:tab/>
-      </w:r>
-      <w:proofErr w:type="spellStart"/>
-      <w:r>
-        <w:rPr>
-          <w:sz w:val="16"/>
-          <w:szCs w:val="16"/>
-        </w:rPr>
-        <w:t>path_init</w:t>
-      </w:r>
-      <w:proofErr w:type="spellEnd"/>
-      <w:r>
-        <w:rPr>
-          <w:sz w:val="16"/>
-          <w:szCs w:val="16"/>
-        </w:rPr>
-        <w:t>: ./</w:t>
-      </w:r>
-      <w:proofErr w:type="spellStart"/>
-      <w:r>
-        <w:rPr>
-          <w:sz w:val="16"/>
-          <w:szCs w:val="16"/>
-        </w:rPr>
-        <w:t>init</w:t>
-      </w:r>
-      <w:proofErr w:type="spellEnd"/>
+        <w:t>path_init: ./init</w:t>
+      </w:r>
     </w:p>
     <w:p>
       <w:pPr>
@@ -4071,22 +2808,7 @@
           <w:szCs w:val="16"/>
         </w:rPr>
         <w:tab/>
-      </w:r>
-      <w:proofErr w:type="spellStart"/>
-      <w:r>
-        <w:rPr>
-          <w:sz w:val="16"/>
-          <w:szCs w:val="16"/>
-        </w:rPr>
-        <w:t>path_out</w:t>
-      </w:r>
-      <w:proofErr w:type="spellEnd"/>
-      <w:r>
-        <w:rPr>
-          <w:sz w:val="16"/>
-          <w:szCs w:val="16"/>
-        </w:rPr>
-        <w:t>: ./output/</w:t>
+        <w:t>path_out: ./output/</w:t>
       </w:r>
       <w:r>
         <w:rPr>
@@ -4110,22 +2832,7 @@
           <w:szCs w:val="16"/>
         </w:rPr>
         <w:tab/>
-      </w:r>
-      <w:proofErr w:type="spellStart"/>
-      <w:r>
-        <w:rPr>
-          <w:sz w:val="16"/>
-          <w:szCs w:val="16"/>
-        </w:rPr>
-        <w:t>path_maps</w:t>
-      </w:r>
-      <w:proofErr w:type="spellEnd"/>
-      <w:r>
-        <w:rPr>
-          <w:sz w:val="16"/>
-          <w:szCs w:val="16"/>
-        </w:rPr>
-        <w:t>: P:/watmodel/CWATM/</w:t>
+        <w:t>path_maps: P:/watmodel/CWATM/</w:t>
       </w:r>
       <w:r>
         <w:rPr>
@@ -4149,22 +2856,7 @@
           <w:szCs w:val="16"/>
         </w:rPr>
         <w:tab/>
-      </w:r>
-      <w:proofErr w:type="spellStart"/>
-      <w:r>
-        <w:rPr>
-          <w:sz w:val="16"/>
-          <w:szCs w:val="16"/>
-        </w:rPr>
-        <w:t>path_meteo</w:t>
-      </w:r>
-      <w:proofErr w:type="spellEnd"/>
-      <w:r>
-        <w:rPr>
-          <w:sz w:val="16"/>
-          <w:szCs w:val="16"/>
-        </w:rPr>
-        <w:t xml:space="preserve">: </w:t>
+        <w:t xml:space="preserve">path_meteo: </w:t>
       </w:r>
       <w:r>
         <w:rPr>
@@ -4219,7 +2911,6 @@
         </w:rPr>
         <w:t xml:space="preserve"> </w:t>
       </w:r>
-      <w:proofErr w:type="spellStart"/>
       <w:r>
         <w:rPr>
           <w:sz w:val="16"/>
@@ -4234,7 +2925,6 @@
         </w:rPr>
         <w:t>min</w:t>
       </w:r>
-      <w:proofErr w:type="spellEnd"/>
     </w:p>
     <w:p>
       <w:pPr>
@@ -4309,7 +2999,6 @@
         </w:rPr>
         <w:t xml:space="preserve"> </w:t>
       </w:r>
-      <w:proofErr w:type="spellStart"/>
       <w:r>
         <w:rPr>
           <w:sz w:val="16"/>
@@ -4322,47 +3011,23 @@
           <w:sz w:val="16"/>
           <w:szCs w:val="16"/>
         </w:rPr>
-        <w:t>min</w:t>
-      </w:r>
-      <w:proofErr w:type="spellEnd"/>
-      <w:r>
-        <w:rPr>
-          <w:sz w:val="16"/>
-          <w:szCs w:val="16"/>
-        </w:rPr>
-        <w:t xml:space="preserve"> basic version</w:t>
-      </w:r>
-    </w:p>
-    <w:p>
-      <w:pPr>
-        <w:spacing w:after="0" w:line="240" w:lineRule="auto"/>
-        <w:rPr>
-          <w:sz w:val="16"/>
-          <w:szCs w:val="16"/>
-        </w:rPr>
-      </w:pPr>
-      <w:r>
-        <w:rPr>
-          <w:sz w:val="16"/>
-          <w:szCs w:val="16"/>
-        </w:rPr>
-        <w:t xml:space="preserve">        </w:t>
-      </w:r>
-      <w:proofErr w:type="spellStart"/>
-      <w:r>
-        <w:rPr>
-          <w:sz w:val="16"/>
-          <w:szCs w:val="16"/>
-        </w:rPr>
-        <w:t>set_save</w:t>
-      </w:r>
-      <w:proofErr w:type="spellEnd"/>
-      <w:r>
-        <w:rPr>
-          <w:sz w:val="16"/>
-          <w:szCs w:val="16"/>
-        </w:rPr>
-        <w:t>:    settings_</w:t>
+        <w:t>min basic version</w:t>
+      </w:r>
+    </w:p>
+    <w:p>
+      <w:pPr>
+        <w:spacing w:after="0" w:line="240" w:lineRule="auto"/>
+        <w:rPr>
+          <w:sz w:val="16"/>
+          <w:szCs w:val="16"/>
+        </w:rPr>
+      </w:pPr>
+      <w:r>
+        <w:rPr>
+          <w:sz w:val="16"/>
+          <w:szCs w:val="16"/>
+        </w:rPr>
+        <w:t xml:space="preserve">        set_save:    settings_</w:t>
       </w:r>
       <w:r>
         <w:rPr>
@@ -4424,23 +3089,7 @@
           <w:sz w:val="16"/>
           <w:szCs w:val="16"/>
         </w:rPr>
-        <w:t xml:space="preserve">        </w:t>
-      </w:r>
-      <w:proofErr w:type="spellStart"/>
-      <w:r>
-        <w:rPr>
-          <w:sz w:val="16"/>
-          <w:szCs w:val="16"/>
-        </w:rPr>
-        <w:t>last_value</w:t>
-      </w:r>
-      <w:proofErr w:type="spellEnd"/>
-      <w:r>
-        <w:rPr>
-          <w:sz w:val="16"/>
-          <w:szCs w:val="16"/>
-        </w:rPr>
-        <w:t xml:space="preserve">:  </w:t>
+        <w:t xml:space="preserve">        last_value:  </w:t>
       </w:r>
       <w:r>
         <w:rPr>
@@ -4546,7 +3195,6 @@
         </w:rPr>
         <w:t xml:space="preserve"> </w:t>
       </w:r>
-      <w:proofErr w:type="spellStart"/>
       <w:r>
         <w:rPr>
           <w:sz w:val="16"/>
@@ -4559,47 +3207,23 @@
           <w:sz w:val="16"/>
           <w:szCs w:val="16"/>
         </w:rPr>
-        <w:t>min</w:t>
-      </w:r>
-      <w:proofErr w:type="spellEnd"/>
-      <w:r>
-        <w:rPr>
-          <w:sz w:val="16"/>
-          <w:szCs w:val="16"/>
-        </w:rPr>
-        <w:t xml:space="preserve"> with box as mask and basic outputs</w:t>
-      </w:r>
-    </w:p>
-    <w:p>
-      <w:pPr>
-        <w:spacing w:after="0" w:line="240" w:lineRule="auto"/>
-        <w:rPr>
-          <w:sz w:val="16"/>
-          <w:szCs w:val="16"/>
-        </w:rPr>
-      </w:pPr>
-      <w:r>
-        <w:rPr>
-          <w:sz w:val="16"/>
-          <w:szCs w:val="16"/>
-        </w:rPr>
-        <w:t xml:space="preserve">        </w:t>
-      </w:r>
-      <w:proofErr w:type="spellStart"/>
-      <w:r>
-        <w:rPr>
-          <w:sz w:val="16"/>
-          <w:szCs w:val="16"/>
-        </w:rPr>
-        <w:t>set_save</w:t>
-      </w:r>
-      <w:proofErr w:type="spellEnd"/>
-      <w:r>
-        <w:rPr>
-          <w:sz w:val="16"/>
-          <w:szCs w:val="16"/>
-        </w:rPr>
-        <w:t>:    settings_</w:t>
+        <w:t>min with box as mask and basic outputs</w:t>
+      </w:r>
+    </w:p>
+    <w:p>
+      <w:pPr>
+        <w:spacing w:after="0" w:line="240" w:lineRule="auto"/>
+        <w:rPr>
+          <w:sz w:val="16"/>
+          <w:szCs w:val="16"/>
+        </w:rPr>
+      </w:pPr>
+      <w:r>
+        <w:rPr>
+          <w:sz w:val="16"/>
+          <w:szCs w:val="16"/>
+        </w:rPr>
+        <w:t xml:space="preserve">        set_save:    settings_</w:t>
       </w:r>
       <w:r>
         <w:rPr>
@@ -4643,103 +3267,39 @@
           <w:sz w:val="16"/>
           <w:szCs w:val="16"/>
         </w:rPr>
-        <w:t xml:space="preserve">        changes:     </w:t>
-      </w:r>
-      <w:proofErr w:type="spellStart"/>
-      <w:r>
-        <w:rPr>
-          <w:sz w:val="16"/>
-          <w:szCs w:val="16"/>
-        </w:rPr>
-        <w:t>MaskMap</w:t>
-      </w:r>
-      <w:proofErr w:type="spellEnd"/>
-      <w:r>
-        <w:rPr>
-          <w:sz w:val="16"/>
-          <w:szCs w:val="16"/>
-        </w:rPr>
-        <w:t xml:space="preserve"> = 14 12 0.5 5.0 52.0</w:t>
-      </w:r>
-    </w:p>
-    <w:p>
-      <w:pPr>
-        <w:spacing w:after="0" w:line="240" w:lineRule="auto"/>
-        <w:rPr>
-          <w:sz w:val="16"/>
-          <w:szCs w:val="16"/>
-        </w:rPr>
-      </w:pPr>
-      <w:r>
-        <w:rPr>
-          <w:sz w:val="16"/>
-          <w:szCs w:val="16"/>
-        </w:rPr>
-        <w:t xml:space="preserve">        adds:        </w:t>
-      </w:r>
-      <w:proofErr w:type="spellStart"/>
-      <w:r>
-        <w:rPr>
-          <w:sz w:val="16"/>
-          <w:szCs w:val="16"/>
-        </w:rPr>
-        <w:t>OUT_TSS_Daily</w:t>
-      </w:r>
-      <w:proofErr w:type="spellEnd"/>
-      <w:r>
-        <w:rPr>
-          <w:sz w:val="16"/>
-          <w:szCs w:val="16"/>
-        </w:rPr>
-        <w:t xml:space="preserve"> = discharge; </w:t>
-      </w:r>
-      <w:proofErr w:type="spellStart"/>
-      <w:r>
-        <w:rPr>
-          <w:sz w:val="16"/>
-          <w:szCs w:val="16"/>
-        </w:rPr>
-        <w:t>OUT_MAP_Daily</w:t>
-      </w:r>
-      <w:proofErr w:type="spellEnd"/>
-      <w:r>
-        <w:rPr>
-          <w:sz w:val="16"/>
-          <w:szCs w:val="16"/>
-        </w:rPr>
-        <w:t xml:space="preserve"> = discharge</w:t>
-      </w:r>
-    </w:p>
-    <w:p>
-      <w:pPr>
-        <w:spacing w:after="0" w:line="240" w:lineRule="auto"/>
-        <w:rPr>
-          <w:sz w:val="16"/>
-          <w:szCs w:val="16"/>
-        </w:rPr>
-      </w:pPr>
-      <w:r>
-        <w:rPr>
-          <w:sz w:val="16"/>
-          <w:szCs w:val="16"/>
-        </w:rPr>
-        <w:t xml:space="preserve">        </w:t>
-      </w:r>
-      <w:proofErr w:type="spellStart"/>
-      <w:r>
-        <w:rPr>
-          <w:sz w:val="16"/>
-          <w:szCs w:val="16"/>
-        </w:rPr>
-        <w:t>last_value</w:t>
-      </w:r>
-      <w:proofErr w:type="spellEnd"/>
-      <w:r>
-        <w:rPr>
-          <w:sz w:val="16"/>
-          <w:szCs w:val="16"/>
-        </w:rPr>
-        <w:t xml:space="preserve">:  </w:t>
+        <w:t xml:space="preserve">        changes:     MaskMap = 14 12 0.5 5.0 52.0</w:t>
+      </w:r>
+    </w:p>
+    <w:p>
+      <w:pPr>
+        <w:spacing w:after="0" w:line="240" w:lineRule="auto"/>
+        <w:rPr>
+          <w:sz w:val="16"/>
+          <w:szCs w:val="16"/>
+        </w:rPr>
+      </w:pPr>
+      <w:r>
+        <w:rPr>
+          <w:sz w:val="16"/>
+          <w:szCs w:val="16"/>
+        </w:rPr>
+        <w:t xml:space="preserve">        adds:        OUT_TSS_Daily = discharge; OUT_MAP_Daily = discharge</w:t>
+      </w:r>
+    </w:p>
+    <w:p>
+      <w:pPr>
+        <w:spacing w:after="0" w:line="240" w:lineRule="auto"/>
+        <w:rPr>
+          <w:sz w:val="16"/>
+          <w:szCs w:val="16"/>
+        </w:rPr>
+      </w:pPr>
+      <w:r>
+        <w:rPr>
+          <w:sz w:val="16"/>
+          <w:szCs w:val="16"/>
+        </w:rPr>
+        <w:t xml:space="preserve">        last_value:  </w:t>
       </w:r>
       <w:r>
         <w:rPr>
@@ -4833,47 +3393,13 @@
         </w:rPr>
         <w:t xml:space="preserve">Add </w:t>
       </w:r>
-      <w:proofErr w:type="spellStart"/>
-      <w:r>
-        <w:rPr>
-          <w:sz w:val="16"/>
-          <w:szCs w:val="16"/>
-        </w:rPr>
-        <w:t>runtest</w:t>
-      </w:r>
-      <w:proofErr w:type="spellEnd"/>
-      <w:r>
-        <w:rPr>
-          <w:sz w:val="16"/>
-          <w:szCs w:val="16"/>
-        </w:rPr>
-        <w:t xml:space="preserve">: </w:t>
-      </w:r>
-      <w:proofErr w:type="spellStart"/>
-      <w:r>
-        <w:rPr>
-          <w:sz w:val="16"/>
-          <w:szCs w:val="16"/>
-        </w:rPr>
-        <w:t>XXXX_XXmin</w:t>
-      </w:r>
-      <w:proofErr w:type="spellEnd"/>
-      <w:r>
-        <w:rPr>
-          <w:sz w:val="16"/>
-          <w:szCs w:val="16"/>
-        </w:rPr>
-        <w:t xml:space="preserve">  True below the existing </w:t>
-      </w:r>
-      <w:proofErr w:type="spellStart"/>
-      <w:r>
-        <w:rPr>
-          <w:sz w:val="16"/>
-          <w:szCs w:val="16"/>
-        </w:rPr>
-        <w:t>runtest</w:t>
-      </w:r>
-      <w:proofErr w:type="spellEnd"/>
+      <w:r>
+        <w:rPr>
+          <w:sz w:val="16"/>
+          <w:szCs w:val="16"/>
+        </w:rPr>
+        <w:t>runtest: XXXX_XXmin  True below the existing runtest</w:t>
+      </w:r>
     </w:p>
     <w:p>
       <w:pPr>
@@ -4929,51 +3455,28 @@
       <w:pPr>
         <w:pStyle w:val="Heading1"/>
       </w:pPr>
-      <w:proofErr w:type="spellStart"/>
-      <w:r>
-        <w:t>Settingsfile</w:t>
-      </w:r>
-      <w:proofErr w:type="spellEnd"/>
+      <w:r>
+        <w:t>Settingsfile for CWatM</w:t>
+      </w:r>
+    </w:p>
+    <w:p>
+      <w:r>
+        <w:t xml:space="preserve">The </w:t>
+      </w:r>
+      <w:r>
+        <w:t>templa</w:t>
+      </w:r>
+      <w:r>
+        <w:t>te</w:t>
+      </w:r>
       <w:r>
         <w:t xml:space="preserve"> for </w:t>
       </w:r>
-      <w:proofErr w:type="spellStart"/>
-      <w:r>
-        <w:t>CWatM</w:t>
-      </w:r>
-      <w:proofErr w:type="spellEnd"/>
-    </w:p>
-    <w:p>
-      <w:r>
-        <w:t xml:space="preserve">The </w:t>
-      </w:r>
-      <w:r>
-        <w:t>templa</w:t>
-      </w:r>
-      <w:r>
-        <w:t>te</w:t>
-      </w:r>
-      <w:r>
-        <w:t xml:space="preserve"> for </w:t>
-      </w:r>
-      <w:proofErr w:type="spellStart"/>
       <w:r>
         <w:t>settings</w:t>
       </w:r>
       <w:r>
-        <w:t>file</w:t>
-      </w:r>
-      <w:proofErr w:type="spellEnd"/>
-      <w:r>
-        <w:t xml:space="preserve"> for </w:t>
-      </w:r>
-      <w:proofErr w:type="spellStart"/>
-      <w:r>
-        <w:t>CWatM</w:t>
-      </w:r>
-      <w:proofErr w:type="spellEnd"/>
-      <w:r>
-        <w:t xml:space="preserve"> can be</w:t>
+        <w:t>file for CWatM can be</w:t>
       </w:r>
       <w:r>
         <w:t xml:space="preserve"> as individual as needed for specific region, resolutions, options and outputs.</w:t>
@@ -4981,15 +3484,7 @@
     </w:p>
     <w:p>
       <w:r>
-        <w:t xml:space="preserve">Only the file path sections should contain these keys (key values are changed in the settings file for </w:t>
-      </w:r>
-      <w:proofErr w:type="spellStart"/>
-      <w:r>
-        <w:t>pytest</w:t>
-      </w:r>
-      <w:proofErr w:type="spellEnd"/>
-      <w:r>
-        <w:t>)</w:t>
+        <w:t>Only the file path sections should contain these keys (key values are changed in the settings file for pytest)</w:t>
       </w:r>
     </w:p>
     <w:p>
@@ -5048,333 +3543,108 @@
           <w:szCs w:val="20"/>
         </w:rPr>
       </w:pPr>
-      <w:proofErr w:type="spellStart"/>
-      <w:r>
-        <w:rPr>
-          <w:sz w:val="20"/>
-          <w:szCs w:val="20"/>
-        </w:rPr>
-        <w:t>PathSystem</w:t>
-      </w:r>
-      <w:proofErr w:type="spellEnd"/>
-      <w:r>
-        <w:rPr>
-          <w:sz w:val="20"/>
-          <w:szCs w:val="20"/>
-        </w:rPr>
-        <w:t xml:space="preserve"> = P:/</w:t>
-      </w:r>
-    </w:p>
-    <w:p>
-      <w:pPr>
-        <w:spacing w:after="0" w:line="240" w:lineRule="auto"/>
-        <w:rPr>
-          <w:sz w:val="20"/>
-          <w:szCs w:val="20"/>
-        </w:rPr>
-      </w:pPr>
-      <w:proofErr w:type="spellStart"/>
-      <w:r>
-        <w:rPr>
-          <w:sz w:val="20"/>
-          <w:szCs w:val="20"/>
-        </w:rPr>
-        <w:t>PathRoot</w:t>
-      </w:r>
-      <w:proofErr w:type="spellEnd"/>
-      <w:r>
-        <w:rPr>
-          <w:sz w:val="20"/>
-          <w:szCs w:val="20"/>
-        </w:rPr>
-        <w:t xml:space="preserve"> = $(</w:t>
-      </w:r>
-      <w:proofErr w:type="spellStart"/>
-      <w:r>
-        <w:rPr>
-          <w:sz w:val="20"/>
-          <w:szCs w:val="20"/>
-        </w:rPr>
-        <w:t>PathSystem</w:t>
-      </w:r>
-      <w:proofErr w:type="spellEnd"/>
-      <w:r>
-        <w:rPr>
-          <w:sz w:val="20"/>
-          <w:szCs w:val="20"/>
-        </w:rPr>
-        <w:t>)</w:t>
-      </w:r>
-    </w:p>
-    <w:p>
-      <w:pPr>
-        <w:spacing w:after="0" w:line="240" w:lineRule="auto"/>
-        <w:rPr>
-          <w:sz w:val="20"/>
-          <w:szCs w:val="20"/>
-        </w:rPr>
-      </w:pPr>
-      <w:proofErr w:type="spellStart"/>
-      <w:r>
-        <w:rPr>
-          <w:sz w:val="20"/>
-          <w:szCs w:val="20"/>
-        </w:rPr>
-        <w:t>PathOut</w:t>
-      </w:r>
-      <w:proofErr w:type="spellEnd"/>
-      <w:r>
-        <w:rPr>
-          <w:sz w:val="20"/>
-          <w:szCs w:val="20"/>
-        </w:rPr>
-        <w:t xml:space="preserve"> = $(</w:t>
-      </w:r>
-      <w:proofErr w:type="spellStart"/>
-      <w:r>
-        <w:rPr>
-          <w:sz w:val="20"/>
-          <w:szCs w:val="20"/>
-        </w:rPr>
-        <w:t>PathRoot</w:t>
-      </w:r>
-      <w:proofErr w:type="spellEnd"/>
-      <w:r>
-        <w:rPr>
-          <w:sz w:val="20"/>
-          <w:szCs w:val="20"/>
-        </w:rPr>
-        <w:t>)/output/</w:t>
-      </w:r>
-    </w:p>
-    <w:p>
-      <w:pPr>
-        <w:spacing w:after="0" w:line="240" w:lineRule="auto"/>
-        <w:rPr>
-          <w:sz w:val="20"/>
-          <w:szCs w:val="20"/>
-        </w:rPr>
-      </w:pPr>
-      <w:proofErr w:type="spellStart"/>
-      <w:r>
-        <w:rPr>
-          <w:sz w:val="20"/>
-          <w:szCs w:val="20"/>
-        </w:rPr>
-        <w:t>PathInit</w:t>
-      </w:r>
-      <w:proofErr w:type="spellEnd"/>
-      <w:r>
-        <w:rPr>
-          <w:sz w:val="20"/>
-          <w:szCs w:val="20"/>
-        </w:rPr>
-        <w:t xml:space="preserve"> = $(</w:t>
-      </w:r>
-      <w:proofErr w:type="spellStart"/>
-      <w:r>
-        <w:rPr>
-          <w:sz w:val="20"/>
-          <w:szCs w:val="20"/>
-        </w:rPr>
-        <w:t>PathRoot</w:t>
-      </w:r>
-      <w:proofErr w:type="spellEnd"/>
-      <w:r>
-        <w:rPr>
-          <w:sz w:val="20"/>
-          <w:szCs w:val="20"/>
-        </w:rPr>
-        <w:t>)/</w:t>
-      </w:r>
-      <w:proofErr w:type="spellStart"/>
-      <w:r>
-        <w:rPr>
-          <w:sz w:val="20"/>
-          <w:szCs w:val="20"/>
-        </w:rPr>
-        <w:t>init</w:t>
-      </w:r>
-      <w:proofErr w:type="spellEnd"/>
-      <w:r>
-        <w:rPr>
-          <w:sz w:val="20"/>
-          <w:szCs w:val="20"/>
-        </w:rPr>
-        <w:t>/</w:t>
-      </w:r>
-    </w:p>
-    <w:p>
-      <w:pPr>
-        <w:spacing w:after="0" w:line="240" w:lineRule="auto"/>
-        <w:rPr>
-          <w:sz w:val="20"/>
-          <w:szCs w:val="20"/>
-        </w:rPr>
-      </w:pPr>
-      <w:proofErr w:type="spellStart"/>
-      <w:r>
-        <w:rPr>
-          <w:sz w:val="20"/>
-          <w:szCs w:val="20"/>
-        </w:rPr>
-        <w:t>PathMaps</w:t>
-      </w:r>
-      <w:proofErr w:type="spellEnd"/>
-      <w:r>
-        <w:rPr>
-          <w:sz w:val="20"/>
-          <w:szCs w:val="20"/>
-        </w:rPr>
-        <w:t xml:space="preserve"> = $(</w:t>
-      </w:r>
-      <w:proofErr w:type="spellStart"/>
-      <w:r>
-        <w:rPr>
-          <w:sz w:val="20"/>
-          <w:szCs w:val="20"/>
-        </w:rPr>
-        <w:t>PathSystem</w:t>
-      </w:r>
-      <w:proofErr w:type="spellEnd"/>
-      <w:r>
-        <w:rPr>
-          <w:sz w:val="20"/>
-          <w:szCs w:val="20"/>
-        </w:rPr>
-        <w:t>)/</w:t>
-      </w:r>
-      <w:proofErr w:type="spellStart"/>
-      <w:r>
-        <w:rPr>
-          <w:sz w:val="20"/>
-          <w:szCs w:val="20"/>
-        </w:rPr>
-        <w:t>watmodel</w:t>
-      </w:r>
-      <w:proofErr w:type="spellEnd"/>
-      <w:r>
-        <w:rPr>
-          <w:sz w:val="20"/>
-          <w:szCs w:val="20"/>
-        </w:rPr>
-        <w:t>/CWATM/</w:t>
-      </w:r>
-      <w:proofErr w:type="spellStart"/>
-      <w:r>
-        <w:rPr>
-          <w:sz w:val="20"/>
-          <w:szCs w:val="20"/>
-        </w:rPr>
-        <w:t>cwatm_input</w:t>
-      </w:r>
-      <w:proofErr w:type="spellEnd"/>
-    </w:p>
-    <w:p>
-      <w:pPr>
-        <w:spacing w:after="0" w:line="240" w:lineRule="auto"/>
-        <w:rPr>
-          <w:sz w:val="20"/>
-          <w:szCs w:val="20"/>
-        </w:rPr>
-      </w:pPr>
-      <w:proofErr w:type="spellStart"/>
-      <w:r>
-        <w:rPr>
-          <w:sz w:val="20"/>
-          <w:szCs w:val="20"/>
-        </w:rPr>
-        <w:t>PathWaterdemand</w:t>
-      </w:r>
-      <w:proofErr w:type="spellEnd"/>
-      <w:r>
-        <w:rPr>
-          <w:sz w:val="20"/>
-          <w:szCs w:val="20"/>
-        </w:rPr>
-        <w:t xml:space="preserve"> = $(</w:t>
-      </w:r>
-      <w:proofErr w:type="spellStart"/>
-      <w:r>
-        <w:rPr>
-          <w:sz w:val="20"/>
-          <w:szCs w:val="20"/>
-        </w:rPr>
-        <w:t>PathMaps</w:t>
-      </w:r>
-      <w:proofErr w:type="spellEnd"/>
-      <w:r>
-        <w:rPr>
-          <w:sz w:val="20"/>
-          <w:szCs w:val="20"/>
-        </w:rPr>
-        <w:t>)/</w:t>
-      </w:r>
-      <w:proofErr w:type="spellStart"/>
-      <w:r>
-        <w:rPr>
-          <w:sz w:val="20"/>
-          <w:szCs w:val="20"/>
-        </w:rPr>
-        <w:t>landsurface</w:t>
-      </w:r>
-      <w:proofErr w:type="spellEnd"/>
-      <w:r>
-        <w:rPr>
-          <w:sz w:val="20"/>
-          <w:szCs w:val="20"/>
-        </w:rPr>
-        <w:t>/</w:t>
-      </w:r>
-      <w:proofErr w:type="spellStart"/>
-      <w:r>
-        <w:rPr>
-          <w:sz w:val="20"/>
-          <w:szCs w:val="20"/>
-        </w:rPr>
-        <w:t>waterDemand</w:t>
-      </w:r>
-      <w:proofErr w:type="spellEnd"/>
-    </w:p>
-    <w:p>
-      <w:pPr>
-        <w:spacing w:after="0" w:line="240" w:lineRule="auto"/>
-        <w:rPr>
-          <w:sz w:val="20"/>
-          <w:szCs w:val="20"/>
-        </w:rPr>
-      </w:pPr>
-      <w:proofErr w:type="spellStart"/>
-      <w:r>
-        <w:rPr>
-          <w:sz w:val="20"/>
-          <w:szCs w:val="20"/>
-        </w:rPr>
-        <w:t>PathMeteo</w:t>
-      </w:r>
-      <w:proofErr w:type="spellEnd"/>
-      <w:r>
-        <w:rPr>
-          <w:sz w:val="20"/>
-          <w:szCs w:val="20"/>
-        </w:rPr>
-        <w:t xml:space="preserve"> = $(</w:t>
-      </w:r>
-      <w:proofErr w:type="spellStart"/>
-      <w:r>
-        <w:rPr>
-          <w:sz w:val="20"/>
-          <w:szCs w:val="20"/>
-        </w:rPr>
-        <w:t>PathSystem</w:t>
-      </w:r>
-      <w:proofErr w:type="spellEnd"/>
-      <w:r>
-        <w:rPr>
-          <w:sz w:val="20"/>
-          <w:szCs w:val="20"/>
-        </w:rPr>
-        <w:t>)</w:t>
+      <w:r>
+        <w:rPr>
+          <w:sz w:val="20"/>
+          <w:szCs w:val="20"/>
+        </w:rPr>
+        <w:t>PathSystem = P:/</w:t>
+      </w:r>
+    </w:p>
+    <w:p>
+      <w:pPr>
+        <w:spacing w:after="0" w:line="240" w:lineRule="auto"/>
+        <w:rPr>
+          <w:sz w:val="20"/>
+          <w:szCs w:val="20"/>
+        </w:rPr>
+      </w:pPr>
+      <w:r>
+        <w:rPr>
+          <w:sz w:val="20"/>
+          <w:szCs w:val="20"/>
+        </w:rPr>
+        <w:t>PathRoot = $(PathSystem)</w:t>
+      </w:r>
+    </w:p>
+    <w:p>
+      <w:pPr>
+        <w:spacing w:after="0" w:line="240" w:lineRule="auto"/>
+        <w:rPr>
+          <w:sz w:val="20"/>
+          <w:szCs w:val="20"/>
+        </w:rPr>
+      </w:pPr>
+      <w:r>
+        <w:rPr>
+          <w:sz w:val="20"/>
+          <w:szCs w:val="20"/>
+        </w:rPr>
+        <w:t>PathOut = $(PathRoot)/output/</w:t>
+      </w:r>
+    </w:p>
+    <w:p>
+      <w:pPr>
+        <w:spacing w:after="0" w:line="240" w:lineRule="auto"/>
+        <w:rPr>
+          <w:sz w:val="20"/>
+          <w:szCs w:val="20"/>
+        </w:rPr>
+      </w:pPr>
+      <w:r>
+        <w:rPr>
+          <w:sz w:val="20"/>
+          <w:szCs w:val="20"/>
+        </w:rPr>
+        <w:t>PathInit = $(PathRoot)/init/</w:t>
+      </w:r>
+    </w:p>
+    <w:p>
+      <w:pPr>
+        <w:spacing w:after="0" w:line="240" w:lineRule="auto"/>
+        <w:rPr>
+          <w:sz w:val="20"/>
+          <w:szCs w:val="20"/>
+        </w:rPr>
+      </w:pPr>
+      <w:r>
+        <w:rPr>
+          <w:sz w:val="20"/>
+          <w:szCs w:val="20"/>
+        </w:rPr>
+        <w:t>PathMaps = $(PathSystem)/watmodel/CWATM/cwatm_input</w:t>
+      </w:r>
+    </w:p>
+    <w:p>
+      <w:pPr>
+        <w:spacing w:after="0" w:line="240" w:lineRule="auto"/>
+        <w:rPr>
+          <w:sz w:val="20"/>
+          <w:szCs w:val="20"/>
+        </w:rPr>
+      </w:pPr>
+      <w:r>
+        <w:rPr>
+          <w:sz w:val="20"/>
+          <w:szCs w:val="20"/>
+        </w:rPr>
+        <w:t>PathWaterdemand = $(PathMaps)/landsurface/waterDemand</w:t>
+      </w:r>
+    </w:p>
+    <w:p>
+      <w:pPr>
+        <w:spacing w:after="0" w:line="240" w:lineRule="auto"/>
+        <w:rPr>
+          <w:sz w:val="20"/>
+          <w:szCs w:val="20"/>
+        </w:rPr>
+      </w:pPr>
+      <w:r>
+        <w:rPr>
+          <w:sz w:val="20"/>
+          <w:szCs w:val="20"/>
+        </w:rPr>
+        <w:t>PathMeteo = $(PathSystem)</w:t>
       </w:r>
     </w:p>
     <w:p>
@@ -5420,13 +3690,8 @@
         <w:t>test_cwatm3.py</w:t>
       </w:r>
       <w:r>
-        <w:t xml:space="preserve"> in </w:t>
-      </w:r>
-      <w:proofErr w:type="spellStart"/>
-      <w:r>
-        <w:t>Pycharm</w:t>
-      </w:r>
-      <w:proofErr w:type="spellEnd"/>
+        <w:t xml:space="preserve"> in Pycharm</w:t>
+      </w:r>
     </w:p>
     <w:p>
       <w:pPr>
@@ -5449,13 +3714,8 @@
         </w:numPr>
       </w:pPr>
       <w:r>
-        <w:t xml:space="preserve">Look for templates Python test / </w:t>
-      </w:r>
-      <w:proofErr w:type="spellStart"/>
-      <w:r>
-        <w:t>pytest</w:t>
-      </w:r>
-      <w:proofErr w:type="spellEnd"/>
+        <w:t>Look for templates Python test / pytest</w:t>
+      </w:r>
     </w:p>
     <w:p>
       <w:r>
@@ -5575,23 +3835,7 @@
           <w:sz w:val="20"/>
           <w:szCs w:val="20"/>
         </w:rPr>
-        <w:t>--html=report1.html --settingsfile=test_py_cwatm2.txt --</w:t>
-      </w:r>
-      <w:proofErr w:type="spellStart"/>
-      <w:r>
-        <w:rPr>
-          <w:sz w:val="20"/>
-          <w:szCs w:val="20"/>
-        </w:rPr>
-        <w:t>cwatm</w:t>
-      </w:r>
-      <w:proofErr w:type="spellEnd"/>
-      <w:r>
-        <w:rPr>
-          <w:sz w:val="20"/>
-          <w:szCs w:val="20"/>
-        </w:rPr>
-        <w:t>=C:/work/CWATM/run_cwatm.py</w:t>
+        <w:t>--html=report1.html --settingsfile=test_py_cwatm2.txt --cwatm=C:/work/CWATM/run_cwatm.py</w:t>
       </w:r>
     </w:p>
     <w:p>
@@ -5615,15 +3859,7 @@
         </w:numPr>
       </w:pPr>
       <w:r>
-        <w:t xml:space="preserve">Run </w:t>
-      </w:r>
-      <w:proofErr w:type="spellStart"/>
-      <w:r>
-        <w:t>pytest</w:t>
-      </w:r>
-      <w:proofErr w:type="spellEnd"/>
-      <w:r>
-        <w:t xml:space="preserve"> in test_cwatm3.py (right corner)</w:t>
+        <w:t>Run pytest in test_cwatm3.py (right corner)</w:t>
       </w:r>
     </w:p>
     <w:p>

</xml_diff>